<commit_message>
Change abstract in the text
</commit_message>
<xml_diff>
--- a/main.docx
+++ b/main.docx
@@ -1,10 +1,10 @@
 
 <file path=word/document.xml><?xml version="1.0" encoding="utf-8"?>
-<w:document xmlns:wpc="http://schemas.microsoft.com/office/word/2010/wordprocessingCanvas" xmlns:cx="http://schemas.microsoft.com/office/drawing/2014/chartex" xmlns:cx1="http://schemas.microsoft.com/office/drawing/2015/9/8/chartex" xmlns:cx2="http://schemas.microsoft.com/office/drawing/2015/10/21/chartex" xmlns:cx3="http://schemas.microsoft.com/office/drawing/2016/5/9/chartex" xmlns:cx4="http://schemas.microsoft.com/office/drawing/2016/5/10/chartex" xmlns:cx5="http://schemas.microsoft.com/office/drawing/2016/5/11/chartex" xmlns:cx6="http://schemas.microsoft.com/office/drawing/2016/5/12/chartex" xmlns:cx7="http://schemas.microsoft.com/office/drawing/2016/5/13/chartex" xmlns:cx8="http://schemas.microsoft.com/office/drawing/2016/5/14/chartex" xmlns:mc="http://schemas.openxmlformats.org/markup-compatibility/2006" xmlns:aink="http://schemas.microsoft.com/office/drawing/2016/ink" xmlns:am3d="http://schemas.microsoft.com/office/drawing/2017/model3d" xmlns:o="urn:schemas-microsoft-com:office:office" xmlns:r="http://schemas.openxmlformats.org/officeDocument/2006/relationships" xmlns:m="http://schemas.openxmlformats.org/officeDocument/2006/math" xmlns:v="urn:schemas-microsoft-com:vml" xmlns:wp14="http://schemas.microsoft.com/office/word/2010/wordprocessingDrawing" xmlns:wp="http://schemas.openxmlformats.org/drawingml/2006/wordprocessingDrawing" xmlns:w10="urn:schemas-microsoft-com:office:word" xmlns:w="http://schemas.openxmlformats.org/wordprocessingml/2006/main" xmlns:w14="http://schemas.microsoft.com/office/word/2010/wordml" xmlns:w15="http://schemas.microsoft.com/office/word/2012/wordml" xmlns:w16cex="http://schemas.microsoft.com/office/word/2018/wordml/cex" xmlns:w16cid="http://schemas.microsoft.com/office/word/2016/wordml/cid" xmlns:w16="http://schemas.microsoft.com/office/word/2018/wordml" xmlns:w16se="http://schemas.microsoft.com/office/word/2015/wordml/symex" xmlns:wpg="http://schemas.microsoft.com/office/word/2010/wordprocessingGroup" xmlns:wpi="http://schemas.microsoft.com/office/word/2010/wordprocessingInk" xmlns:wne="http://schemas.microsoft.com/office/word/2006/wordml" xmlns:wps="http://schemas.microsoft.com/office/word/2010/wordprocessingShape" mc:Ignorable="w14 w15 w16se w16cid w16 w16cex wp14">
+<w:document xmlns:wpc="http://schemas.microsoft.com/office/word/2010/wordprocessingCanvas" xmlns:mc="http://schemas.openxmlformats.org/markup-compatibility/2006" xmlns:o="urn:schemas-microsoft-com:office:office" xmlns:r="http://schemas.openxmlformats.org/officeDocument/2006/relationships" xmlns:m="http://schemas.openxmlformats.org/officeDocument/2006/math" xmlns:v="urn:schemas-microsoft-com:vml" xmlns:wp14="http://schemas.microsoft.com/office/word/2010/wordprocessingDrawing" xmlns:wp="http://schemas.openxmlformats.org/drawingml/2006/wordprocessingDrawing" xmlns:w10="urn:schemas-microsoft-com:office:word" xmlns:w="http://schemas.openxmlformats.org/wordprocessingml/2006/main" xmlns:w14="http://schemas.microsoft.com/office/word/2010/wordml" xmlns:w15="http://schemas.microsoft.com/office/word/2012/wordml" xmlns:wpg="http://schemas.microsoft.com/office/word/2010/wordprocessingGroup" xmlns:wpi="http://schemas.microsoft.com/office/word/2010/wordprocessingInk" xmlns:wne="http://schemas.microsoft.com/office/word/2006/wordml" xmlns:wps="http://schemas.microsoft.com/office/word/2010/wordprocessingShape" mc:Ignorable="w14 w15 wp14">
   <w:body>
     <w:p>
       <w:pPr>
-        <w:pStyle w:val="Heading1"/>
+        <w:pStyle w:val="1"/>
       </w:pPr>
       <w:bookmarkStart w:id="0" w:name="X363ac9fa78f34f8a6d4cde64a96d650b878fca2"/>
       <w:r>
@@ -39,7 +39,7 @@
     </w:p>
     <w:p>
       <w:pPr>
-        <w:pStyle w:val="Heading2"/>
+        <w:pStyle w:val="2"/>
       </w:pPr>
       <w:bookmarkStart w:id="1" w:name="abstract"/>
       <w:r>
@@ -48,21 +48,20 @@
     </w:p>
     <w:p>
       <w:pPr>
-        <w:pStyle w:val="BodyText"/>
+        <w:pStyle w:val="a0"/>
       </w:pPr>
       <w:r>
-        <w:t xml:space="preserve">High alkalinity values on the </w:t>
-      </w:r>
-      <w:del w:id="2" w:author="Lisa Pro" w:date="2020-12-01T11:41:00Z">
-        <w:r>
-          <w:delText xml:space="preserve">coast </w:delText>
-        </w:r>
-      </w:del>
-      <w:ins w:id="3" w:author="Lisa Pro" w:date="2020-12-01T11:41:00Z">
-        <w:r>
-          <w:t xml:space="preserve">seaside </w:t>
-        </w:r>
-      </w:ins>
+        <w:t xml:space="preserve">High </w:t>
+      </w:r>
+      <w:r>
+        <w:t xml:space="preserve">seawater </w:t>
+      </w:r>
+      <w:r>
+        <w:t xml:space="preserve">alkalinity values on the </w:t>
+      </w:r>
+      <w:r>
+        <w:t xml:space="preserve">seaside </w:t>
+      </w:r>
       <w:r>
         <w:t xml:space="preserve">can </w:t>
       </w:r>
@@ -75,7 +74,7 @@
     </w:p>
     <w:p>
       <w:pPr>
-        <w:pStyle w:val="BodyText"/>
+        <w:pStyle w:val="a0"/>
       </w:pPr>
       <w:r>
         <w:t xml:space="preserve">One </w:t>
@@ -180,18 +179,19 @@
         <w:t>that</w:t>
       </w:r>
       <w:r>
+        <w:t xml:space="preserve"> the </w:t>
+      </w:r>
+      <w:r>
+        <w:t>origin</w:t>
+      </w:r>
+      <w:r>
         <w:t xml:space="preserve"> </w:t>
       </w:r>
-      <w:del w:id="4" w:author="Lisa Pro" w:date="2020-12-01T11:42:00Z">
-        <w:r>
-          <w:delText xml:space="preserve">sulfate reduction can be </w:delText>
-        </w:r>
-      </w:del>
-      <w:r>
-        <w:t xml:space="preserve">the main reason </w:t>
-      </w:r>
-      <w:r>
-        <w:t xml:space="preserve">for </w:t>
+      <w:r>
+        <w:t>of</w:t>
+      </w:r>
+      <w:r>
+        <w:t xml:space="preserve"> </w:t>
       </w:r>
       <w:r>
         <w:t>high alkalinity values in the German Bight</w:t>
@@ -199,19 +199,18 @@
       <w:r>
         <w:t xml:space="preserve"> </w:t>
       </w:r>
-      <w:ins w:id="5" w:author="Lisa Pro" w:date="2020-12-01T11:42:00Z">
-        <w:r>
-          <w:t xml:space="preserve">can be sulfate reduction </w:t>
-        </w:r>
-      </w:ins>
+      <w:r>
+        <w:t xml:space="preserve">can be sulfate reduction </w:t>
+      </w:r>
+      <w:r>
+        <w:t xml:space="preserve">in sediments of the Wadden Sea </w:t>
+      </w:r>
       <w:r>
         <w:t xml:space="preserve">and </w:t>
       </w:r>
-      <w:ins w:id="6" w:author="Lisa Pro" w:date="2020-12-01T11:42:00Z">
-        <w:r>
-          <w:t xml:space="preserve">that it </w:t>
-        </w:r>
-      </w:ins>
+      <w:r>
+        <w:t xml:space="preserve">that it </w:t>
+      </w:r>
       <w:r>
         <w:t>can increase alkalinity from March</w:t>
       </w:r>
@@ -261,7 +260,22 @@
         <w:t>.</w:t>
       </w:r>
       <w:r>
-        <w:t xml:space="preserve"> Also, we show that nitrogen compounds (</w:t>
+        <w:t xml:space="preserve"> Also, we show that </w:t>
+      </w:r>
+      <w:r>
+        <w:t xml:space="preserve">sulfate reduction does not cause any significant </w:t>
+      </w:r>
+      <w:r>
+        <w:rPr>
+          <w:i/>
+        </w:rPr>
+        <w:t>year</w:t>
+      </w:r>
+      <w:r>
+        <w:t xml:space="preserve"> alkalinity flux from the Wadden Sea to the German Bight; instead, </w:t>
+      </w:r>
+      <w:r>
+        <w:t>nitrogen compounds (</w:t>
       </w:r>
       <m:oMath>
         <m:sSubSup>
@@ -340,23 +354,23 @@
         <w:t xml:space="preserve">) </w:t>
       </w:r>
       <w:r>
-        <w:t xml:space="preserve">cannot explain the German Bight's high alkalinity values, but these elements </w:t>
-      </w:r>
-      <w:r>
         <w:t>are responsible for</w:t>
       </w:r>
       <w:r>
-        <w:t xml:space="preserve"> the </w:t>
-      </w:r>
-      <w:r>
-        <w:t>alkalinity flux from the Wadden Sea to the German Bight.</w:t>
+        <w:t xml:space="preserve"> </w:t>
+      </w:r>
+      <w:r>
+        <w:t>it</w:t>
+      </w:r>
+      <w:r>
+        <w:t>.</w:t>
       </w:r>
     </w:p>
     <w:p>
       <w:pPr>
-        <w:pStyle w:val="Heading2"/>
+        <w:pStyle w:val="2"/>
       </w:pPr>
-      <w:bookmarkStart w:id="7" w:name="introduction"/>
+      <w:bookmarkStart w:id="2" w:name="introduction"/>
       <w:bookmarkEnd w:id="1"/>
       <w:r>
         <w:t>Introduction</w:t>
@@ -418,15 +432,7 @@
         <w:t xml:space="preserve"> atmosphere-seawater transfer</w:t>
       </w:r>
       <w:r>
-        <w:t xml:space="preserve"> is essential </w:t>
-      </w:r>
-      <w:proofErr w:type="gramStart"/>
-      <w:r>
-        <w:t>in light of</w:t>
-      </w:r>
-      <w:proofErr w:type="gramEnd"/>
-      <w:r>
-        <w:t xml:space="preserve"> climate change. Some coastal zones </w:t>
+        <w:t xml:space="preserve"> is essential in light of climate change. Some coastal zones </w:t>
       </w:r>
       <w:r>
         <w:t xml:space="preserve">have </w:t>
@@ -626,7 +632,7 @@
     </w:p>
     <w:p>
       <w:pPr>
-        <w:pStyle w:val="BodyText"/>
+        <w:pStyle w:val="a0"/>
       </w:pPr>
       <w:r>
         <w:rPr>
@@ -742,7 +748,7 @@
     </w:p>
     <w:p>
       <w:pPr>
-        <w:pStyle w:val="BodyText"/>
+        <w:pStyle w:val="a0"/>
       </w:pPr>
       <w:r>
         <w:t>Several factors could lead to the seasonal increase of alkalinity in the German Bight:</w:t>
@@ -1324,7 +1330,7 @@
     </w:p>
     <w:p>
       <w:pPr>
-        <w:pStyle w:val="BodyText"/>
+        <w:pStyle w:val="a0"/>
       </w:pPr>
       <w:r>
         <w:t>In this work</w:t>
@@ -1357,7 +1363,174 @@
         <w:t>"</w:t>
       </w:r>
       <w:r>
-        <w:t xml:space="preserve"> to describe a concept suggesting alkalinity generation from anaerobic organic matter degradation in coastal sediments, which favors the seawater CO</w:t>
+        <w:t xml:space="preserve"> to describe a concept suggesting alkalinity generation from anaerobic organic matter degradation in coastal sediments.  We introduce this </w:t>
+      </w:r>
+      <w:r>
+        <w:t>term</w:t>
+      </w:r>
+      <w:r>
+        <w:t xml:space="preserve"> since </w:t>
+      </w:r>
+      <w:r>
+        <w:t xml:space="preserve">we could not find a specific </w:t>
+      </w:r>
+      <w:r>
+        <w:t>name for this process in the literature</w:t>
+      </w:r>
+      <w:r>
+        <w:t>,</w:t>
+      </w:r>
+      <w:r>
+        <w:t xml:space="preserve"> </w:t>
+      </w:r>
+      <w:r>
+        <w:t>but</w:t>
+      </w:r>
+      <w:r>
+        <w:t xml:space="preserve"> sometimes it is called a net alkalinity gain due to irreversible biogeochemical processes. </w:t>
+      </w:r>
+      <w:r>
+        <w:fldChar w:fldCharType="begin"/>
+      </w:r>
+      <w:r>
+        <w:instrText xml:space="preserve"> ADDIN ZOTERO_ITEM CSL_CITATION {"citationID":"iKdSqveb","properties":{"formattedCitation":"(Thomas et al., 2009)","plainCitation":"(Thomas et al., 2009)","noteIndex":0},"citationItems":[{"id":147,"uris":["http://zotero.org/users/6096902/items/CP96UENE"],"uri":["http://zotero.org/users/6096902/items/CP96UENE"],"itemData":{"id":147,"type":"article-journal","container-title":"Biogeosciences","DOI":"10.5194/bg-6-267-2009","issue":"2","page":"267–274","title":"Enhanced ocean carbon storage from anaerobic alkalinity generation in coastal sediments","volume":"6","author":[{"family":"Thomas","given":"H."},{"family":"Schiettecatte","given":"L.-S."},{"family":"Suykens","given":"K."},{"family":"Koné","given":"Y. J. M."},{"family":"Shadwick","given":"E. H."},{"family":"Prowe","given":"A. E. F."},{"family":"Bozec","given":"Y."},{"family":"Baar","given":"H. J. W.","non-dropping-particle":"de"},{"family":"Borges","given":"A. V."}],"issued":{"date-parts":[["2009"]]}}}],"schema":"https://github.com/citation-style-language/schema/raw/master/csl-citation.json"} </w:instrText>
+      </w:r>
+      <w:r>
+        <w:fldChar w:fldCharType="separate"/>
+      </w:r>
+      <w:r>
+        <w:rPr>
+          <w:rFonts w:ascii="Cambria" w:hAnsi="Cambria"/>
+        </w:rPr>
+        <w:t>(Thomas et al., 2009)</w:t>
+      </w:r>
+      <w:r>
+        <w:fldChar w:fldCharType="end"/>
+      </w:r>
+      <w:r>
+        <w:t xml:space="preserve"> defined it as alkalinity generated due to </w:t>
+      </w:r>
+      <w:r>
+        <w:t>"</w:t>
+      </w:r>
+      <w:r>
+        <w:t>denitrification, and to some extent, sulfate reduction, … if their products are buried or escape to the atmosphere</w:t>
+      </w:r>
+      <w:r>
+        <w:t>"</w:t>
+      </w:r>
+      <w:r>
+        <w:t>.</w:t>
+      </w:r>
+      <w:r>
+        <w:t xml:space="preserve"> </w:t>
+      </w:r>
+      <w:r>
+        <w:fldChar w:fldCharType="begin"/>
+      </w:r>
+      <w:r>
+        <w:instrText xml:space="preserve"> ADDIN ZOTERO_ITEM CSL_CITATION {"citationID":"TPlDjLTV","properties":{"formattedCitation":"(Hu and Cai, 2011; Brenner et al., 2016)","plainCitation":"(Hu and Cai, 2011; Brenner et al., 2016)","noteIndex":0},"citationItems":[{"id":246,"uris":["http://zotero.org/users/6096902/items/PRAAIITR"],"uri":["http://zotero.org/users/6096902/items/PRAAIITR"],"itemData":{"id":246,"type":"article-journal","abstract":"Recent interest in the ocean's capacity to absorb atmospheric CO2 and buffer the accompanying ?ocean acidification? has prompted discussions on the magnitude of ocean margin alkalinity production via anaerobic processes. However, available estimates are largely based on gross reaction rates or misconceptions regarding reaction stoichiometry. In this paper, we argue that net alkalinity gain does not result from the internal cycling of nitrogen and sulfur species or from the reduction of metal oxides. Instead, only the processes that involve permanent loss of anaerobic remineralization products, i.e., nitrogen gas from net denitrification and reduced sulfur (i.e., pyrite burial) from net sulfate reduction, could contribute to this anaerobic alkalinity production. Our revised estimate of net alkalinity production from anaerobic processes is on the order of 4?5 Tmol yr?1 in global ocean margins that include both continental shelves and oxygen minimum zones, significantly smaller than the previously estimated rate of 16?31 Tmol yr?1. In addition, pyrite burial in coastal habitats (salt marshes, mangroves, and seagrass meadows) may contribute another 0.1?1.1 Tmol yr?1, although t</w:instrText>
+      </w:r>
+      <w:r>
+        <w:instrText xml:space="preserve">heir long-term effect is not yet </w:instrText>
+      </w:r>
+      <w:r>
+        <w:instrText xml:space="preserve">clear under current changing climate conditions and rising sea levels. Finally, we propose that these alkalinity production reactions can be viewed as ?charge transfer? processes, in which negative charges of nitrate and sulfate ions are converted to those of bicarbonate along with a net loss of these oxidative anions.","container-title":"Global Biogeochemical Cycles","DOI":"10.1029/2010GB003859","ISSN":"0886-6236","issue":"3","journalAbbreviation":"Global Biogeochemical Cycles","title":"An assessment of ocean margin anaerobic processes on oceanic alkalinity budget","URL":"https://doi.org/10.1029/2010GB003859","volume":"25","author":[{"family":"Hu","given":"Xinping"},{"family":"Cai","given":"Wei-Jun"}],"accessed":{"date-parts":[["2019",10,28]]},"issued":{"date-parts":[["2011",9,1]]}}},{"id":143,"uris":["http://zotero.org/users/6096902/items/YGL8C5PV"],"uri":["http://zotero.org/users/6096902/items/YGL8C5PV"],"itemData":{"id":143,"type":"article-journal","container-title":"Biogeosciences","DOI":"10.5194/bg-13-841-2016","issue":"3","page":"841–863","title":"The impact of sedimentary alkalinity release on the water column CO₂ system in the North Sea","volume":"13","author":[{"family":"Brenner","given":"H."},{"family":"Braeckman","given":"U."},{"family":"Le Guitton","given":"M."},{"family":"Meysman","given":"F. J. R."}],"issued":{"date-parts":[["2016"]]}}}],"schema":"https://github.com/citation-style-language/schema/raw/master/csl-citation.json"} </w:instrText>
+      </w:r>
+      <w:r>
+        <w:fldChar w:fldCharType="separate"/>
+      </w:r>
+      <w:r>
+        <w:rPr>
+          <w:rFonts w:ascii="Cambria" w:hAnsi="Cambria"/>
+        </w:rPr>
+        <w:t>(Hu and Cai, 2011; Brenner et al., 2016)</w:t>
+      </w:r>
+      <w:r>
+        <w:fldChar w:fldCharType="end"/>
+      </w:r>
+      <w:r>
+        <w:rPr>
+          <w:rStyle w:val="ad"/>
+        </w:rPr>
+        <w:t xml:space="preserve"> </w:t>
+      </w:r>
+      <w:r>
+        <w:t>also use</w:t>
+      </w:r>
+      <w:r>
+        <w:t>d</w:t>
+      </w:r>
+      <w:r>
+        <w:t xml:space="preserve"> the concept</w:t>
+      </w:r>
+      <w:r>
+        <w:t xml:space="preserve"> </w:t>
+      </w:r>
+      <w:r>
+        <w:t>of</w:t>
+      </w:r>
+      <w:r>
+        <w:t xml:space="preserve"> </w:t>
+      </w:r>
+      <w:r>
+        <w:t>'</w:t>
+      </w:r>
+      <w:r>
+        <w:t>Irreversible alkalinity</w:t>
+      </w:r>
+      <w:r>
+        <w:t>,'</w:t>
+      </w:r>
+      <w:r>
+        <w:t xml:space="preserve"> but they propose</w:t>
+      </w:r>
+      <w:r>
+        <w:t>d</w:t>
+      </w:r>
+      <w:r>
+        <w:t xml:space="preserve"> methods of its calculation different from </w:t>
+      </w:r>
+      <w:r>
+        <w:fldChar w:fldCharType="begin"/>
+      </w:r>
+      <w:r>
+        <w:instrText xml:space="preserve"> ADDIN ZOTERO_ITEM CSL_CITATION {"citationID":"2wSYRZWA","properties":{"formattedCitation":"(Thomas et al., 2009)","plainCitation":"(Thomas et al., 2009)","noteIndex":0},"citationItems":[{"id":147,"uris":["http://zotero.org/users/6096902/items/CP96UENE"],"uri":["http://zotero.org/users/6096902/items/CP96UENE"],"itemData":{"id":147,"type":"article-journal","container-title":"Biogeosciences","DOI":"10.5194/bg-6-267-2009","issue":"2","page":"267–274","title":"Enhanced ocean carbon storage from anaerobic alkalinity generation in coastal sediments","volume":"6","author":[{"family":"Thomas","given":"H."},{"family":"Schiettecatte","given":"L.-S."},{"family":"Suykens","given":"K."},{"family":"Koné","given":"Y. J. M."},{"family":"Shadwick","given":"E. H."},{"family":"Prowe","given":"A. E. F."},{"family":"Bozec","given":"Y."},{"family":"Baar","given":"H. J. W.","non-dropping-particle":"de"},{"family":"Borges","given":"A. V."}],"issued":{"date-parts":[["2009"]]}}}],"schema":"https://github.com/citation-style-language/schema/raw/master/csl-citation.json"} </w:instrText>
+      </w:r>
+      <w:r>
+        <w:fldChar w:fldCharType="separate"/>
+      </w:r>
+      <w:r>
+        <w:rPr>
+          <w:rFonts w:ascii="Cambria" w:hAnsi="Cambria"/>
+        </w:rPr>
+        <w:t>(Thomas et al., 2009)</w:t>
+      </w:r>
+      <w:r>
+        <w:fldChar w:fldCharType="end"/>
+      </w:r>
+      <w:r>
+        <w:t>.</w:t>
+      </w:r>
+    </w:p>
+    <w:p>
+      <w:pPr>
+        <w:pStyle w:val="a0"/>
+      </w:pPr>
+      <w:r>
+        <w:t xml:space="preserve">The notion of </w:t>
+      </w:r>
+      <w:r>
+        <w:t>'</w:t>
+      </w:r>
+      <w:r>
+        <w:t>Irreversible alkalinity</w:t>
+      </w:r>
+      <w:r>
+        <w:t>'</w:t>
+      </w:r>
+      <w:r>
+        <w:t xml:space="preserve"> is interesting because it is used to calculate CO</w:t>
       </w:r>
       <m:oMath>
         <m:sSub>
@@ -1387,174 +1560,58 @@
         </m:sSub>
       </m:oMath>
       <w:r>
-        <w:t xml:space="preserve"> uptake capacity.  We introduce this </w:t>
-      </w:r>
-      <w:r>
-        <w:t>term</w:t>
-      </w:r>
-      <w:r>
-        <w:t xml:space="preserve"> since </w:t>
-      </w:r>
-      <w:r>
-        <w:t xml:space="preserve">we could not find a specific </w:t>
-      </w:r>
-      <w:r>
-        <w:t>name for this process in the literature</w:t>
-      </w:r>
-      <w:r>
-        <w:t>,</w:t>
+        <w:t xml:space="preserve"> absorption by seawater. </w:t>
+      </w:r>
+      <w:r>
+        <w:fldChar w:fldCharType="begin"/>
+      </w:r>
+      <w:r>
+        <w:instrText xml:space="preserve"> ADDIN ZOTERO_ITEM CSL_CITATION {"citationID":"N9ZRgF8O","properties":{"formattedCitation":"(Thomas et al., 2009)","plainCitation":"(Thomas et al., 2009)","noteIndex":0},"citationItems":[{"id":147,"uris":["http://zotero.org/users/6096902/items/CP96UENE"],"uri":["http://zotero.org/users/6096902/items/CP96UENE"],"itemData":{"id":147,"type":"article-journal","container-title":"Biogeosciences","DOI":"10.5194/bg-6-267-2009","issue":"2","page":"267–274","title":"Enhanced ocean carbon storage from anaerobic alkalinity generation in coastal sediments","volume":"6","author":[{"family":"Thomas","given":"H."},{"family":"Schiettecatte","given":"L.-S."},{"family":"Suykens","given":"K."},{"family":"Koné","given":"Y. J. M."},{"family":"Shadwick","given":"E. H."},{"family":"Prowe","given":"A. E. F."},{"family":"Bozec","given":"Y."},{"family":"Baar","given":"H. J. W.","non-dropping-particle":"de"},{"family":"Borges","given":"A. V."}],"issued":{"date-parts":[["2009"]]}}}],"schema":"https://github.com/citation-style-language/schema/raw/master/csl-citation.json"} </w:instrText>
+      </w:r>
+      <w:r>
+        <w:fldChar w:fldCharType="separate"/>
+      </w:r>
+      <w:r>
+        <w:rPr>
+          <w:rFonts w:ascii="Cambria" w:hAnsi="Cambria"/>
+        </w:rPr>
+        <w:t>(Thomas et al., 2009)</w:t>
+      </w:r>
+      <w:r>
+        <w:fldChar w:fldCharType="end"/>
       </w:r>
       <w:r>
         <w:t xml:space="preserve"> </w:t>
       </w:r>
       <w:r>
-        <w:t>but</w:t>
-      </w:r>
-      <w:r>
-        <w:t xml:space="preserve"> sometimes it is called a net alkalinity gain due to irreversible biogeochemical processes. </w:t>
-      </w:r>
-      <w:r>
-        <w:fldChar w:fldCharType="begin"/>
-      </w:r>
-      <w:r>
-        <w:instrText xml:space="preserve"> ADDIN ZOTERO_ITEM CSL_CITATION {"citationID":"iKdSqveb","properties":{"formattedCitation":"(Thomas et al., 2009)","plainCitation":"(Thomas et al., 2009)","noteIndex":0},"citationItems":[{"id":147,"uris":["http://zotero.org/users/6096902/items/CP96UENE"],"uri":["http://zotero.org/users/6096902/items/CP96UENE"],"itemData":{"id":147,"type":"article-journal","container-title":"Biogeosciences","DOI":"10.5194/bg-6-267-2009","issue":"2","page":"267–274","title":"Enhanced ocean carbon storage from anaerobic alkalinity generation in coastal sediments","volume":"6","author":[{"family":"Thomas","given":"H."},{"family":"Schiettecatte","given":"L.-S."},{"family":"Suykens","given":"K."},{"family":"Koné","given":"Y. J. M."},{"family":"Shadwick","given":"E. H."},{"family":"Prowe","given":"A. E. F."},{"family":"Bozec","given":"Y."},{"family":"Baar","given":"H. J. W.","non-dropping-particle":"de"},{"family":"Borges","given":"A. V."}],"issued":{"date-parts":[["2009"]]}}}],"schema":"https://github.com/citation-style-language/schema/raw/master/csl-citation.json"} </w:instrText>
-      </w:r>
-      <w:r>
-        <w:fldChar w:fldCharType="separate"/>
-      </w:r>
-      <w:r>
-        <w:rPr>
-          <w:rFonts w:ascii="Cambria" w:hAnsi="Cambria"/>
-        </w:rPr>
-        <w:t>(Thomas et al., 2009)</w:t>
-      </w:r>
-      <w:r>
-        <w:fldChar w:fldCharType="end"/>
-      </w:r>
-      <w:r>
-        <w:t xml:space="preserve"> defined it as alkalinity generated due to </w:t>
+        <w:t>describe</w:t>
+      </w:r>
+      <w:r>
+        <w:t>d</w:t>
+      </w:r>
+      <w:r>
+        <w:t xml:space="preserve"> the effect of </w:t>
+      </w:r>
+      <w:r>
+        <w:t>'</w:t>
+      </w:r>
+      <w:r>
+        <w:t>Irreversible alkalinity</w:t>
+      </w:r>
+      <w:r>
+        <w:t>'</w:t>
+      </w:r>
+      <w:r>
+        <w:t xml:space="preserve"> </w:t>
+      </w:r>
+      <w:r>
+        <w:t xml:space="preserve">this way: </w:t>
       </w:r>
       <w:r>
         <w:t>"</w:t>
       </w:r>
       <w:r>
-        <w:t>denitrification, and to some extent, sulfate reduction, … if their products are buried or escape to the atmosphere</w:t>
-      </w:r>
-      <w:r>
-        <w:t>"</w:t>
-      </w:r>
-      <w:r>
-        <w:t>.</w:t>
-      </w:r>
-      <w:r>
-        <w:t xml:space="preserve"> </w:t>
-      </w:r>
-      <w:r>
-        <w:fldChar w:fldCharType="begin"/>
-      </w:r>
-      <w:r>
-        <w:instrText xml:space="preserve"> ADDIN ZOTERO_ITEM CSL_CITATION {"citationID":"TPlDjLTV","properties":{"formattedCitation":"(Hu and Cai, 2011; Brenner et al., 2016)","plainCitation":"(Hu and Cai, 2011; Brenner et al., 2016)","noteIndex":0},"citationItems":[{"id":246,"uris":["http://zotero.org/users/6096902/items/PRAAIITR"],"uri":["http://zotero.org/users/6096902/items/PRAAIITR"],"itemData":{"id":246,"type":"article-journal","abstract":"Recent interest in the ocean's capacity to absorb atmospheric CO2 and buffer the accompanying ?ocean acidification? has prompted discussions on the magnitude of ocean margin alkalinity production via anaerobic processes. However, available estimates are largely based on gross reaction rates or misconceptions regarding reaction stoichiometry. In this paper, we argue that net alkalinity gain does not result from the internal cycling of nitrogen and sulfur species or from the reduction of metal oxides. Instead, only the processes that involve permanent loss of anaerobic remineralization products, i.e., nitrogen gas from net denitrification and reduced sulfur (i.e., pyrite burial) from net sulfate reduction, could contribute to this anaerobic alkalinity production. Our revised estimate of net alkalinity production from anaerobic processes is on the order of 4?5 Tmol yr?1 in global ocean margins that include both continental shelves and oxygen minimum zones, significantly smaller than the previously estimated rate of 16?31 Tmol yr?1. In addition, pyrite burial in coastal habitats (salt marshes, mangroves, and seagrass meadows) may contribute another 0.1?1.1 Tmol yr?1, although t</w:instrText>
-      </w:r>
-      <w:r>
-        <w:instrText xml:space="preserve">heir long-term effect is not yet </w:instrText>
-      </w:r>
-      <w:r>
-        <w:instrText xml:space="preserve">clear under current changing climate conditions and rising sea levels. Finally, we propose that these alkalinity production reactions can be viewed as ?charge transfer? processes, in which negative charges of nitrate and sulfate ions are converted to those of bicarbonate along with a net loss of these oxidative anions.","container-title":"Global Biogeochemical Cycles","DOI":"10.1029/2010GB003859","ISSN":"0886-6236","issue":"3","journalAbbreviation":"Global Biogeochemical Cycles","title":"An assessment of ocean margin anaerobic processes on oceanic alkalinity budget","URL":"https://doi.org/10.1029/2010GB003859","volume":"25","author":[{"family":"Hu","given":"Xinping"},{"family":"Cai","given":"Wei-Jun"}],"accessed":{"date-parts":[["2019",10,28]]},"issued":{"date-parts":[["2011",9,1]]}}},{"id":143,"uris":["http://zotero.org/users/6096902/items/YGL8C5PV"],"uri":["http://zotero.org/users/6096902/items/YGL8C5PV"],"itemData":{"id":143,"type":"article-journal","container-title":"Biogeosciences","DOI":"10.5194/bg-13-841-2016","issue":"3","page":"841–863","title":"The impact of sedimentary alkalinity release on the water column CO₂ system in the North Sea","volume":"13","author":[{"family":"Brenner","given":"H."},{"family":"Braeckman","given":"U."},{"family":"Le Guitton","given":"M."},{"family":"Meysman","given":"F. J. R."}],"issued":{"date-parts":[["2016"]]}}}],"schema":"https://github.com/citation-style-language/schema/raw/master/csl-citation.json"} </w:instrText>
-      </w:r>
-      <w:r>
-        <w:fldChar w:fldCharType="separate"/>
-      </w:r>
-      <w:r>
-        <w:rPr>
-          <w:rFonts w:ascii="Cambria" w:hAnsi="Cambria"/>
-        </w:rPr>
-        <w:t>(Hu and Cai, 2011; Brenner et al., 2016)</w:t>
-      </w:r>
-      <w:r>
-        <w:fldChar w:fldCharType="end"/>
-      </w:r>
-      <w:r>
-        <w:rPr>
-          <w:rStyle w:val="Hyperlink"/>
-        </w:rPr>
-        <w:t xml:space="preserve"> </w:t>
-      </w:r>
-      <w:r>
-        <w:t>also use</w:t>
-      </w:r>
-      <w:r>
-        <w:t>d</w:t>
-      </w:r>
-      <w:r>
-        <w:t xml:space="preserve"> the concept</w:t>
-      </w:r>
-      <w:r>
-        <w:t xml:space="preserve"> </w:t>
-      </w:r>
-      <w:r>
-        <w:t>of</w:t>
-      </w:r>
-      <w:r>
-        <w:t xml:space="preserve"> </w:t>
-      </w:r>
-      <w:r>
-        <w:t>'</w:t>
-      </w:r>
-      <w:r>
-        <w:t>Irreversible alkalinity</w:t>
-      </w:r>
-      <w:r>
-        <w:t>,'</w:t>
-      </w:r>
-      <w:r>
-        <w:t xml:space="preserve"> but they propose</w:t>
-      </w:r>
-      <w:r>
-        <w:t>d</w:t>
-      </w:r>
-      <w:r>
-        <w:t xml:space="preserve"> methods of its calculation different from </w:t>
-      </w:r>
-      <w:r>
-        <w:fldChar w:fldCharType="begin"/>
-      </w:r>
-      <w:r>
-        <w:instrText xml:space="preserve"> ADDIN ZOTERO_ITEM CSL_CITATION {"citationID":"2wSYRZWA","properties":{"formattedCitation":"(Thomas et al., 2009)","plainCitation":"(Thomas et al., 2009)","noteIndex":0},"citationItems":[{"id":147,"uris":["http://zotero.org/users/6096902/items/CP96UENE"],"uri":["http://zotero.org/users/6096902/items/CP96UENE"],"itemData":{"id":147,"type":"article-journal","container-title":"Biogeosciences","DOI":"10.5194/bg-6-267-2009","issue":"2","page":"267–274","title":"Enhanced ocean carbon storage from anaerobic alkalinity generation in coastal sediments","volume":"6","author":[{"family":"Thomas","given":"H."},{"family":"Schiettecatte","given":"L.-S."},{"family":"Suykens","given":"K."},{"family":"Koné","given":"Y. J. M."},{"family":"Shadwick","given":"E. H."},{"family":"Prowe","given":"A. E. F."},{"family":"Bozec","given":"Y."},{"family":"Baar","given":"H. J. W.","non-dropping-particle":"de"},{"family":"Borges","given":"A. V."}],"issued":{"date-parts":[["2009"]]}}}],"schema":"https://github.com/citation-style-language/schema/raw/master/csl-citation.json"} </w:instrText>
-      </w:r>
-      <w:r>
-        <w:fldChar w:fldCharType="separate"/>
-      </w:r>
-      <w:r>
-        <w:rPr>
-          <w:rFonts w:ascii="Cambria" w:hAnsi="Cambria"/>
-        </w:rPr>
-        <w:t>(Thomas et al., 2009)</w:t>
-      </w:r>
-      <w:r>
-        <w:fldChar w:fldCharType="end"/>
-      </w:r>
-      <w:r>
-        <w:t>.</w:t>
-      </w:r>
-    </w:p>
-    <w:p>
-      <w:pPr>
-        <w:pStyle w:val="BodyText"/>
-      </w:pPr>
-      <w:r>
-        <w:t xml:space="preserve">The notion of </w:t>
-      </w:r>
-      <w:r>
-        <w:t>'</w:t>
-      </w:r>
-      <w:r>
-        <w:t>Irreversible alkalinity</w:t>
-      </w:r>
-      <w:r>
-        <w:t>'</w:t>
-      </w:r>
-      <w:r>
-        <w:t xml:space="preserve"> is interesting because it is used to calculate CO</w:t>
+        <w:t>… anaerobic degradation of organic matter constitutes a net total alkalinity gain at the annual scale. This net gain of total alkalinity then facilitates net CO</w:t>
       </w:r>
       <m:oMath>
         <m:sSub>
@@ -1584,175 +1641,83 @@
         </m:sSub>
       </m:oMath>
       <w:r>
-        <w:t xml:space="preserve"> absorption by seawater. </w:t>
-      </w:r>
-      <w:r>
-        <w:fldChar w:fldCharType="begin"/>
-      </w:r>
-      <w:r>
-        <w:instrText xml:space="preserve"> ADDIN ZOTERO_ITEM CSL_CITATION {"citationID":"N9ZRgF8O","properties":{"formattedCitation":"(Thomas et al., 2009)","plainCitation":"(Thomas et al., 2009)","noteIndex":0},"citationItems":[{"id":147,"uris":["http://zotero.org/users/6096902/items/CP96UENE"],"uri":["http://zotero.org/users/6096902/items/CP96UENE"],"itemData":{"id":147,"type":"article-journal","container-title":"Biogeosciences","DOI":"10.5194/bg-6-267-2009","issue":"2","page":"267–274","title":"Enhanced ocean carbon storage from anaerobic alkalinity generation in coastal sediments","volume":"6","author":[{"family":"Thomas","given":"H."},{"family":"Schiettecatte","given":"L.-S."},{"family":"Suykens","given":"K."},{"family":"Koné","given":"Y. J. M."},{"family":"Shadwick","given":"E. H."},{"family":"Prowe","given":"A. E. F."},{"family":"Bozec","given":"Y."},{"family":"Baar","given":"H. J. W.","non-dropping-particle":"de"},{"family":"Borges","given":"A. V."}],"issued":{"date-parts":[["2009"]]}}}],"schema":"https://github.com/citation-style-language/schema/raw/master/csl-citation.json"} </w:instrText>
-      </w:r>
-      <w:r>
-        <w:fldChar w:fldCharType="separate"/>
-      </w:r>
-      <w:r>
-        <w:rPr>
-          <w:rFonts w:ascii="Cambria" w:hAnsi="Cambria"/>
-        </w:rPr>
-        <w:t>(Thomas et al., 2009)</w:t>
-      </w:r>
-      <w:r>
-        <w:fldChar w:fldCharType="end"/>
+        <w:t xml:space="preserve"> uptake from the atmosphere.</w:t>
+      </w:r>
+      <w:r>
+        <w:t>"</w:t>
+      </w:r>
+      <w:r>
+        <w:t xml:space="preserve"> Thus, the term </w:t>
+      </w:r>
+      <w:r>
+        <w:t>'</w:t>
+      </w:r>
+      <w:r>
+        <w:t>Irreversible alkalinity</w:t>
+      </w:r>
+      <w:r>
+        <w:t>'</w:t>
+      </w:r>
+      <w:r>
+        <w:t xml:space="preserve"> utilizes the idea that </w:t>
+      </w:r>
+      <w:r>
+        <w:t>the generation of alkalinity can exceed the consumption of alkalinity in some areas,</w:t>
+      </w:r>
+      <w:r>
+        <w:t xml:space="preserve"> and </w:t>
+      </w:r>
+      <w:r>
+        <w:t>carbon dioxide input from the atmosphere</w:t>
+      </w:r>
+      <w:r>
+        <w:t xml:space="preserve"> fill</w:t>
+      </w:r>
+      <w:r>
+        <w:t>s</w:t>
       </w:r>
       <w:r>
         <w:t xml:space="preserve"> </w:t>
       </w:r>
       <w:r>
-        <w:t>describe</w:t>
-      </w:r>
-      <w:r>
-        <w:t>d</w:t>
-      </w:r>
-      <w:r>
-        <w:t xml:space="preserve"> the effect of </w:t>
-      </w:r>
-      <w:r>
-        <w:t>'</w:t>
-      </w:r>
-      <w:r>
-        <w:t>Irreversible alkalinity</w:t>
-      </w:r>
-      <w:r>
-        <w:t>'</w:t>
-      </w:r>
-      <w:r>
+        <w:t>this difference</w:t>
+      </w:r>
+      <w:r>
+        <w:rPr>
+          <w:rPrChange w:id="3" w:author="Lisa Pro" w:date="2020-12-01T12:16:00Z">
+            <w:rPr>
+              <w:lang w:val="ru-RU"/>
+            </w:rPr>
+          </w:rPrChange>
+        </w:rPr>
         <w:t xml:space="preserve"> </w:t>
       </w:r>
-      <w:del w:id="8" w:author="Lisa Pro" w:date="2020-12-01T12:12:00Z">
-        <w:r>
-          <w:delText xml:space="preserve">as </w:delText>
-        </w:r>
-      </w:del>
-      <w:ins w:id="9" w:author="Lisa Pro" w:date="2020-12-01T12:12:00Z">
-        <w:r>
-          <w:t xml:space="preserve">this way: </w:t>
-        </w:r>
-      </w:ins>
-      <w:r>
-        <w:t>"</w:t>
-      </w:r>
-      <w:r>
-        <w:t>… anaerobic degradation of organic matter constitutes a net total alkalinity gain at the annual scale. This net gain of total alkalinity then facilitates net CO</w:t>
-      </w:r>
-      <m:oMath>
-        <m:sSub>
-          <m:sSubPr>
-            <m:ctrlPr>
-              <w:rPr>
-                <w:rFonts w:ascii="Cambria Math" w:hAnsi="Cambria Math"/>
-              </w:rPr>
-            </m:ctrlPr>
-          </m:sSubPr>
-          <m:e>
-            <m:r>
-              <w:rPr>
-                <w:rFonts w:ascii="Cambria Math" w:hAnsi="Cambria Math"/>
-              </w:rPr>
-              <m:t>​</m:t>
-            </m:r>
-          </m:e>
-          <m:sub>
-            <m:r>
-              <w:rPr>
-                <w:rFonts w:ascii="Cambria Math" w:hAnsi="Cambria Math"/>
-              </w:rPr>
-              <m:t>2</m:t>
-            </m:r>
-          </m:sub>
-        </m:sSub>
-      </m:oMath>
-      <w:r>
-        <w:t xml:space="preserve"> uptake from the atmosphere.</w:t>
-      </w:r>
-      <w:r>
-        <w:t>"</w:t>
-      </w:r>
-      <w:r>
-        <w:t xml:space="preserve"> Thus, the term </w:t>
-      </w:r>
-      <w:r>
-        <w:t>'</w:t>
-      </w:r>
-      <w:r>
-        <w:t>Irreversible alkalinity</w:t>
-      </w:r>
-      <w:r>
-        <w:t>'</w:t>
-      </w:r>
-      <w:r>
-        <w:t xml:space="preserve"> utilizes the idea that </w:t>
-      </w:r>
-      <w:r>
-        <w:t>the generation of alkalinity can exceed the consumption of alkalinity in some areas,</w:t>
-      </w:r>
-      <w:r>
-        <w:t xml:space="preserve"> and </w:t>
-      </w:r>
-      <w:r>
-        <w:t>carbon dioxide input from the atmosphere</w:t>
-      </w:r>
-      <w:r>
-        <w:t xml:space="preserve"> fill</w:t>
-      </w:r>
-      <w:ins w:id="10" w:author="Lisa Pro" w:date="2020-12-01T12:14:00Z">
-        <w:r>
-          <w:t>s</w:t>
-        </w:r>
-      </w:ins>
-      <w:r>
-        <w:t xml:space="preserve"> </w:t>
-      </w:r>
-      <w:r>
-        <w:t>this difference</w:t>
-      </w:r>
-      <w:ins w:id="11" w:author="Lisa Pro" w:date="2020-12-01T12:16:00Z">
-        <w:r>
-          <w:rPr>
-            <w:rPrChange w:id="12" w:author="Lisa Pro" w:date="2020-12-01T12:16:00Z">
-              <w:rPr>
-                <w:lang w:val="ru-RU"/>
-              </w:rPr>
-            </w:rPrChange>
-          </w:rPr>
-          <w:t xml:space="preserve"> </w:t>
-        </w:r>
-        <w:r>
-          <w:t>in such case</w:t>
-        </w:r>
-      </w:ins>
+      <w:r>
+        <w:t>in such case</w:t>
+      </w:r>
       <w:r>
         <w:t>.</w:t>
       </w:r>
     </w:p>
     <w:p>
       <w:pPr>
-        <w:pStyle w:val="BodyText"/>
+        <w:pStyle w:val="a0"/>
       </w:pPr>
       <w:r>
         <w:rPr>
-          <w:rStyle w:val="Hyperlink"/>
+          <w:rStyle w:val="ad"/>
         </w:rPr>
         <w:fldChar w:fldCharType="begin"/>
       </w:r>
       <w:r>
         <w:rPr>
-          <w:rStyle w:val="Hyperlink"/>
+          <w:rStyle w:val="ad"/>
         </w:rPr>
         <w:instrText xml:space="preserve"> ADDIN ZOTERO_ITEM CSL_CITATION {"citationID":"X2H68gBa","properties":{"formattedCitation":"(Thomas et al., 2009)","plainCitation":"(Thomas et al., 2009)","noteIndex":0},"citationItems":[{"id":147,"uris":["http://zotero.org/users/6096902/items/CP96UENE"],"uri":["http://zotero.org/users/6096902/items/CP96UENE"],"itemData":{"id":147,"type":"article-journal","container-title":"Biogeosciences","DOI":"10.5194/bg-6-267-2009","issue":"2","page":"267–274","title":"Enhanced ocean carbon storage from anaerobic alkalinity generation in coastal sediments","volume":"6","author":[{"family":"Thomas","given":"H."},{"family":"Schiettecatte","given":"L.-S."},{"family":"Suykens","given":"K."},{"family":"Koné","given":"Y. J. M."},{"family":"Shadwick","given":"E. H."},{"family":"Prowe","given":"A. E. F."},{"family":"Bozec","given":"Y."},{"family":"Baar","given":"H. J. W.","non-dropping-particle":"de"},{"family":"Borges","given":"A. V."}],"issued":{"date-parts":[["2009"]]}}}],"schema":"https://github.com/citation-style-language/schema/raw/master/csl-citation.json"} </w:instrText>
       </w:r>
       <w:r>
         <w:rPr>
-          <w:rStyle w:val="Hyperlink"/>
+          <w:rStyle w:val="ad"/>
         </w:rPr>
         <w:fldChar w:fldCharType="separate"/>
       </w:r>
@@ -1764,7 +1729,7 @@
       </w:r>
       <w:r>
         <w:rPr>
-          <w:rStyle w:val="Hyperlink"/>
+          <w:rStyle w:val="ad"/>
         </w:rPr>
         <w:fldChar w:fldCharType="end"/>
       </w:r>
@@ -1793,7 +1758,13 @@
         <w:t>explain</w:t>
       </w:r>
       <w:r>
-        <w:t xml:space="preserve"> why the Wadden Sea is the source of alkalinity for the German Bight (denitrification, sulfate reduction with consequent burying or degassing sulfides are the reasons </w:t>
+        <w:t xml:space="preserve"> why the Wadden Sea is </w:t>
+      </w:r>
+      <w:r>
+        <w:t>a</w:t>
+      </w:r>
+      <w:r>
+        <w:t xml:space="preserve"> source of alkalinity for the German Bight (denitrification, sulfate reduction with consequent burying or degassing sulfides are the reasons </w:t>
       </w:r>
       <w:r>
         <w:t xml:space="preserve">for </w:t>
@@ -1816,45 +1787,19 @@
         <w:t xml:space="preserve"> </w:t>
       </w:r>
       <w:r>
-        <w:t xml:space="preserve">to check whether the </w:t>
-      </w:r>
-      <w:commentRangeStart w:id="13"/>
-      <w:r>
-        <w:t>Wadden Sea can be a source of alkalinity to the German Bight</w:t>
-      </w:r>
-      <w:ins w:id="14" w:author="Lisa Pro" w:date="2020-12-01T12:20:00Z">
-        <w:r>
-          <w:t xml:space="preserve"> and to </w:t>
-        </w:r>
-        <w:r>
-          <w:t xml:space="preserve">identify to </w:t>
-        </w:r>
-        <w:r>
-          <w:t>most important processes</w:t>
-        </w:r>
-      </w:ins>
-      <w:ins w:id="15" w:author="Lisa Pro" w:date="2020-12-01T12:21:00Z">
-        <w:r>
-          <w:t xml:space="preserve">, influencing alkalinity </w:t>
-        </w:r>
-      </w:ins>
-      <w:ins w:id="16" w:author="Lisa Pro" w:date="2020-12-01T12:22:00Z">
-        <w:r>
-          <w:t>there</w:t>
-        </w:r>
-      </w:ins>
-      <w:ins w:id="17" w:author="Lisa Pro" w:date="2020-12-01T12:21:00Z">
-        <w:r>
-          <w:t xml:space="preserve">. </w:t>
-        </w:r>
-      </w:ins>
-      <w:del w:id="18" w:author="Lisa Pro" w:date="2020-12-01T12:20:00Z">
-        <w:r>
-          <w:delText>.</w:delText>
-        </w:r>
-      </w:del>
-      <w:r>
-        <w:t xml:space="preserve"> </w:t>
+        <w:t>to check whether the Wadden Sea can be a source of alkalinity to the German Bight</w:t>
+      </w:r>
+      <w:r>
+        <w:t xml:space="preserve"> and to </w:t>
+      </w:r>
+      <w:r>
+        <w:t xml:space="preserve">identify to </w:t>
+      </w:r>
+      <w:r>
+        <w:t>most important processes</w:t>
+      </w:r>
+      <w:r>
+        <w:t xml:space="preserve">, influencing alkalinity there. </w:t>
       </w:r>
       <w:r>
         <w:t>To</w:t>
@@ -1862,33 +1807,17 @@
       <w:r>
         <w:t xml:space="preserve"> answer </w:t>
       </w:r>
-      <w:del w:id="19" w:author="Lisa Pro" w:date="2020-12-01T12:22:00Z">
-        <w:r>
-          <w:delText xml:space="preserve">this </w:delText>
-        </w:r>
-      </w:del>
-      <w:ins w:id="20" w:author="Lisa Pro" w:date="2020-12-01T12:22:00Z">
-        <w:r>
-          <w:t xml:space="preserve">these </w:t>
-        </w:r>
-      </w:ins>
+      <w:r>
+        <w:t xml:space="preserve">these </w:t>
+      </w:r>
       <w:r>
         <w:t>question</w:t>
       </w:r>
-      <w:ins w:id="21" w:author="Lisa Pro" w:date="2020-12-01T12:22:00Z">
-        <w:r>
-          <w:t>s</w:t>
-        </w:r>
-      </w:ins>
+      <w:r>
+        <w:t>s</w:t>
+      </w:r>
       <w:r>
         <w:t>, we need to complete several tasks:</w:t>
-      </w:r>
-      <w:commentRangeEnd w:id="13"/>
-      <w:r>
-        <w:rPr>
-          <w:rStyle w:val="CommentReference"/>
-        </w:rPr>
-        <w:commentReference w:id="13"/>
       </w:r>
     </w:p>
     <w:p>
@@ -1956,7 +1885,7 @@
     </w:p>
     <w:p>
       <w:pPr>
-        <w:pStyle w:val="BodyText"/>
+        <w:pStyle w:val="a0"/>
       </w:pPr>
       <w:r>
         <w:t>To study the proposed tasks, we develop</w:t>
@@ -1976,32 +1905,21 @@
       <w:r>
         <w:t>.</w:t>
       </w:r>
+      <w:bookmarkStart w:id="4" w:name="_GoBack"/>
+      <w:bookmarkEnd w:id="4"/>
     </w:p>
     <w:p>
       <w:pPr>
-        <w:pStyle w:val="Heading2"/>
-        <w:rPr>
-          <w:ins w:id="22" w:author="Lisa Pro" w:date="2020-12-01T12:30:00Z"/>
+        <w:pStyle w:val="2"/>
+        <w:rPr>
+          <w:ins w:id="5" w:author="Lisa Pro" w:date="2020-12-01T12:30:00Z"/>
         </w:rPr>
       </w:pPr>
-      <w:bookmarkStart w:id="23" w:name="methods-1---a-model-setup"/>
-      <w:bookmarkEnd w:id="7"/>
+      <w:bookmarkStart w:id="6" w:name="methods-1---a-model-setup"/>
+      <w:bookmarkEnd w:id="2"/>
       <w:r>
         <w:t>Methods</w:t>
       </w:r>
-    </w:p>
-    <w:p>
-      <w:pPr>
-        <w:pStyle w:val="BodyText"/>
-        <w:rPr>
-          <w:del w:id="24" w:author="Lisa Pro" w:date="2020-12-01T12:31:00Z"/>
-        </w:rPr>
-        <w:pPrChange w:id="25" w:author="Lisa Pro" w:date="2020-12-01T12:30:00Z">
-          <w:pPr>
-            <w:pStyle w:val="Heading2"/>
-          </w:pPr>
-        </w:pPrChange>
-      </w:pPr>
     </w:p>
     <w:p>
       <w:pPr>
@@ -2079,7 +1997,7 @@
     </w:p>
     <w:p>
       <w:pPr>
-        <w:pStyle w:val="BodyText"/>
+        <w:pStyle w:val="a0"/>
       </w:pPr>
       <m:oMathPara>
         <m:oMath>
@@ -2505,10 +2423,9 @@
     </w:p>
     <w:p>
       <w:pPr>
-        <w:pStyle w:val="BodyText"/>
+        <w:pStyle w:val="a0"/>
       </w:pPr>
       <w:r>
-        <w:lastRenderedPageBreak/>
         <w:t xml:space="preserve">, where </w:t>
       </w:r>
       <m:oMath>
@@ -3134,9 +3051,10 @@
     </w:p>
     <w:p>
       <w:pPr>
-        <w:pStyle w:val="BodyText"/>
+        <w:pStyle w:val="a0"/>
       </w:pPr>
       <w:r>
+        <w:lastRenderedPageBreak/>
         <w:t xml:space="preserve">Increase or decrease of concentrations of any of the </w:t>
       </w:r>
       <m:oMath>
@@ -3273,7 +3191,7 @@
     </w:p>
     <w:p>
       <w:pPr>
-        <w:pStyle w:val="BodyText"/>
+        <w:pStyle w:val="a0"/>
       </w:pPr>
       <w:r>
         <w:t>In order to estimate alkalinity generation in the Wadden Sea, we should</w:t>
@@ -3512,7 +3430,7 @@
     </w:p>
     <w:p>
       <w:pPr>
-        <w:pStyle w:val="BodyText"/>
+        <w:pStyle w:val="a0"/>
       </w:pPr>
       <w:r>
         <w:t>This study uses a vertically resolved 1-D box as a proxy for the Wadden Sea water column and sediment</w:t>
@@ -3574,7 +3492,7 @@
     </w:p>
     <w:p>
       <w:pPr>
-        <w:pStyle w:val="BodyText"/>
+        <w:pStyle w:val="a0"/>
       </w:pPr>
       <w:r>
         <w:t xml:space="preserve">The </w:t>
@@ -3624,7 +3542,6 @@
       <w:r>
         <w:t xml:space="preserve">Both SPBM and the biogeochemical model share the following state variables: autotrophs, </w:t>
       </w:r>
-      <w:proofErr w:type="spellStart"/>
       <m:oMath>
         <m:r>
           <m:rPr>
@@ -3633,7 +3550,6 @@
           <m:t>Phy</m:t>
         </m:r>
       </m:oMath>
-      <w:proofErr w:type="spellEnd"/>
       <w:r>
         <w:t xml:space="preserve">; heterotrophs, </w:t>
       </w:r>
@@ -4101,7 +4017,7 @@
       <w:r>
         <w:t xml:space="preserve">. </w:t>
       </w:r>
-      <w:ins w:id="26" w:author="Lisa Pro" w:date="2020-12-01T12:58:00Z">
+      <w:ins w:id="7" w:author="Lisa Pro" w:date="2020-12-01T12:58:00Z">
         <w:r>
           <w:t xml:space="preserve">Also, </w:t>
         </w:r>
@@ -4109,7 +4025,7 @@
       <w:r>
         <w:t xml:space="preserve">SPBM </w:t>
       </w:r>
-      <w:del w:id="27" w:author="Lisa Pro" w:date="2020-12-01T12:58:00Z">
+      <w:del w:id="8" w:author="Lisa Pro" w:date="2020-12-01T12:58:00Z">
         <w:r>
           <w:delText xml:space="preserve">also </w:delText>
         </w:r>
@@ -4117,7 +4033,7 @@
       <w:r>
         <w:t>paramet</w:t>
       </w:r>
-      <w:ins w:id="28" w:author="Lisa Pro" w:date="2020-12-01T12:58:00Z">
+      <w:ins w:id="9" w:author="Lisa Pro" w:date="2020-12-01T12:58:00Z">
         <w:r>
           <w:t>e</w:t>
         </w:r>
@@ -4236,7 +4152,7 @@
         </w:rPr>
         <w:t xml:space="preserve"> have parameters </w:t>
       </w:r>
-      <w:ins w:id="29" w:author="Lisa Pro" w:date="2020-12-01T13:00:00Z">
+      <w:ins w:id="10" w:author="Lisa Pro" w:date="2020-12-01T13:00:00Z">
         <w:r>
           <w:rPr>
             <w:rFonts w:eastAsiaTheme="minorEastAsia"/>
@@ -4316,16 +4232,12 @@
         <w:t>initialization</w:t>
       </w:r>
       <w:r>
+        <w:t>, validation</w:t>
+      </w:r>
+      <w:r>
         <w:t xml:space="preserve">, </w:t>
       </w:r>
       <w:r>
-        <w:lastRenderedPageBreak/>
-        <w:t>validation</w:t>
-      </w:r>
-      <w:r>
-        <w:t xml:space="preserve">, </w:t>
-      </w:r>
-      <w:r>
         <w:t xml:space="preserve">and standard input </w:t>
       </w:r>
       <w:r>
@@ -4352,18 +4264,19 @@
       <w:r>
         <w:t>.</w:t>
       </w:r>
-      <w:bookmarkStart w:id="30" w:name="Xf0140fdc16935ab66ba4687b0ff24b8bbb83de7"/>
-      <w:bookmarkStart w:id="31" w:name="validation"/>
-      <w:bookmarkEnd w:id="23"/>
+      <w:bookmarkStart w:id="11" w:name="Xf0140fdc16935ab66ba4687b0ff24b8bbb83de7"/>
+      <w:bookmarkStart w:id="12" w:name="validation"/>
+      <w:bookmarkEnd w:id="6"/>
     </w:p>
     <w:p>
       <w:pPr>
-        <w:pStyle w:val="BodyText"/>
-        <w:rPr>
-          <w:del w:id="32" w:author="Lisa Pro" w:date="2020-12-01T13:09:00Z"/>
+        <w:pStyle w:val="a0"/>
+        <w:rPr>
+          <w:del w:id="13" w:author="Lisa Pro" w:date="2020-12-01T13:09:00Z"/>
         </w:rPr>
       </w:pPr>
       <w:r>
+        <w:lastRenderedPageBreak/>
         <w:t>We use modeling scenarios, wh</w:t>
       </w:r>
       <w:r>
@@ -4378,7 +4291,7 @@
       <w:r>
         <w:t>modeling set with different input parameters</w:t>
       </w:r>
-      <w:ins w:id="33" w:author="Lisa Pro" w:date="2020-12-01T13:06:00Z">
+      <w:ins w:id="14" w:author="Lisa Pro" w:date="2020-12-01T13:06:00Z">
         <w:r>
           <w:t xml:space="preserve"> </w:t>
         </w:r>
@@ -4389,8 +4302,8 @@
       <w:r>
         <w:t xml:space="preserve">. </w:t>
       </w:r>
-      <w:moveToRangeStart w:id="34" w:author="Lisa Pro" w:date="2020-12-01T13:07:00Z" w:name="move57720487"/>
-      <w:moveTo w:id="35" w:author="Lisa Pro" w:date="2020-12-01T13:07:00Z">
+      <w:moveToRangeStart w:id="15" w:author="Lisa Pro" w:date="2020-12-01T13:07:00Z" w:name="move57720487"/>
+      <w:moveTo w:id="16" w:author="Lisa Pro" w:date="2020-12-01T13:07:00Z">
         <w:r>
           <w:t xml:space="preserve">For example, </w:t>
         </w:r>
@@ -4433,7 +4346,7 @@
           </w:rPr>
           <w:t xml:space="preserve"> defines mixing in sediments. </w:t>
         </w:r>
-        <w:commentRangeStart w:id="36"/>
+        <w:commentRangeStart w:id="17"/>
         <w:r>
           <w:rPr>
             <w:rFonts w:eastAsiaTheme="minorEastAsia"/>
@@ -4535,12 +4448,12 @@
           </w:rPr>
           <w:t xml:space="preserve">, </w:t>
         </w:r>
-        <w:commentRangeEnd w:id="36"/>
+        <w:commentRangeEnd w:id="17"/>
         <w:r>
           <w:rPr>
-            <w:rStyle w:val="CommentReference"/>
+            <w:rStyle w:val="af0"/>
           </w:rPr>
-          <w:commentReference w:id="36"/>
+          <w:commentReference w:id="17"/>
         </w:r>
         <w:r>
           <w:rPr>
@@ -4549,8 +4462,8 @@
           <w:t>bigger values correspond to more extensive mixing in sediments.</w:t>
         </w:r>
       </w:moveTo>
-      <w:moveToRangeEnd w:id="34"/>
-      <w:ins w:id="37" w:author="Lisa Pro" w:date="2020-12-01T13:08:00Z">
+      <w:moveToRangeEnd w:id="15"/>
+      <w:ins w:id="18" w:author="Lisa Pro" w:date="2020-12-01T13:08:00Z">
         <w:r>
           <w:rPr>
             <w:rFonts w:eastAsiaTheme="minorEastAsia"/>
@@ -4558,8 +4471,8 @@
           <w:t xml:space="preserve"> </w:t>
         </w:r>
       </w:ins>
-      <w:moveFromRangeStart w:id="38" w:author="Lisa Pro" w:date="2020-12-01T13:08:00Z" w:name="move57720518"/>
-      <w:moveFrom w:id="39" w:author="Lisa Pro" w:date="2020-12-01T13:08:00Z">
+      <w:moveFromRangeStart w:id="19" w:author="Lisa Pro" w:date="2020-12-01T13:08:00Z" w:name="move57720518"/>
+      <w:moveFrom w:id="20" w:author="Lisa Pro" w:date="2020-12-01T13:08:00Z">
         <w:r>
           <w:t>Some parameters stay the same in all scenarios</w:t>
         </w:r>
@@ -4573,8 +4486,8 @@
           <w:t xml:space="preserve">ne can find them in the supplementary materials (Tables M3-1, M3-2, M3-3). </w:t>
         </w:r>
       </w:moveFrom>
-      <w:moveFromRangeEnd w:id="38"/>
-      <w:del w:id="40" w:author="Lisa Pro" w:date="2020-12-01T13:07:00Z">
+      <w:moveFromRangeEnd w:id="19"/>
+      <w:del w:id="21" w:author="Lisa Pro" w:date="2020-12-01T13:07:00Z">
         <w:r>
           <w:delText xml:space="preserve">However, </w:delText>
         </w:r>
@@ -4588,7 +4501,7 @@
           <w:delText xml:space="preserve"> input parameters</w:delText>
         </w:r>
       </w:del>
-      <w:del w:id="41" w:author="Lisa Pro" w:date="2020-12-01T13:06:00Z">
+      <w:del w:id="22" w:author="Lisa Pro" w:date="2020-12-01T13:06:00Z">
         <w:r>
           <w:delText xml:space="preserve"> </w:delText>
         </w:r>
@@ -4596,7 +4509,7 @@
           <w:delText>to answer specific questions</w:delText>
         </w:r>
       </w:del>
-      <w:del w:id="42" w:author="Lisa Pro" w:date="2020-12-01T13:07:00Z">
+      <w:del w:id="23" w:author="Lisa Pro" w:date="2020-12-01T13:07:00Z">
         <w:r>
           <w:delText>.</w:delText>
         </w:r>
@@ -4604,9 +4517,9 @@
           <w:delText xml:space="preserve"> </w:delText>
         </w:r>
       </w:del>
-      <w:moveFromRangeStart w:id="43" w:author="Lisa Pro" w:date="2020-12-01T13:07:00Z" w:name="move57720487"/>
-      <w:moveFrom w:id="44" w:author="Lisa Pro" w:date="2020-12-01T13:07:00Z">
-        <w:del w:id="45" w:author="Lisa Pro" w:date="2020-12-01T13:07:00Z">
+      <w:moveFromRangeStart w:id="24" w:author="Lisa Pro" w:date="2020-12-01T13:07:00Z" w:name="move57720487"/>
+      <w:moveFrom w:id="25" w:author="Lisa Pro" w:date="2020-12-01T13:07:00Z">
+        <w:del w:id="26" w:author="Lisa Pro" w:date="2020-12-01T13:07:00Z">
           <w:r>
             <w:delText xml:space="preserve">For example, </w:delText>
           </w:r>
@@ -4649,7 +4562,7 @@
             </w:rPr>
             <w:delText xml:space="preserve"> defines mixing in sediments. </w:delText>
           </w:r>
-          <w:commentRangeStart w:id="46"/>
+          <w:commentRangeStart w:id="27"/>
           <w:r>
             <w:rPr>
               <w:rFonts w:eastAsiaTheme="minorEastAsia"/>
@@ -4757,12 +4670,12 @@
             </w:rPr>
             <w:delText xml:space="preserve"> </w:delText>
           </w:r>
-          <w:commentRangeEnd w:id="46"/>
+          <w:commentRangeEnd w:id="27"/>
           <w:r>
             <w:rPr>
-              <w:rStyle w:val="CommentReference"/>
+              <w:rStyle w:val="af0"/>
             </w:rPr>
-            <w:commentReference w:id="46"/>
+            <w:commentReference w:id="27"/>
           </w:r>
           <w:r>
             <w:rPr>
@@ -4784,13 +4697,13 @@
           </w:r>
         </w:del>
       </w:moveFrom>
-      <w:moveFromRangeEnd w:id="43"/>
+      <w:moveFromRangeEnd w:id="24"/>
     </w:p>
     <w:p>
       <w:pPr>
-        <w:pStyle w:val="BodyText"/>
-        <w:rPr>
-          <w:ins w:id="47" w:author="Lisa Pro" w:date="2020-12-01T13:08:00Z"/>
+        <w:pStyle w:val="a0"/>
+        <w:rPr>
+          <w:ins w:id="28" w:author="Lisa Pro" w:date="2020-12-01T13:08:00Z"/>
         </w:rPr>
       </w:pPr>
       <w:r>
@@ -5020,32 +4933,32 @@
     </w:p>
     <w:p>
       <w:pPr>
-        <w:pStyle w:val="BodyText"/>
+        <w:pStyle w:val="a0"/>
       </w:pPr>
-      <w:moveToRangeStart w:id="48" w:author="Lisa Pro" w:date="2020-12-01T13:08:00Z" w:name="move57720518"/>
-      <w:moveTo w:id="49" w:author="Lisa Pro" w:date="2020-12-01T13:08:00Z">
+      <w:moveToRangeStart w:id="29" w:author="Lisa Pro" w:date="2020-12-01T13:08:00Z" w:name="move57720518"/>
+      <w:moveTo w:id="30" w:author="Lisa Pro" w:date="2020-12-01T13:08:00Z">
         <w:r>
           <w:t>Some parameters stay the same in all scenarios (standard input parameters). One can find them in the supplementary materials (Tables M3-1, M3-2, M3-3).</w:t>
         </w:r>
       </w:moveTo>
-      <w:moveToRangeEnd w:id="48"/>
+      <w:moveToRangeEnd w:id="29"/>
     </w:p>
     <w:p>
       <w:pPr>
-        <w:pStyle w:val="Heading2"/>
+        <w:pStyle w:val="2"/>
       </w:pPr>
-      <w:bookmarkStart w:id="50" w:name="results-and-discussion"/>
-      <w:bookmarkEnd w:id="30"/>
-      <w:bookmarkEnd w:id="31"/>
+      <w:bookmarkStart w:id="31" w:name="results-and-discussion"/>
+      <w:bookmarkEnd w:id="11"/>
+      <w:bookmarkEnd w:id="12"/>
       <w:r>
         <w:t>Results and discussion</w:t>
       </w:r>
     </w:p>
     <w:p>
       <w:pPr>
-        <w:pStyle w:val="Heading3"/>
+        <w:pStyle w:val="3"/>
       </w:pPr>
-      <w:bookmarkStart w:id="51" w:name="X6abcce3a3c41e50b2585d2644a9fa30e65caad1"/>
+      <w:bookmarkStart w:id="32" w:name="X6abcce3a3c41e50b2585d2644a9fa30e65caad1"/>
       <w:r>
         <w:t>Alkalinity transfer from the Wadden Sea to the North Sea</w:t>
       </w:r>
@@ -5387,9 +5300,9 @@
     </w:p>
     <w:p>
       <w:pPr>
-        <w:pStyle w:val="BodyText"/>
-        <w:rPr>
-          <w:ins w:id="52" w:author="Lisa Pro" w:date="2020-12-08T19:58:00Z"/>
+        <w:pStyle w:val="a0"/>
+        <w:rPr>
+          <w:ins w:id="33" w:author="Lisa Pro" w:date="2020-12-08T19:58:00Z"/>
         </w:rPr>
       </w:pPr>
       <w:r>
@@ -5479,18 +5392,19 @@
     </w:p>
     <w:p>
       <w:pPr>
-        <w:pStyle w:val="BodyText"/>
+        <w:pStyle w:val="a0"/>
         <w:jc w:val="center"/>
-        <w:pPrChange w:id="53" w:author="Lisa Pro" w:date="2020-12-15T16:40:00Z">
+        <w:pPrChange w:id="34" w:author="Lisa Pro" w:date="2020-12-15T16:40:00Z">
           <w:pPr>
-            <w:pStyle w:val="BodyText"/>
+            <w:pStyle w:val="a0"/>
           </w:pPr>
         </w:pPrChange>
       </w:pPr>
-      <w:ins w:id="54" w:author="Lisa Pro" w:date="2020-12-08T19:58:00Z">
+      <w:ins w:id="35" w:author="Lisa Pro" w:date="2020-12-08T19:58:00Z">
         <w:r>
           <w:rPr>
             <w:noProof/>
+            <w:lang w:val="ru-RU" w:eastAsia="ru-RU"/>
           </w:rPr>
           <w:lastRenderedPageBreak/>
           <w:drawing>
@@ -5511,7 +5425,7 @@
                       </pic:cNvPicPr>
                     </pic:nvPicPr>
                     <pic:blipFill>
-                      <a:blip r:embed="rId13" cstate="print">
+                      <a:blip r:embed="rId11" cstate="print">
                         <a:extLst>
                           <a:ext uri="{28A0092B-C50C-407E-A947-70E740481C1C}">
                             <a14:useLocalDpi xmlns:a14="http://schemas.microsoft.com/office/drawing/2010/main" val="0"/>
@@ -7390,7 +7304,7 @@
     </w:tbl>
     <w:p>
       <w:pPr>
-        <w:pStyle w:val="BodyText"/>
+        <w:pStyle w:val="a0"/>
         <w:rPr>
           <w:rFonts w:eastAsiaTheme="minorEastAsia"/>
         </w:rPr>
@@ -7663,7 +7577,7 @@
     </w:p>
     <w:p>
       <w:pPr>
-        <w:pStyle w:val="BodyText"/>
+        <w:pStyle w:val="a0"/>
         <w:rPr>
           <w:rFonts w:eastAsiaTheme="minorEastAsia"/>
         </w:rPr>
@@ -7790,7 +7704,7 @@
       <w:r>
         <w:t xml:space="preserve"> </w:t>
       </w:r>
-      <w:ins w:id="55" w:author="Lisa Pro" w:date="2020-12-08T20:06:00Z">
+      <w:ins w:id="36" w:author="Lisa Pro" w:date="2020-12-08T20:06:00Z">
         <w:r>
           <w:t xml:space="preserve">But there are many factors </w:t>
         </w:r>
@@ -7799,7 +7713,7 @@
         </w:r>
         <w:r>
           <w:rPr>
-            <w:rPrChange w:id="56" w:author="Lisa Pro" w:date="2020-12-08T20:06:00Z">
+            <w:rPrChange w:id="37" w:author="Lisa Pro" w:date="2020-12-08T20:06:00Z">
               <w:rPr>
                 <w:lang w:val="nb-NO"/>
               </w:rPr>
@@ -7808,12 +7722,12 @@
           <w:t>:</w:t>
         </w:r>
       </w:ins>
-      <w:ins w:id="57" w:author="Lisa Pro" w:date="2020-12-08T20:07:00Z">
+      <w:ins w:id="38" w:author="Lisa Pro" w:date="2020-12-08T20:07:00Z">
         <w:r>
           <w:t xml:space="preserve"> </w:t>
         </w:r>
       </w:ins>
-      <w:del w:id="58" w:author="Lisa Pro" w:date="2020-12-08T20:07:00Z">
+      <w:del w:id="39" w:author="Lisa Pro" w:date="2020-12-08T20:07:00Z">
         <w:r>
           <w:rPr>
             <w:rFonts w:eastAsiaTheme="minorEastAsia"/>
@@ -7833,7 +7747,7 @@
         </w:rPr>
         <w:t xml:space="preserve">the autotrophs </w:t>
       </w:r>
-      <w:ins w:id="59" w:author="Lisa Pro" w:date="2020-12-08T20:07:00Z">
+      <w:ins w:id="40" w:author="Lisa Pro" w:date="2020-12-08T20:07:00Z">
         <w:r>
           <w:rPr>
             <w:rFonts w:eastAsiaTheme="minorEastAsia"/>
@@ -7987,7 +7901,7 @@
         <m:sSubSup>
           <m:sSubSupPr>
             <m:ctrlPr>
-              <w:ins w:id="60" w:author="Lisa Pro" w:date="2020-12-08T20:07:00Z">
+              <w:ins w:id="41" w:author="Lisa Pro" w:date="2020-12-08T20:07:00Z">
                 <w:rPr>
                   <w:rFonts w:ascii="Cambria Math" w:hAnsi="Cambria Math"/>
                 </w:rPr>
@@ -7996,7 +7910,7 @@
           </m:sSubSupPr>
           <m:e>
             <m:r>
-              <w:ins w:id="61" w:author="Lisa Pro" w:date="2020-12-08T20:07:00Z">
+              <w:ins w:id="42" w:author="Lisa Pro" w:date="2020-12-08T20:07:00Z">
                 <m:rPr>
                   <m:nor/>
                 </m:rPr>
@@ -8006,7 +7920,7 @@
           </m:e>
           <m:sub>
             <m:r>
-              <w:ins w:id="62" w:author="Lisa Pro" w:date="2020-12-08T20:07:00Z">
+              <w:ins w:id="43" w:author="Lisa Pro" w:date="2020-12-08T20:07:00Z">
                 <w:rPr>
                   <w:rFonts w:ascii="Cambria Math" w:hAnsi="Cambria Math"/>
                 </w:rPr>
@@ -8016,7 +7930,7 @@
           </m:sub>
           <m:sup>
             <m:r>
-              <w:ins w:id="63" w:author="Lisa Pro" w:date="2020-12-08T20:07:00Z">
+              <w:ins w:id="44" w:author="Lisa Pro" w:date="2020-12-08T20:07:00Z">
                 <w:rPr>
                   <w:rFonts w:ascii="Cambria Math" w:hAnsi="Cambria Math"/>
                 </w:rPr>
@@ -8026,7 +7940,7 @@
           </m:sup>
         </m:sSubSup>
       </m:oMath>
-      <w:ins w:id="64" w:author="Lisa Pro" w:date="2020-12-08T20:07:00Z">
+      <w:ins w:id="45" w:author="Lisa Pro" w:date="2020-12-08T20:07:00Z">
         <w:r>
           <w:rPr>
             <w:rFonts w:eastAsiaTheme="minorEastAsia"/>
@@ -8034,7 +7948,7 @@
           <w:t xml:space="preserve"> </w:t>
         </w:r>
       </w:ins>
-      <w:del w:id="65" w:author="Lisa Pro" w:date="2020-12-08T20:07:00Z">
+      <w:del w:id="46" w:author="Lisa Pro" w:date="2020-12-08T20:07:00Z">
         <w:r>
           <w:delText xml:space="preserve">its </w:delText>
         </w:r>
@@ -8110,9 +8024,9 @@
     </w:p>
     <w:p>
       <w:pPr>
-        <w:pStyle w:val="BodyText"/>
+        <w:pStyle w:val="a0"/>
       </w:pPr>
-      <w:ins w:id="66" w:author="Lisa Pro" w:date="2020-12-08T20:08:00Z">
+      <w:ins w:id="47" w:author="Lisa Pro" w:date="2020-12-08T20:08:00Z">
         <w:r>
           <w:rPr>
             <w:rFonts w:eastAsiaTheme="minorEastAsia"/>
@@ -8161,7 +8075,7 @@
           <w:t xml:space="preserve"> , </w:t>
         </w:r>
       </w:ins>
-      <w:del w:id="67" w:author="Lisa Pro" w:date="2020-12-08T20:08:00Z">
+      <w:del w:id="48" w:author="Lisa Pro" w:date="2020-12-08T20:08:00Z">
         <w:r>
           <w:rPr>
             <w:rFonts w:eastAsiaTheme="minorEastAsia"/>
@@ -8169,7 +8083,7 @@
           <w:delText>T</w:delText>
         </w:r>
       </w:del>
-      <w:ins w:id="68" w:author="Lisa Pro" w:date="2020-12-08T20:08:00Z">
+      <w:ins w:id="49" w:author="Lisa Pro" w:date="2020-12-08T20:08:00Z">
         <w:r>
           <w:rPr>
             <w:rFonts w:eastAsiaTheme="minorEastAsia"/>
@@ -8228,7 +8142,7 @@
       <w:r>
         <w:t xml:space="preserve">flux changes during the year. However, summing </w:t>
       </w:r>
-      <w:ins w:id="69" w:author="Lisa Pro" w:date="2020-12-08T20:08:00Z">
+      <w:ins w:id="50" w:author="Lisa Pro" w:date="2020-12-08T20:08:00Z">
         <w:r>
           <w:t xml:space="preserve">fluxes </w:t>
         </w:r>
@@ -8299,7 +8213,7 @@
       <w:r>
         <w:t xml:space="preserve"> </w:t>
       </w:r>
-      <w:commentRangeStart w:id="70"/>
+      <w:commentRangeStart w:id="51"/>
       <w:r>
         <w:t>therefore, there is a significant spring input of nitrates</w:t>
       </w:r>
@@ -8312,17 +8226,17 @@
         </w:rPr>
         <w:t xml:space="preserve"> Two main sinks of nitrates in the modeling domain are consumption by autotrophs and denitrification.</w:t>
       </w:r>
-      <w:commentRangeEnd w:id="70"/>
-      <w:r>
-        <w:rPr>
-          <w:rStyle w:val="CommentReference"/>
-        </w:rPr>
-        <w:commentReference w:id="70"/>
+      <w:commentRangeEnd w:id="51"/>
+      <w:r>
+        <w:rPr>
+          <w:rStyle w:val="af0"/>
+        </w:rPr>
+        <w:commentReference w:id="51"/>
       </w:r>
     </w:p>
     <w:p>
       <w:pPr>
-        <w:pStyle w:val="BodyText"/>
+        <w:pStyle w:val="a0"/>
       </w:pPr>
       <w:r>
         <w:t xml:space="preserve">The overall </w:t>
@@ -8560,7 +8474,7 @@
     </w:p>
     <w:p>
       <w:pPr>
-        <w:pStyle w:val="Heading3"/>
+        <w:pStyle w:val="3"/>
       </w:pPr>
       <w:r>
         <w:t>The effect of 'Irreversible alkalinity' on alkalinity generation</w:t>
@@ -8568,23 +8482,23 @@
     </w:p>
     <w:p>
       <w:pPr>
-        <w:pStyle w:val="BodyText"/>
+        <w:pStyle w:val="a0"/>
       </w:pPr>
       <w:r>
         <w:rPr>
-          <w:rStyle w:val="Hyperlink"/>
+          <w:rStyle w:val="ad"/>
         </w:rPr>
         <w:fldChar w:fldCharType="begin"/>
       </w:r>
       <w:r>
         <w:rPr>
-          <w:rStyle w:val="Hyperlink"/>
+          <w:rStyle w:val="ad"/>
         </w:rPr>
         <w:instrText xml:space="preserve"> ADDIN ZOTERO_ITEM CSL_CITATION {"citationID":"yX7Nx7Yk","properties":{"formattedCitation":"(Thomas et al., 2009)","plainCitation":"(Thomas et al., 2009)","noteIndex":0},"citationItems":[{"id":147,"uris":["http://zotero.org/users/6096902/items/CP96UENE"],"uri":["http://zotero.org/users/6096902/items/CP96UENE"],"itemData":{"id":147,"type":"article-journal","container-title":"Biogeosciences","DOI":"10.5194/bg-6-267-2009","issue":"2","page":"267–274","title":"Enhanced ocean carbon storage from anaerobic alkalinity generation in coastal sediments","volume":"6","author":[{"family":"Thomas","given":"H."},{"family":"Schiettecatte","given":"L.-S."},{"family":"Suykens","given":"K."},{"family":"Koné","given":"Y. J. M."},{"family":"Shadwick","given":"E. H."},{"family":"Prowe","given":"A. E. F."},{"family":"Bozec","given":"Y."},{"family":"Baar","given":"H. J. W.","non-dropping-particle":"de"},{"family":"Borges","given":"A. V."}],"issued":{"date-parts":[["2009"]]}}}],"schema":"https://github.com/citation-style-language/schema/raw/master/csl-citation.json"} </w:instrText>
       </w:r>
       <w:r>
         <w:rPr>
-          <w:rStyle w:val="Hyperlink"/>
+          <w:rStyle w:val="ad"/>
         </w:rPr>
         <w:fldChar w:fldCharType="separate"/>
       </w:r>
@@ -8596,7 +8510,7 @@
       </w:r>
       <w:r>
         <w:rPr>
-          <w:rStyle w:val="Hyperlink"/>
+          <w:rStyle w:val="ad"/>
         </w:rPr>
         <w:fldChar w:fldCharType="end"/>
       </w:r>
@@ -8765,10 +8679,10 @@
     </w:p>
     <w:p>
       <w:pPr>
-        <w:pStyle w:val="Heading3"/>
+        <w:pStyle w:val="3"/>
       </w:pPr>
-      <w:bookmarkStart w:id="71" w:name="X425a6ad9e5714883e786c76f68d415371365a9f"/>
-      <w:bookmarkEnd w:id="51"/>
+      <w:bookmarkStart w:id="52" w:name="X425a6ad9e5714883e786c76f68d415371365a9f"/>
+      <w:bookmarkEnd w:id="32"/>
       <w:r>
         <w:t xml:space="preserve">High summer </w:t>
       </w:r>
@@ -8839,12 +8753,12 @@
       <w:r>
         <w:t xml:space="preserve">cannot </w:t>
       </w:r>
-      <w:del w:id="72" w:author="Lisa Pro" w:date="2020-12-08T21:58:00Z">
+      <w:del w:id="53" w:author="Lisa Pro" w:date="2020-12-08T21:58:00Z">
         <w:r>
           <w:delText xml:space="preserve">supply </w:delText>
         </w:r>
       </w:del>
-      <w:ins w:id="73" w:author="Lisa Pro" w:date="2020-12-08T21:58:00Z">
+      <w:ins w:id="54" w:author="Lisa Pro" w:date="2020-12-08T21:58:00Z">
         <w:r>
           <w:t xml:space="preserve">provide </w:t>
         </w:r>
@@ -8852,12 +8766,12 @@
       <w:r>
         <w:t xml:space="preserve">such </w:t>
       </w:r>
-      <w:ins w:id="74" w:author="Lisa Pro" w:date="2020-12-08T21:58:00Z">
+      <w:ins w:id="55" w:author="Lisa Pro" w:date="2020-12-08T21:58:00Z">
         <w:r>
           <w:t>increase of TA</w:t>
         </w:r>
       </w:ins>
-      <w:del w:id="75" w:author="Lisa Pro" w:date="2020-12-08T21:58:00Z">
+      <w:del w:id="56" w:author="Lisa Pro" w:date="2020-12-08T21:58:00Z">
         <w:r>
           <w:delText xml:space="preserve">a </w:delText>
         </w:r>
@@ -8969,7 +8883,7 @@
         </w:rPr>
         <w:t xml:space="preserve">. </w:t>
       </w:r>
-      <w:ins w:id="76" w:author="Lisa Pro" w:date="2020-12-08T21:59:00Z">
+      <w:ins w:id="57" w:author="Lisa Pro" w:date="2020-12-08T21:59:00Z">
         <w:r>
           <w:rPr>
             <w:rFonts w:eastAsiaTheme="minorEastAsia"/>
@@ -8977,7 +8891,7 @@
           <w:t>So, even if all</w:t>
         </w:r>
       </w:ins>
-      <w:ins w:id="77" w:author="Lisa Pro" w:date="2020-12-08T22:00:00Z">
+      <w:ins w:id="58" w:author="Lisa Pro" w:date="2020-12-08T22:00:00Z">
         <w:r>
           <w:rPr>
             <w:rFonts w:eastAsiaTheme="minorEastAsia"/>
@@ -8985,7 +8899,7 @@
           <w:t xml:space="preserve"> nitrate will be consumed, it </w:t>
         </w:r>
       </w:ins>
-      <w:del w:id="78" w:author="Lisa Pro" w:date="2020-12-08T22:00:00Z">
+      <w:del w:id="59" w:author="Lisa Pro" w:date="2020-12-08T22:00:00Z">
         <w:r>
           <w:rPr>
             <w:rFonts w:eastAsiaTheme="minorEastAsia"/>
@@ -9005,7 +8919,7 @@
         </w:rPr>
         <w:t xml:space="preserve">will increase TA </w:t>
       </w:r>
-      <w:ins w:id="79" w:author="Lisa Pro" w:date="2020-12-08T22:00:00Z">
+      <w:ins w:id="60" w:author="Lisa Pro" w:date="2020-12-08T22:00:00Z">
         <w:r>
           <w:rPr>
             <w:rFonts w:eastAsiaTheme="minorEastAsia"/>
@@ -9132,12 +9046,12 @@
       <w:r>
         <w:t xml:space="preserve"> The overall effect from nitrogen species </w:t>
       </w:r>
-      <w:del w:id="80" w:author="Lisa Pro" w:date="2020-12-08T22:00:00Z">
+      <w:del w:id="61" w:author="Lisa Pro" w:date="2020-12-08T22:00:00Z">
         <w:r>
           <w:delText xml:space="preserve">will </w:delText>
         </w:r>
       </w:del>
-      <w:ins w:id="81" w:author="Lisa Pro" w:date="2020-12-08T22:00:00Z">
+      <w:ins w:id="62" w:author="Lisa Pro" w:date="2020-12-08T22:00:00Z">
         <w:r>
           <w:t xml:space="preserve">can </w:t>
         </w:r>
@@ -9145,12 +9059,12 @@
       <w:r>
         <w:t xml:space="preserve">increase alkalinity by </w:t>
       </w:r>
-      <w:del w:id="82" w:author="Lisa Pro" w:date="2020-12-08T21:59:00Z">
+      <w:del w:id="63" w:author="Lisa Pro" w:date="2020-12-08T21:59:00Z">
         <w:r>
           <w:delText xml:space="preserve">august </w:delText>
         </w:r>
       </w:del>
-      <w:ins w:id="83" w:author="Lisa Pro" w:date="2020-12-08T21:59:00Z">
+      <w:ins w:id="64" w:author="Lisa Pro" w:date="2020-12-08T21:59:00Z">
         <w:r>
           <w:t xml:space="preserve"> </w:t>
         </w:r>
@@ -9161,7 +9075,7 @@
     </w:p>
     <w:p>
       <w:pPr>
-        <w:pStyle w:val="BodyText"/>
+        <w:pStyle w:val="a0"/>
         <w:rPr>
           <w:rFonts w:eastAsiaTheme="minorEastAsia"/>
         </w:rPr>
@@ -9334,7 +9248,7 @@
     </w:p>
     <w:p>
       <w:pPr>
-        <w:pStyle w:val="BodyText"/>
+        <w:pStyle w:val="a0"/>
         <w:rPr>
           <w:rFonts w:eastAsiaTheme="minorEastAsia"/>
         </w:rPr>
@@ -9516,7 +9430,7 @@
         </w:rPr>
         <w:t xml:space="preserve"> one of the main candidates to explain high </w:t>
       </w:r>
-      <w:ins w:id="84" w:author="Lisa Pro" w:date="2020-12-08T22:01:00Z">
+      <w:ins w:id="65" w:author="Lisa Pro" w:date="2020-12-08T22:01:00Z">
         <w:r>
           <w:rPr>
             <w:rFonts w:eastAsiaTheme="minorEastAsia"/>
@@ -9533,7 +9447,7 @@
     </w:p>
     <w:p>
       <w:pPr>
-        <w:pStyle w:val="Heading3"/>
+        <w:pStyle w:val="3"/>
         <w:rPr>
           <w:rFonts w:eastAsiaTheme="minorEastAsia"/>
         </w:rPr>
@@ -9553,7 +9467,7 @@
     </w:p>
     <w:p>
       <w:pPr>
-        <w:pStyle w:val="BodyText"/>
+        <w:pStyle w:val="a0"/>
       </w:pPr>
       <w:r>
         <w:t xml:space="preserve">To extract </w:t>
@@ -9702,7 +9616,7 @@
       <w:r>
         <w:t xml:space="preserve"> </w:t>
       </w:r>
-      <w:del w:id="85" w:author="Lisa Pro" w:date="2020-12-08T22:03:00Z">
+      <w:del w:id="66" w:author="Lisa Pro" w:date="2020-12-08T22:03:00Z">
         <w:r>
           <w:delText>daily</w:delText>
         </w:r>
@@ -9713,7 +9627,7 @@
       <w:r>
         <w:t>two quantities</w:t>
       </w:r>
-      <w:ins w:id="86" w:author="Lisa Pro" w:date="2020-12-08T22:03:00Z">
+      <w:ins w:id="67" w:author="Lisa Pro" w:date="2020-12-08T22:03:00Z">
         <w:r>
           <w:t xml:space="preserve"> </w:t>
         </w:r>
@@ -9820,7 +9734,7 @@
     </w:p>
     <w:p>
       <w:pPr>
-        <w:pStyle w:val="BodyText"/>
+        <w:pStyle w:val="a0"/>
       </w:pPr>
       <w:r>
         <w:t>An i</w:t>
@@ -9857,17 +9771,17 @@
       <w:r>
         <w:t xml:space="preserve">). </w:t>
       </w:r>
-      <w:del w:id="87" w:author="Lisa Pro" w:date="2020-12-08T22:09:00Z">
+      <w:del w:id="68" w:author="Lisa Pro" w:date="2020-12-08T22:09:00Z">
         <w:r>
           <w:delText>In general,</w:delText>
         </w:r>
       </w:del>
-      <w:ins w:id="88" w:author="Lisa Pro" w:date="2020-12-08T22:09:00Z">
+      <w:ins w:id="69" w:author="Lisa Pro" w:date="2020-12-08T22:09:00Z">
         <w:r>
           <w:t>R</w:t>
         </w:r>
       </w:ins>
-      <w:del w:id="89" w:author="Lisa Pro" w:date="2020-12-08T22:09:00Z">
+      <w:del w:id="70" w:author="Lisa Pro" w:date="2020-12-08T22:09:00Z">
         <w:r>
           <w:delText xml:space="preserve"> r</w:delText>
         </w:r>
@@ -9895,7 +9809,7 @@
       <w:r>
         <w:t xml:space="preserve"> in the water column </w:t>
       </w:r>
-      <w:del w:id="90" w:author="Lisa Pro" w:date="2020-12-08T22:10:00Z">
+      <w:del w:id="71" w:author="Lisa Pro" w:date="2020-12-08T22:10:00Z">
         <w:r>
           <w:delText xml:space="preserve">also </w:delText>
         </w:r>
@@ -9903,12 +9817,12 @@
       <w:r>
         <w:t>grow with the values of the dispersion coefficients</w:t>
       </w:r>
-      <w:ins w:id="91" w:author="Lisa Pro" w:date="2020-12-08T22:09:00Z">
+      <w:ins w:id="72" w:author="Lisa Pro" w:date="2020-12-08T22:09:00Z">
         <w:r>
           <w:t xml:space="preserve"> until </w:t>
         </w:r>
       </w:ins>
-      <w:del w:id="92" w:author="Lisa Pro" w:date="2020-12-08T22:09:00Z">
+      <w:del w:id="73" w:author="Lisa Pro" w:date="2020-12-08T22:09:00Z">
         <w:r>
           <w:delText>.</w:delText>
         </w:r>
@@ -9916,12 +9830,12 @@
       <w:r>
         <w:t xml:space="preserve"> </w:t>
       </w:r>
-      <w:ins w:id="93" w:author="Lisa Pro" w:date="2020-12-08T22:09:00Z">
+      <w:ins w:id="74" w:author="Lisa Pro" w:date="2020-12-08T22:09:00Z">
         <w:r>
           <w:t xml:space="preserve">reaching the </w:t>
         </w:r>
       </w:ins>
-      <w:del w:id="94" w:author="Lisa Pro" w:date="2020-12-08T22:09:00Z">
+      <w:del w:id="75" w:author="Lisa Pro" w:date="2020-12-08T22:09:00Z">
         <w:r>
           <w:delText xml:space="preserve">The </w:delText>
         </w:r>
@@ -10061,7 +9975,7 @@
       <w:r>
         <w:t xml:space="preserve"> </w:t>
       </w:r>
-      <w:del w:id="95" w:author="Lisa Pro" w:date="2020-12-08T22:09:00Z">
+      <w:del w:id="76" w:author="Lisa Pro" w:date="2020-12-08T22:09:00Z">
         <w:r>
           <w:delText>, after reaching this threshold</w:delText>
         </w:r>
@@ -10083,12 +9997,12 @@
           <w:delText xml:space="preserve"> </w:delText>
         </w:r>
       </w:del>
-      <w:del w:id="96" w:author="Lisa Pro" w:date="2020-12-08T22:06:00Z">
+      <w:del w:id="77" w:author="Lisa Pro" w:date="2020-12-08T22:06:00Z">
         <w:r>
           <w:delText xml:space="preserve">maximum </w:delText>
         </w:r>
       </w:del>
-      <w:del w:id="97" w:author="Lisa Pro" w:date="2020-12-08T22:09:00Z">
+      <w:del w:id="78" w:author="Lisa Pro" w:date="2020-12-08T22:09:00Z">
         <w:r>
           <w:delText xml:space="preserve">values stop growing </w:delText>
         </w:r>
@@ -10107,7 +10021,7 @@
       </w:r>
       <m:oMath>
         <m:r>
-          <w:ins w:id="98" w:author="Lisa Pro" w:date="2020-12-08T22:10:00Z">
+          <w:ins w:id="79" w:author="Lisa Pro" w:date="2020-12-08T22:10:00Z">
             <m:rPr>
               <m:nor/>
             </m:rPr>
@@ -10115,7 +10029,7 @@
           </w:ins>
         </m:r>
       </m:oMath>
-      <w:ins w:id="99" w:author="Lisa Pro" w:date="2020-12-08T22:10:00Z">
+      <w:ins w:id="80" w:author="Lisa Pro" w:date="2020-12-08T22:10:00Z">
         <w:r>
           <w:t xml:space="preserve"> values stop growing</w:t>
         </w:r>
@@ -10123,7 +10037,7 @@
           <w:t xml:space="preserve"> after reaching this threshold</w:t>
         </w:r>
       </w:ins>
-      <w:ins w:id="100" w:author="Lisa Pro" w:date="2020-12-08T22:11:00Z">
+      <w:ins w:id="81" w:author="Lisa Pro" w:date="2020-12-08T22:11:00Z">
         <w:r>
           <w:t xml:space="preserve"> </w:t>
         </w:r>
@@ -10134,12 +10048,12 @@
           <w:t>. T</w:t>
         </w:r>
       </w:ins>
-      <w:ins w:id="101" w:author="Lisa Pro" w:date="2020-12-08T22:12:00Z">
+      <w:ins w:id="82" w:author="Lisa Pro" w:date="2020-12-08T22:12:00Z">
         <w:r>
           <w:t xml:space="preserve">herefore, </w:t>
         </w:r>
       </w:ins>
-      <w:del w:id="102" w:author="Lisa Pro" w:date="2020-12-08T22:10:00Z">
+      <w:del w:id="83" w:author="Lisa Pro" w:date="2020-12-08T22:10:00Z">
         <w:r>
           <w:delText xml:space="preserve">Therefore, </w:delText>
         </w:r>
@@ -10258,7 +10172,7 @@
           </m:sup>
         </m:sSup>
       </m:oMath>
-      <w:del w:id="103" w:author="Lisa Pro" w:date="2020-12-08T22:11:00Z">
+      <w:del w:id="84" w:author="Lisa Pro" w:date="2020-12-08T22:11:00Z">
         <w:r>
           <w:delText xml:space="preserve"> since they do not result in higher alkalinity conc</w:delText>
         </w:r>
@@ -10272,7 +10186,7 @@
     </w:p>
     <w:p>
       <w:pPr>
-        <w:pStyle w:val="BodyText"/>
+        <w:pStyle w:val="a0"/>
       </w:pPr>
       <w:r>
         <w:t xml:space="preserve">The maximum alkalinity flux from sediments to the water column reaches </w:t>
@@ -10436,7 +10350,7 @@
     </w:p>
     <w:p>
       <w:pPr>
-        <w:pStyle w:val="Heading3"/>
+        <w:pStyle w:val="3"/>
       </w:pPr>
       <w:r>
         <w:t>Effect of alkalinity fluxes th</w:t>
@@ -10450,7 +10364,7 @@
     </w:p>
     <w:p>
       <w:pPr>
-        <w:pStyle w:val="BodyText"/>
+        <w:pStyle w:val="a0"/>
       </w:pPr>
       <w:r>
         <w:t>One can expect that positive TA flux</w:t>
@@ -10494,7 +10408,7 @@
       <w:r>
         <w:t xml:space="preserve">alculations show </w:t>
       </w:r>
-      <w:ins w:id="104" w:author="Lisa Pro" w:date="2020-12-15T16:41:00Z">
+      <w:ins w:id="85" w:author="Lisa Pro" w:date="2020-12-15T16:41:00Z">
         <w:r>
           <w:t xml:space="preserve">that </w:t>
         </w:r>
@@ -10539,12 +10453,12 @@
       <w:r>
         <w:t xml:space="preserve">. </w:t>
       </w:r>
-      <w:ins w:id="105" w:author="Lisa Pro" w:date="2020-12-15T16:45:00Z">
+      <w:ins w:id="86" w:author="Lisa Pro" w:date="2020-12-15T16:45:00Z">
         <w:r>
           <w:t xml:space="preserve"> </w:t>
         </w:r>
       </w:ins>
-      <w:del w:id="106" w:author="Lisa Pro" w:date="2020-12-15T16:44:00Z">
+      <w:del w:id="87" w:author="Lisa Pro" w:date="2020-12-15T16:44:00Z">
         <w:r>
           <w:delText xml:space="preserve">For example, in Figs. R1 </w:delText>
         </w:r>
@@ -10567,9 +10481,9 @@
           <w:delText xml:space="preserve"> the line </w:delText>
         </w:r>
       </w:del>
-      <w:moveFromRangeStart w:id="107" w:author="Lisa Pro" w:date="2020-12-15T16:44:00Z" w:name="move58943062"/>
-      <w:moveFrom w:id="108" w:author="Lisa Pro" w:date="2020-12-15T16:44:00Z">
-        <w:del w:id="109" w:author="Lisa Pro" w:date="2020-12-15T16:44:00Z">
+      <w:moveFromRangeStart w:id="88" w:author="Lisa Pro" w:date="2020-12-15T16:44:00Z" w:name="move58943062"/>
+      <w:moveFrom w:id="89" w:author="Lisa Pro" w:date="2020-12-15T16:44:00Z">
+        <w:del w:id="90" w:author="Lisa Pro" w:date="2020-12-15T16:44:00Z">
           <w:r>
             <w:delText xml:space="preserve">for </w:delText>
           </w:r>
@@ -10698,23 +10612,23 @@
           </w:r>
         </w:del>
       </w:moveFrom>
-      <w:moveFromRangeEnd w:id="107"/>
-      <w:del w:id="110" w:author="Lisa Pro" w:date="2020-12-15T16:44:00Z">
+      <w:moveFromRangeEnd w:id="88"/>
+      <w:del w:id="91" w:author="Lisa Pro" w:date="2020-12-15T16:44:00Z">
         <w:r>
           <w:delText xml:space="preserve">(red) shows that </w:delText>
         </w:r>
       </w:del>
-      <w:ins w:id="111" w:author="Lisa Pro" w:date="2020-12-15T16:44:00Z">
+      <w:ins w:id="92" w:author="Lisa Pro" w:date="2020-12-15T16:44:00Z">
         <w:r>
           <w:t xml:space="preserve">For example, </w:t>
         </w:r>
       </w:ins>
-      <w:del w:id="112" w:author="Lisa Pro" w:date="2020-12-15T16:44:00Z">
+      <w:del w:id="93" w:author="Lisa Pro" w:date="2020-12-15T16:44:00Z">
         <w:r>
           <w:delText xml:space="preserve">the </w:delText>
         </w:r>
       </w:del>
-      <w:ins w:id="113" w:author="Lisa Pro" w:date="2020-12-15T16:44:00Z">
+      <w:ins w:id="94" w:author="Lisa Pro" w:date="2020-12-15T16:44:00Z">
         <w:r>
           <w:t>t</w:t>
         </w:r>
@@ -10733,17 +10647,17 @@
       <w:r>
         <w:t xml:space="preserve"> fluxes are approximately the same in May and November (</w:t>
       </w:r>
-      <w:del w:id="114" w:author="Lisa Pro" w:date="2020-12-15T16:43:00Z">
+      <w:del w:id="95" w:author="Lisa Pro" w:date="2020-12-15T16:43:00Z">
         <w:r>
           <w:delText>a bit less than</w:delText>
         </w:r>
       </w:del>
-      <w:ins w:id="115" w:author="Lisa Pro" w:date="2020-12-15T16:43:00Z">
+      <w:ins w:id="96" w:author="Lisa Pro" w:date="2020-12-15T16:43:00Z">
         <w:r>
           <w:t>~</w:t>
         </w:r>
       </w:ins>
-      <w:del w:id="116" w:author="Lisa Pro" w:date="2020-12-15T16:43:00Z">
+      <w:del w:id="97" w:author="Lisa Pro" w:date="2020-12-15T16:43:00Z">
         <w:r>
           <w:delText xml:space="preserve"> </w:delText>
         </w:r>
@@ -10812,13 +10726,13 @@
       <w:r>
         <w:t>)</w:t>
       </w:r>
-      <w:ins w:id="117" w:author="Lisa Pro" w:date="2020-12-15T16:43:00Z">
+      <w:ins w:id="98" w:author="Lisa Pro" w:date="2020-12-15T16:43:00Z">
         <w:r>
           <w:t xml:space="preserve"> </w:t>
         </w:r>
       </w:ins>
-      <w:moveToRangeStart w:id="118" w:author="Lisa Pro" w:date="2020-12-15T16:44:00Z" w:name="move58943062"/>
-      <w:moveTo w:id="119" w:author="Lisa Pro" w:date="2020-12-15T16:44:00Z">
+      <w:moveToRangeStart w:id="99" w:author="Lisa Pro" w:date="2020-12-15T16:44:00Z" w:name="move58943062"/>
+      <w:moveTo w:id="100" w:author="Lisa Pro" w:date="2020-12-15T16:44:00Z">
         <w:r>
           <w:t xml:space="preserve">for </w:t>
         </w:r>
@@ -10946,8 +10860,8 @@
           <w:t xml:space="preserve"> </w:t>
         </w:r>
       </w:moveTo>
-      <w:moveToRangeEnd w:id="118"/>
-      <w:ins w:id="120" w:author="Lisa Pro" w:date="2020-12-15T16:44:00Z">
+      <w:moveToRangeEnd w:id="99"/>
+      <w:ins w:id="101" w:author="Lisa Pro" w:date="2020-12-15T16:44:00Z">
         <w:r>
           <w:t>(</w:t>
         </w:r>
@@ -10973,22 +10887,22 @@
           <w:t>,</w:t>
         </w:r>
       </w:ins>
-      <w:ins w:id="121" w:author="Lisa Pro" w:date="2020-12-15T16:47:00Z">
+      <w:ins w:id="102" w:author="Lisa Pro" w:date="2020-12-15T16:47:00Z">
         <w:r>
           <w:t xml:space="preserve"> </w:t>
         </w:r>
       </w:ins>
-      <w:ins w:id="122" w:author="Lisa Pro" w:date="2020-12-15T16:44:00Z">
+      <w:ins w:id="103" w:author="Lisa Pro" w:date="2020-12-15T16:44:00Z">
         <w:r>
           <w:t>red line)</w:t>
         </w:r>
       </w:ins>
-      <w:ins w:id="123" w:author="Lisa Pro" w:date="2020-12-15T16:45:00Z">
+      <w:ins w:id="104" w:author="Lisa Pro" w:date="2020-12-15T16:45:00Z">
         <w:r>
           <w:t xml:space="preserve">. </w:t>
         </w:r>
       </w:ins>
-      <w:del w:id="124" w:author="Lisa Pro" w:date="2020-12-15T16:45:00Z">
+      <w:del w:id="105" w:author="Lisa Pro" w:date="2020-12-15T16:45:00Z">
         <w:r>
           <w:delText>,</w:delText>
         </w:r>
@@ -10996,12 +10910,12 @@
       <w:r>
         <w:t xml:space="preserve"> </w:t>
       </w:r>
-      <w:del w:id="125" w:author="Lisa Pro" w:date="2020-12-15T16:47:00Z">
+      <w:del w:id="106" w:author="Lisa Pro" w:date="2020-12-15T16:47:00Z">
         <w:r>
           <w:delText>b</w:delText>
         </w:r>
       </w:del>
-      <w:ins w:id="126" w:author="Lisa Pro" w:date="2020-12-15T16:47:00Z">
+      <w:ins w:id="107" w:author="Lisa Pro" w:date="2020-12-15T16:47:00Z">
         <w:r>
           <w:t>B</w:t>
         </w:r>
@@ -11009,12 +10923,12 @@
       <w:r>
         <w:t>ut in</w:t>
       </w:r>
-      <w:del w:id="127" w:author="Lisa Pro" w:date="2020-12-17T20:02:00Z">
+      <w:del w:id="108" w:author="Lisa Pro" w:date="2020-12-17T20:02:00Z">
         <w:r>
           <w:delText xml:space="preserve"> </w:delText>
         </w:r>
       </w:del>
-      <w:ins w:id="128" w:author="Lisa Pro" w:date="2020-12-17T20:02:00Z">
+      <w:ins w:id="109" w:author="Lisa Pro" w:date="2020-12-17T20:02:00Z">
         <w:r>
           <w:t xml:space="preserve"> </w:t>
         </w:r>
@@ -11042,32 +10956,32 @@
       <w:r>
         <w:t xml:space="preserve"> decreases</w:t>
       </w:r>
-      <w:ins w:id="129" w:author="Lisa Pro" w:date="2020-12-17T20:02:00Z">
+      <w:ins w:id="110" w:author="Lisa Pro" w:date="2020-12-17T20:02:00Z">
         <w:r>
           <w:t xml:space="preserve"> despite</w:t>
         </w:r>
       </w:ins>
-      <w:ins w:id="130" w:author="Lisa Pro" w:date="2020-12-17T20:18:00Z">
+      <w:ins w:id="111" w:author="Lisa Pro" w:date="2020-12-17T20:18:00Z">
         <w:r>
           <w:t xml:space="preserve"> </w:t>
         </w:r>
       </w:ins>
-      <w:ins w:id="131" w:author="Lisa Pro" w:date="2020-12-17T20:02:00Z">
+      <w:ins w:id="112" w:author="Lisa Pro" w:date="2020-12-17T20:02:00Z">
         <w:r>
           <w:t xml:space="preserve">the </w:t>
         </w:r>
       </w:ins>
-      <w:ins w:id="132" w:author="Lisa Pro" w:date="2020-12-17T20:19:00Z">
+      <w:ins w:id="113" w:author="Lisa Pro" w:date="2020-12-17T20:19:00Z">
         <w:r>
           <w:t xml:space="preserve">high and </w:t>
         </w:r>
       </w:ins>
-      <w:ins w:id="133" w:author="Lisa Pro" w:date="2020-12-17T20:02:00Z">
+      <w:ins w:id="114" w:author="Lisa Pro" w:date="2020-12-17T20:02:00Z">
         <w:r>
           <w:t>positive TA</w:t>
         </w:r>
       </w:ins>
-      <w:ins w:id="134" w:author="Lisa Pro" w:date="2020-12-17T20:03:00Z">
+      <w:ins w:id="115" w:author="Lisa Pro" w:date="2020-12-17T20:03:00Z">
         <w:r>
           <w:t xml:space="preserve"> flux</w:t>
         </w:r>
@@ -11075,23 +10989,22 @@
       <w:r>
         <w:t>.</w:t>
       </w:r>
-      <w:ins w:id="135" w:author="Lisa Pro" w:date="2020-12-17T22:13:00Z">
+      <w:ins w:id="116" w:author="Lisa Pro" w:date="2020-12-17T22:13:00Z">
         <w:r>
           <w:t xml:space="preserve"> </w:t>
         </w:r>
       </w:ins>
-      <w:ins w:id="136" w:author="Lisa Pro" w:date="2020-12-17T22:14:00Z">
+      <w:ins w:id="117" w:author="Lisa Pro" w:date="2020-12-17T22:14:00Z">
         <w:r>
           <w:t xml:space="preserve">Below we will try to understand what </w:t>
         </w:r>
       </w:ins>
-      <w:proofErr w:type="gramStart"/>
-      <w:ins w:id="137" w:author="Lisa Pro" w:date="2020-12-17T22:41:00Z">
+      <w:ins w:id="118" w:author="Lisa Pro" w:date="2020-12-17T22:41:00Z">
         <w:r>
           <w:t xml:space="preserve">can </w:t>
         </w:r>
       </w:ins>
-      <w:ins w:id="138" w:author="Lisa Pro" w:date="2020-12-17T22:14:00Z">
+      <w:ins w:id="119" w:author="Lisa Pro" w:date="2020-12-17T22:14:00Z">
         <w:r>
           <w:t xml:space="preserve">be </w:t>
         </w:r>
@@ -11099,11 +11012,7 @@
           <w:t>a</w:t>
         </w:r>
         <w:r>
-          <w:t xml:space="preserve"> reason for it</w:t>
-        </w:r>
-        <w:proofErr w:type="gramEnd"/>
-        <w:r>
-          <w:t>.</w:t>
+          <w:t xml:space="preserve"> reason for it.</w:t>
         </w:r>
       </w:ins>
     </w:p>
@@ -11133,7 +11042,7 @@
                     </pic:cNvPicPr>
                   </pic:nvPicPr>
                   <pic:blipFill>
-                    <a:blip r:embed="rId14"/>
+                    <a:blip r:embed="rId12"/>
                     <a:stretch>
                       <a:fillRect/>
                     </a:stretch>
@@ -11162,7 +11071,7 @@
     </w:p>
     <w:p>
       <w:pPr>
-        <w:pStyle w:val="BodyText"/>
+        <w:pStyle w:val="a0"/>
       </w:pPr>
       <w:r>
         <w:rPr>
@@ -11196,12 +11105,12 @@
       <w:r>
         <w:t>)</w:t>
       </w:r>
-      <w:del w:id="139" w:author="Lisa Pro" w:date="2020-12-08T22:07:00Z">
+      <w:del w:id="120" w:author="Lisa Pro" w:date="2020-12-08T22:07:00Z">
         <w:r>
           <w:delText xml:space="preserve"> and </w:delText>
         </w:r>
       </w:del>
-      <w:ins w:id="140" w:author="Lisa Pro" w:date="2020-12-08T22:07:00Z">
+      <w:ins w:id="121" w:author="Lisa Pro" w:date="2020-12-08T22:07:00Z">
         <w:r>
           <w:t xml:space="preserve">, </w:t>
         </w:r>
@@ -11290,7 +11199,7 @@
     </w:p>
     <w:p>
       <w:pPr>
-        <w:pStyle w:val="BodyText"/>
+        <w:pStyle w:val="a0"/>
       </w:pPr>
       <w:r>
         <w:t>A</w:t>
@@ -11298,7 +11207,7 @@
       <w:r>
         <w:t>lkalinity flux</w:t>
       </w:r>
-      <w:ins w:id="141" w:author="Lisa Pro" w:date="2020-12-17T22:41:00Z">
+      <w:ins w:id="122" w:author="Lisa Pro" w:date="2020-12-17T22:41:00Z">
         <w:r>
           <w:t>es</w:t>
         </w:r>
@@ -11306,7 +11215,7 @@
       <w:r>
         <w:t xml:space="preserve"> consist</w:t>
       </w:r>
-      <w:del w:id="142" w:author="Lisa Pro" w:date="2020-12-17T22:41:00Z">
+      <w:del w:id="123" w:author="Lisa Pro" w:date="2020-12-17T22:41:00Z">
         <w:r>
           <w:delText>s</w:delText>
         </w:r>
@@ -11791,17 +11700,6 @@
           <w:ilvl w:val="0"/>
           <w:numId w:val="11"/>
         </w:numPr>
-        <w:pPrChange w:id="143" w:author="Lisa Pro" w:date="2020-12-17T22:46:00Z">
-          <w:pPr>
-            <w:numPr>
-              <w:numId w:val="11"/>
-            </w:numPr>
-            <w:tabs>
-              <w:tab w:val="num" w:pos="0"/>
-            </w:tabs>
-            <w:ind w:left="480" w:hanging="480"/>
-          </w:pPr>
-        </w:pPrChange>
       </w:pPr>
       <w:r>
         <w:t xml:space="preserve">The change in the ratios between </w:t>
@@ -11820,10 +11718,10 @@
       <w:r>
         <w:t>s component fluxes can ultimately change the resulting alkalinity in the water column. For example,</w:t>
       </w:r>
-      <w:ins w:id="144" w:author="Lisa Pro" w:date="2020-12-17T22:45:00Z">
+      <w:ins w:id="124" w:author="Lisa Pro" w:date="2020-12-17T22:45:00Z">
         <w:r>
           <w:rPr>
-            <w:rPrChange w:id="145" w:author="Lisa Pro" w:date="2020-12-17T22:45:00Z">
+            <w:rPrChange w:id="125" w:author="Lisa Pro" w:date="2020-12-17T22:45:00Z">
               <w:rPr>
                 <w:lang w:val="ru-RU"/>
               </w:rPr>
@@ -11835,7 +11733,7 @@
           <w:t xml:space="preserve">additional </w:t>
         </w:r>
       </w:ins>
-      <w:del w:id="146" w:author="Lisa Pro" w:date="2020-12-17T22:45:00Z">
+      <w:del w:id="126" w:author="Lisa Pro" w:date="2020-12-17T22:45:00Z">
         <w:r>
           <w:delText xml:space="preserve"> </w:delText>
         </w:r>
@@ -11844,7 +11742,7 @@
         <m:sSubSup>
           <m:sSubSupPr>
             <m:ctrlPr>
-              <w:ins w:id="147" w:author="Lisa Pro" w:date="2020-12-17T22:44:00Z">
+              <w:ins w:id="127" w:author="Lisa Pro" w:date="2020-12-17T22:44:00Z">
                 <w:rPr>
                   <w:rFonts w:ascii="Cambria Math" w:hAnsi="Cambria Math"/>
                 </w:rPr>
@@ -11853,7 +11751,7 @@
           </m:sSubSupPr>
           <m:e>
             <m:r>
-              <w:ins w:id="148" w:author="Lisa Pro" w:date="2020-12-17T22:44:00Z">
+              <w:ins w:id="128" w:author="Lisa Pro" w:date="2020-12-17T22:44:00Z">
                 <m:rPr>
                   <m:nor/>
                 </m:rPr>
@@ -11863,7 +11761,7 @@
           </m:e>
           <m:sub>
             <m:r>
-              <w:ins w:id="149" w:author="Lisa Pro" w:date="2020-12-17T22:44:00Z">
+              <w:ins w:id="129" w:author="Lisa Pro" w:date="2020-12-17T22:44:00Z">
                 <w:rPr>
                   <w:rFonts w:ascii="Cambria Math" w:hAnsi="Cambria Math"/>
                 </w:rPr>
@@ -11873,7 +11771,7 @@
           </m:sub>
           <m:sup>
             <m:r>
-              <w:ins w:id="150" w:author="Lisa Pro" w:date="2020-12-17T22:44:00Z">
+              <w:ins w:id="130" w:author="Lisa Pro" w:date="2020-12-17T22:44:00Z">
                 <w:rPr>
                   <w:rFonts w:ascii="Cambria Math" w:hAnsi="Cambria Math"/>
                 </w:rPr>
@@ -11883,20 +11781,17 @@
           </m:sup>
         </m:sSubSup>
       </m:oMath>
-      <w:ins w:id="151" w:author="Lisa Pro" w:date="2020-12-17T22:44:00Z">
-        <w:r>
-          <w:t xml:space="preserve"> </w:t>
-        </w:r>
-        <w:r>
-          <w:t xml:space="preserve"> </w:t>
+      <w:ins w:id="131" w:author="Lisa Pro" w:date="2020-12-17T22:44:00Z">
+        <w:r>
+          <w:t xml:space="preserve">  </w:t>
         </w:r>
       </w:ins>
-      <w:ins w:id="152" w:author="Lisa Pro" w:date="2020-12-17T22:46:00Z">
+      <w:ins w:id="132" w:author="Lisa Pro" w:date="2020-12-17T22:46:00Z">
         <w:r>
           <w:t xml:space="preserve">appeared due to </w:t>
         </w:r>
       </w:ins>
-      <w:del w:id="153" w:author="Lisa Pro" w:date="2020-12-17T22:43:00Z">
+      <w:del w:id="133" w:author="Lisa Pro" w:date="2020-12-17T22:43:00Z">
         <w:r>
           <w:delText xml:space="preserve">an increase of the </w:delText>
         </w:r>
@@ -11906,11 +11801,6 @@
               <m:ctrlPr>
                 <w:rPr>
                   <w:rFonts w:ascii="Cambria Math" w:hAnsi="Cambria Math"/>
-                  <w:rPrChange w:id="154" w:author="Lisa Pro" w:date="2020-12-17T22:44:00Z">
-                    <w:rPr>
-                      <w:rFonts w:ascii="Cambria Math" w:hAnsi="Cambria Math"/>
-                    </w:rPr>
-                  </w:rPrChange>
                 </w:rPr>
               </m:ctrlPr>
             </m:sSubSupPr>
@@ -11919,11 +11809,6 @@
                 <m:rPr>
                   <m:nor/>
                 </m:rPr>
-                <w:rPr>
-                  <w:rPrChange w:id="155" w:author="Lisa Pro" w:date="2020-12-17T22:44:00Z">
-                    <w:rPr/>
-                  </w:rPrChange>
-                </w:rPr>
                 <m:t>NH</m:t>
               </m:r>
             </m:e>
@@ -11931,11 +11816,6 @@
               <m:r>
                 <w:rPr>
                   <w:rFonts w:ascii="Cambria Math" w:hAnsi="Cambria Math"/>
-                  <w:rPrChange w:id="156" w:author="Lisa Pro" w:date="2020-12-17T22:44:00Z">
-                    <w:rPr>
-                      <w:rFonts w:ascii="Cambria Math" w:hAnsi="Cambria Math"/>
-                    </w:rPr>
-                  </w:rPrChange>
                 </w:rPr>
                 <m:t>4</m:t>
               </m:r>
@@ -11944,11 +11824,6 @@
               <m:r>
                 <w:rPr>
                   <w:rFonts w:ascii="Cambria Math" w:hAnsi="Cambria Math"/>
-                  <w:rPrChange w:id="157" w:author="Lisa Pro" w:date="2020-12-17T22:44:00Z">
-                    <w:rPr>
-                      <w:rFonts w:ascii="Cambria Math" w:hAnsi="Cambria Math"/>
-                    </w:rPr>
-                  </w:rPrChange>
                 </w:rPr>
                 <m:t>+</m:t>
               </m:r>
@@ -11963,11 +11838,6 @@
             <m:rPr>
               <m:nor/>
             </m:rPr>
-            <w:rPr>
-              <w:rPrChange w:id="158" w:author="Lisa Pro" w:date="2020-12-17T22:44:00Z">
-                <w:rPr/>
-              </w:rPrChange>
-            </w:rPr>
             <m:t>TA</m:t>
           </m:r>
         </m:oMath>
@@ -11975,7 +11845,7 @@
           <w:delText xml:space="preserve"> in the water column </w:delText>
         </w:r>
       </w:del>
-      <w:del w:id="159" w:author="Lisa Pro" w:date="2020-12-17T22:44:00Z">
+      <w:del w:id="134" w:author="Lisa Pro" w:date="2020-12-17T22:44:00Z">
         <w:r>
           <w:delText xml:space="preserve">if </w:delText>
         </w:r>
@@ -11985,11 +11855,6 @@
               <m:ctrlPr>
                 <w:rPr>
                   <w:rFonts w:ascii="Cambria Math" w:hAnsi="Cambria Math"/>
-                  <w:rPrChange w:id="160" w:author="Lisa Pro" w:date="2020-12-17T22:44:00Z">
-                    <w:rPr>
-                      <w:rFonts w:ascii="Cambria Math" w:hAnsi="Cambria Math"/>
-                    </w:rPr>
-                  </w:rPrChange>
                 </w:rPr>
               </m:ctrlPr>
             </m:sSubSupPr>
@@ -11998,11 +11863,6 @@
                 <m:rPr>
                   <m:nor/>
                 </m:rPr>
-                <w:rPr>
-                  <w:rPrChange w:id="161" w:author="Lisa Pro" w:date="2020-12-17T22:44:00Z">
-                    <w:rPr/>
-                  </w:rPrChange>
-                </w:rPr>
                 <m:t>NH</m:t>
               </m:r>
             </m:e>
@@ -12010,11 +11870,6 @@
               <m:r>
                 <w:rPr>
                   <w:rFonts w:ascii="Cambria Math" w:hAnsi="Cambria Math"/>
-                  <w:rPrChange w:id="162" w:author="Lisa Pro" w:date="2020-12-17T22:44:00Z">
-                    <w:rPr>
-                      <w:rFonts w:ascii="Cambria Math" w:hAnsi="Cambria Math"/>
-                    </w:rPr>
-                  </w:rPrChange>
                 </w:rPr>
                 <m:t>4</m:t>
               </m:r>
@@ -12023,11 +11878,6 @@
               <m:r>
                 <w:rPr>
                   <w:rFonts w:ascii="Cambria Math" w:hAnsi="Cambria Math"/>
-                  <w:rPrChange w:id="163" w:author="Lisa Pro" w:date="2020-12-17T22:44:00Z">
-                    <w:rPr>
-                      <w:rFonts w:ascii="Cambria Math" w:hAnsi="Cambria Math"/>
-                    </w:rPr>
-                  </w:rPrChange>
                 </w:rPr>
                 <m:t>+</m:t>
               </m:r>
@@ -12036,149 +11886,6 @@
         </m:oMath>
         <w:r>
           <w:delText xml:space="preserve"> is consumed by primary producers or oxidized to </w:delText>
-        </w:r>
-        <m:oMath>
-          <m:sSubSup>
-            <m:sSubSupPr>
-              <m:ctrlPr>
-                <w:rPr>
-                  <w:rFonts w:ascii="Cambria Math" w:hAnsi="Cambria Math"/>
-                  <w:rPrChange w:id="164" w:author="Lisa Pro" w:date="2020-12-17T22:44:00Z">
-                    <w:rPr>
-                      <w:rFonts w:ascii="Cambria Math" w:hAnsi="Cambria Math"/>
-                    </w:rPr>
-                  </w:rPrChange>
-                </w:rPr>
-              </m:ctrlPr>
-            </m:sSubSupPr>
-            <m:e>
-              <m:r>
-                <m:rPr>
-                  <m:nor/>
-                </m:rPr>
-                <w:rPr>
-                  <w:rPrChange w:id="165" w:author="Lisa Pro" w:date="2020-12-17T22:44:00Z">
-                    <w:rPr/>
-                  </w:rPrChange>
-                </w:rPr>
-                <m:t>NO</m:t>
-              </m:r>
-            </m:e>
-            <m:sub>
-              <m:r>
-                <w:rPr>
-                  <w:rFonts w:ascii="Cambria Math" w:hAnsi="Cambria Math"/>
-                  <w:rPrChange w:id="166" w:author="Lisa Pro" w:date="2020-12-17T22:44:00Z">
-                    <w:rPr>
-                      <w:rFonts w:ascii="Cambria Math" w:hAnsi="Cambria Math"/>
-                    </w:rPr>
-                  </w:rPrChange>
-                </w:rPr>
-                <m:t>3</m:t>
-              </m:r>
-            </m:sub>
-            <m:sup>
-              <m:r>
-                <w:rPr>
-                  <w:rFonts w:ascii="Cambria Math" w:hAnsi="Cambria Math"/>
-                  <w:rPrChange w:id="167" w:author="Lisa Pro" w:date="2020-12-17T22:44:00Z">
-                    <w:rPr>
-                      <w:rFonts w:ascii="Cambria Math" w:hAnsi="Cambria Math"/>
-                    </w:rPr>
-                  </w:rPrChange>
-                </w:rPr>
-                <m:t>-</m:t>
-              </m:r>
-            </m:sup>
-          </m:sSubSup>
-        </m:oMath>
-      </w:del>
-      <w:del w:id="168" w:author="Lisa Pro" w:date="2020-12-17T22:43:00Z">
-        <w:r>
-          <w:delText>.</w:delText>
-        </w:r>
-      </w:del>
-      <w:ins w:id="169" w:author="Lisa Pro" w:date="2020-12-17T22:43:00Z">
-        <w:r>
-          <w:t xml:space="preserve">an increase of the </w:t>
-        </w:r>
-        <m:oMath>
-          <m:sSubSup>
-            <m:sSubSupPr>
-              <m:ctrlPr>
-                <w:rPr>
-                  <w:rFonts w:ascii="Cambria Math" w:hAnsi="Cambria Math"/>
-                  <w:rPrChange w:id="170" w:author="Lisa Pro" w:date="2020-12-17T22:44:00Z">
-                    <w:rPr>
-                      <w:rFonts w:ascii="Cambria Math" w:hAnsi="Cambria Math"/>
-                    </w:rPr>
-                  </w:rPrChange>
-                </w:rPr>
-              </m:ctrlPr>
-            </m:sSubSupPr>
-            <m:e>
-              <m:r>
-                <m:rPr>
-                  <m:nor/>
-                </m:rPr>
-                <w:rPr>
-                  <w:rPrChange w:id="171" w:author="Lisa Pro" w:date="2020-12-17T22:44:00Z">
-                    <w:rPr/>
-                  </w:rPrChange>
-                </w:rPr>
-                <m:t>NH</m:t>
-              </m:r>
-            </m:e>
-            <m:sub>
-              <m:r>
-                <w:rPr>
-                  <w:rFonts w:ascii="Cambria Math" w:hAnsi="Cambria Math"/>
-                  <w:rPrChange w:id="172" w:author="Lisa Pro" w:date="2020-12-17T22:44:00Z">
-                    <w:rPr>
-                      <w:rFonts w:ascii="Cambria Math" w:hAnsi="Cambria Math"/>
-                    </w:rPr>
-                  </w:rPrChange>
-                </w:rPr>
-                <m:t>4</m:t>
-              </m:r>
-            </m:sub>
-            <m:sup>
-              <m:r>
-                <w:rPr>
-                  <w:rFonts w:ascii="Cambria Math" w:hAnsi="Cambria Math"/>
-                  <w:rPrChange w:id="173" w:author="Lisa Pro" w:date="2020-12-17T22:44:00Z">
-                    <w:rPr>
-                      <w:rFonts w:ascii="Cambria Math" w:hAnsi="Cambria Math"/>
-                    </w:rPr>
-                  </w:rPrChange>
-                </w:rPr>
-                <m:t>+</m:t>
-              </m:r>
-            </m:sup>
-          </m:sSubSup>
-        </m:oMath>
-        <w:r>
-          <w:t xml:space="preserve"> flux </w:t>
-        </w:r>
-      </w:ins>
-      <w:ins w:id="174" w:author="Lisa Pro" w:date="2020-12-17T22:46:00Z">
-        <w:r>
-          <w:t xml:space="preserve">can be </w:t>
-        </w:r>
-      </w:ins>
-      <w:ins w:id="175" w:author="Lisa Pro" w:date="2020-12-17T22:47:00Z">
-        <w:r>
-          <w:t>then</w:t>
-        </w:r>
-      </w:ins>
-      <w:ins w:id="176" w:author="Lisa Pro" w:date="2020-12-17T22:43:00Z">
-        <w:r>
-          <w:t xml:space="preserve"> </w:t>
-        </w:r>
-      </w:ins>
-      <w:ins w:id="177" w:author="Lisa Pro" w:date="2020-12-17T22:46:00Z">
-        <w:r>
-          <w:t xml:space="preserve">consumed by primary producers or oxidized to </w:t>
         </w:r>
         <m:oMath>
           <m:sSubSup>
@@ -12215,14 +11922,114 @@
             </m:sup>
           </m:sSubSup>
         </m:oMath>
-        <w:r>
-          <w:t>,</w:t>
-        </w:r>
-        <w:r>
-          <w:t xml:space="preserve"> which </w:t>
+      </w:del>
+      <w:del w:id="135" w:author="Lisa Pro" w:date="2020-12-17T22:43:00Z">
+        <w:r>
+          <w:delText>.</w:delText>
+        </w:r>
+      </w:del>
+      <w:ins w:id="136" w:author="Lisa Pro" w:date="2020-12-17T22:43:00Z">
+        <w:r>
+          <w:t xml:space="preserve">an increase of the </w:t>
+        </w:r>
+        <m:oMath>
+          <m:sSubSup>
+            <m:sSubSupPr>
+              <m:ctrlPr>
+                <w:rPr>
+                  <w:rFonts w:ascii="Cambria Math" w:hAnsi="Cambria Math"/>
+                </w:rPr>
+              </m:ctrlPr>
+            </m:sSubSupPr>
+            <m:e>
+              <m:r>
+                <m:rPr>
+                  <m:nor/>
+                </m:rPr>
+                <m:t>NH</m:t>
+              </m:r>
+            </m:e>
+            <m:sub>
+              <m:r>
+                <w:rPr>
+                  <w:rFonts w:ascii="Cambria Math" w:hAnsi="Cambria Math"/>
+                </w:rPr>
+                <m:t>4</m:t>
+              </m:r>
+            </m:sub>
+            <m:sup>
+              <m:r>
+                <w:rPr>
+                  <w:rFonts w:ascii="Cambria Math" w:hAnsi="Cambria Math"/>
+                </w:rPr>
+                <m:t>+</m:t>
+              </m:r>
+            </m:sup>
+          </m:sSubSup>
+        </m:oMath>
+        <w:r>
+          <w:t xml:space="preserve"> flux </w:t>
         </w:r>
       </w:ins>
-      <w:ins w:id="178" w:author="Lisa Pro" w:date="2020-12-17T22:43:00Z">
+      <w:ins w:id="137" w:author="Lisa Pro" w:date="2020-12-17T22:46:00Z">
+        <w:r>
+          <w:t xml:space="preserve">can be </w:t>
+        </w:r>
+      </w:ins>
+      <w:ins w:id="138" w:author="Lisa Pro" w:date="2020-12-17T22:47:00Z">
+        <w:r>
+          <w:t>then</w:t>
+        </w:r>
+      </w:ins>
+      <w:ins w:id="139" w:author="Lisa Pro" w:date="2020-12-17T22:43:00Z">
+        <w:r>
+          <w:t xml:space="preserve"> </w:t>
+        </w:r>
+      </w:ins>
+      <w:ins w:id="140" w:author="Lisa Pro" w:date="2020-12-17T22:46:00Z">
+        <w:r>
+          <w:t xml:space="preserve">consumed by primary producers or oxidized to </w:t>
+        </w:r>
+        <m:oMath>
+          <m:sSubSup>
+            <m:sSubSupPr>
+              <m:ctrlPr>
+                <w:rPr>
+                  <w:rFonts w:ascii="Cambria Math" w:hAnsi="Cambria Math"/>
+                </w:rPr>
+              </m:ctrlPr>
+            </m:sSubSupPr>
+            <m:e>
+              <m:r>
+                <m:rPr>
+                  <m:nor/>
+                </m:rPr>
+                <m:t>NO</m:t>
+              </m:r>
+            </m:e>
+            <m:sub>
+              <m:r>
+                <w:rPr>
+                  <w:rFonts w:ascii="Cambria Math" w:hAnsi="Cambria Math"/>
+                </w:rPr>
+                <m:t>3</m:t>
+              </m:r>
+            </m:sub>
+            <m:sup>
+              <m:r>
+                <w:rPr>
+                  <w:rFonts w:ascii="Cambria Math" w:hAnsi="Cambria Math"/>
+                </w:rPr>
+                <m:t>-</m:t>
+              </m:r>
+            </m:sup>
+          </m:sSubSup>
+        </m:oMath>
+        <w:r>
+          <w:t xml:space="preserve">, which </w:t>
+        </w:r>
+      </w:ins>
+      <w:ins w:id="141" w:author="Lisa Pro" w:date="2020-12-17T22:43:00Z">
         <w:r>
           <w:t xml:space="preserve">can ultimately decrease </w:t>
         </w:r>
@@ -12231,19 +12038,11 @@
             <m:rPr>
               <m:nor/>
             </m:rPr>
-            <w:rPr>
-              <w:rPrChange w:id="179" w:author="Lisa Pro" w:date="2020-12-17T22:44:00Z">
-                <w:rPr/>
-              </w:rPrChange>
-            </w:rPr>
             <m:t>TA</m:t>
           </m:r>
         </m:oMath>
         <w:r>
-          <w:t xml:space="preserve"> in the water column</w:t>
-        </w:r>
-        <w:r>
-          <w:t>.</w:t>
+          <w:t xml:space="preserve"> in the water column.</w:t>
         </w:r>
       </w:ins>
     </w:p>
@@ -12254,7 +12053,7 @@
           <w:numId w:val="11"/>
         </w:numPr>
       </w:pPr>
-      <w:del w:id="180" w:author="Lisa Pro" w:date="2020-12-17T22:48:00Z">
+      <w:del w:id="142" w:author="Lisa Pro" w:date="2020-12-17T22:48:00Z">
         <w:r>
           <w:delText xml:space="preserve">If there is </w:delText>
         </w:r>
@@ -12262,7 +12061,7 @@
           <w:delText>a</w:delText>
         </w:r>
       </w:del>
-      <w:ins w:id="181" w:author="Lisa Pro" w:date="2020-12-17T22:48:00Z">
+      <w:ins w:id="143" w:author="Lisa Pro" w:date="2020-12-17T22:48:00Z">
         <w:r>
           <w:t>A</w:t>
         </w:r>
@@ -12273,22 +12072,22 @@
       <w:r>
         <w:t xml:space="preserve"> sediments</w:t>
       </w:r>
-      <w:ins w:id="182" w:author="Lisa Pro" w:date="2020-12-17T22:48:00Z">
+      <w:ins w:id="144" w:author="Lisa Pro" w:date="2020-12-17T22:48:00Z">
         <w:r>
           <w:t xml:space="preserve"> </w:t>
         </w:r>
       </w:ins>
-      <w:ins w:id="183" w:author="Lisa Pro" w:date="2020-12-17T22:49:00Z">
+      <w:ins w:id="145" w:author="Lisa Pro" w:date="2020-12-17T22:49:00Z">
         <w:r>
           <w:t xml:space="preserve">should </w:t>
         </w:r>
       </w:ins>
-      <w:ins w:id="184" w:author="Lisa Pro" w:date="2020-12-17T22:48:00Z">
+      <w:ins w:id="146" w:author="Lisa Pro" w:date="2020-12-17T22:48:00Z">
         <w:r>
           <w:t>coexist with</w:t>
         </w:r>
       </w:ins>
-      <w:del w:id="185" w:author="Lisa Pro" w:date="2020-12-17T22:48:00Z">
+      <w:del w:id="147" w:author="Lisa Pro" w:date="2020-12-17T22:48:00Z">
         <w:r>
           <w:delText>, ther</w:delText>
         </w:r>
@@ -12296,7 +12095,7 @@
           <w:delText xml:space="preserve">e should be </w:delText>
         </w:r>
       </w:del>
-      <w:ins w:id="186" w:author="Lisa Pro" w:date="2020-12-17T22:47:00Z">
+      <w:ins w:id="148" w:author="Lisa Pro" w:date="2020-12-17T22:47:00Z">
         <w:r>
           <w:t xml:space="preserve"> </w:t>
         </w:r>
@@ -12307,8 +12106,8 @@
       <w:r>
         <w:t xml:space="preserve"> reduced sulfur compounds </w:t>
       </w:r>
-      <w:moveToRangeStart w:id="187" w:author="Lisa Pro" w:date="2020-12-17T22:56:00Z" w:name="move59138183"/>
-      <w:moveTo w:id="188" w:author="Lisa Pro" w:date="2020-12-17T22:56:00Z">
+      <w:moveToRangeStart w:id="149" w:author="Lisa Pro" w:date="2020-12-17T22:56:00Z" w:name="move59138183"/>
+      <w:moveTo w:id="150" w:author="Lisa Pro" w:date="2020-12-17T22:56:00Z">
         <w:r>
           <w:t>(</w:t>
         </w:r>
@@ -12456,19 +12255,19 @@
           <w:t>)</w:t>
         </w:r>
       </w:moveTo>
-      <w:ins w:id="189" w:author="Lisa Pro" w:date="2020-12-17T22:56:00Z">
+      <w:ins w:id="151" w:author="Lisa Pro" w:date="2020-12-17T22:56:00Z">
         <w:r>
           <w:t xml:space="preserve"> </w:t>
         </w:r>
       </w:ins>
-      <w:moveTo w:id="190" w:author="Lisa Pro" w:date="2020-12-17T22:56:00Z">
-        <w:del w:id="191" w:author="Lisa Pro" w:date="2020-12-17T22:56:00Z">
+      <w:moveTo w:id="152" w:author="Lisa Pro" w:date="2020-12-17T22:56:00Z">
+        <w:del w:id="153" w:author="Lisa Pro" w:date="2020-12-17T22:56:00Z">
           <w:r>
             <w:delText xml:space="preserve"> </w:delText>
           </w:r>
         </w:del>
       </w:moveTo>
-      <w:moveToRangeEnd w:id="187"/>
+      <w:moveToRangeEnd w:id="149"/>
       <w:r>
         <w:t xml:space="preserve">in the opposite </w:t>
       </w:r>
@@ -12493,8 +12292,8 @@
       <w:r>
         <w:t xml:space="preserve"> will reduce alkalinity. </w:t>
       </w:r>
-      <w:moveFromRangeStart w:id="192" w:author="Lisa Pro" w:date="2020-12-17T22:56:00Z" w:name="move59138176"/>
-      <w:moveFrom w:id="193" w:author="Lisa Pro" w:date="2020-12-17T22:56:00Z">
+      <w:moveFromRangeStart w:id="154" w:author="Lisa Pro" w:date="2020-12-17T22:56:00Z" w:name="move59138176"/>
+      <w:moveFrom w:id="155" w:author="Lisa Pro" w:date="2020-12-17T22:56:00Z">
         <w:r>
           <w:t>Indeed, the</w:t>
         </w:r>
@@ -12502,7 +12301,7 @@
           <w:t xml:space="preserve"> model results show this flux (see Table R2). </w:t>
         </w:r>
       </w:moveFrom>
-      <w:moveFromRangeEnd w:id="192"/>
+      <w:moveFromRangeEnd w:id="154"/>
       <w:r>
         <w:t xml:space="preserve">Therefore, the ratio of the </w:t>
       </w:r>
@@ -12517,8 +12316,8 @@
       <w:r>
         <w:t xml:space="preserve"> flux to the reduced sulfur compounds </w:t>
       </w:r>
-      <w:moveFromRangeStart w:id="194" w:author="Lisa Pro" w:date="2020-12-17T22:56:00Z" w:name="move59138183"/>
-      <w:moveFrom w:id="195" w:author="Lisa Pro" w:date="2020-12-17T22:56:00Z">
+      <w:moveFromRangeStart w:id="156" w:author="Lisa Pro" w:date="2020-12-17T22:56:00Z" w:name="move59138183"/>
+      <w:moveFrom w:id="157" w:author="Lisa Pro" w:date="2020-12-17T22:56:00Z">
         <w:r>
           <w:t>(</w:t>
         </w:r>
@@ -12666,7 +12465,7 @@
           <w:t xml:space="preserve">) </w:t>
         </w:r>
       </w:moveFrom>
-      <w:moveFromRangeEnd w:id="194"/>
+      <w:moveFromRangeEnd w:id="156"/>
       <w:r>
         <w:t xml:space="preserve">flux should determine the resulting </w:t>
       </w:r>
@@ -12679,7 +12478,11 @@
         </m:r>
       </m:oMath>
       <w:r>
-        <w:t xml:space="preserve"> change in the water column. Roughly we can assume that if the </w:t>
+        <w:t xml:space="preserve"> change in the water column. </w:t>
+      </w:r>
+      <w:r>
+        <w:lastRenderedPageBreak/>
+        <w:t xml:space="preserve">Roughly we can assume that if the </w:t>
       </w:r>
       <m:oMath>
         <m:r>
@@ -12759,14 +12562,14 @@
       <w:r>
         <w:t xml:space="preserve"> in the water column will decrease.</w:t>
       </w:r>
-      <w:ins w:id="196" w:author="Lisa Pro" w:date="2020-12-17T22:56:00Z">
+      <w:ins w:id="158" w:author="Lisa Pro" w:date="2020-12-17T22:56:00Z">
         <w:r>
           <w:t xml:space="preserve"> </w:t>
         </w:r>
       </w:ins>
-      <w:moveToRangeStart w:id="197" w:author="Lisa Pro" w:date="2020-12-17T22:56:00Z" w:name="move59138176"/>
-      <w:moveTo w:id="198" w:author="Lisa Pro" w:date="2020-12-17T22:56:00Z">
-        <w:del w:id="199" w:author="Lisa Pro" w:date="2020-12-17T22:56:00Z">
+      <w:moveToRangeStart w:id="159" w:author="Lisa Pro" w:date="2020-12-17T22:56:00Z" w:name="move59138176"/>
+      <w:moveTo w:id="160" w:author="Lisa Pro" w:date="2020-12-17T22:56:00Z">
+        <w:del w:id="161" w:author="Lisa Pro" w:date="2020-12-17T22:56:00Z">
           <w:r>
             <w:delText>Indeed, the</w:delText>
           </w:r>
@@ -12775,32 +12578,21 @@
           </w:r>
         </w:del>
       </w:moveTo>
-      <w:moveToRangeEnd w:id="197"/>
+      <w:moveToRangeEnd w:id="159"/>
     </w:p>
     <w:p>
       <w:pPr>
         <w:pStyle w:val="FirstParagraph"/>
         <w:rPr>
-          <w:ins w:id="200" w:author="Lisa Pro" w:date="2020-12-17T22:14:00Z"/>
-          <w:rPrChange w:id="201" w:author="Lisa Pro" w:date="2020-12-17T22:23:00Z">
-            <w:rPr>
-              <w:ins w:id="202" w:author="Lisa Pro" w:date="2020-12-17T22:14:00Z"/>
-            </w:rPr>
-          </w:rPrChange>
-        </w:rPr>
-        <w:pPrChange w:id="203" w:author="Lisa Pro" w:date="2020-12-17T23:00:00Z">
-          <w:pPr>
-            <w:pStyle w:val="FirstParagraph"/>
-          </w:pPr>
-        </w:pPrChange>
+          <w:ins w:id="162" w:author="Lisa Pro" w:date="2020-12-17T22:14:00Z"/>
+        </w:rPr>
       </w:pPr>
-      <w:ins w:id="204" w:author="Lisa Pro" w:date="2020-12-17T22:58:00Z">
-        <w:r>
-          <w:lastRenderedPageBreak/>
+      <w:ins w:id="163" w:author="Lisa Pro" w:date="2020-12-17T22:58:00Z">
+        <w:r>
           <w:t>Table 2</w:t>
         </w:r>
       </w:ins>
-      <w:ins w:id="205" w:author="Lisa Pro" w:date="2020-12-17T22:59:00Z">
+      <w:ins w:id="164" w:author="Lisa Pro" w:date="2020-12-17T22:59:00Z">
         <w:r>
           <w:t xml:space="preserve"> shows the flux </w:t>
         </w:r>
@@ -12879,10 +12671,7 @@
           </m:r>
         </m:oMath>
         <w:r>
-          <w:t xml:space="preserve"> </w:t>
-        </w:r>
-        <w:r>
-          <w:t>multiplied by 2</w:t>
+          <w:t xml:space="preserve"> multiplied by 2</w:t>
         </w:r>
         <w:r>
           <w:t xml:space="preserve">. </w:t>
@@ -12928,33 +12717,22 @@
       <w:r>
         <w:t xml:space="preserve"> decreases in November.</w:t>
       </w:r>
-      <w:ins w:id="206" w:author="Lisa Pro" w:date="2020-12-17T23:00:00Z">
+      <w:ins w:id="165" w:author="Lisa Pro" w:date="2020-12-17T23:00:00Z">
         <w:r>
           <w:t xml:space="preserve"> </w:t>
         </w:r>
       </w:ins>
-      <w:ins w:id="207" w:author="Lisa Pro" w:date="2020-12-17T22:23:00Z">
+      <w:ins w:id="166" w:author="Lisa Pro" w:date="2020-12-17T22:23:00Z">
         <w:r>
           <w:t xml:space="preserve">In November </w:t>
         </w:r>
         <w:r>
-          <w:t xml:space="preserve">the alkalinity flux is smaller </w:t>
-        </w:r>
-        <w:proofErr w:type="spellStart"/>
-        <w:r>
-          <w:t>then</w:t>
-        </w:r>
-        <w:proofErr w:type="spellEnd"/>
-        <w:r>
-          <w:t xml:space="preserve"> </w:t>
+          <w:t xml:space="preserve">the alkalinity flux is smaller then </w:t>
         </w:r>
       </w:ins>
-      <w:ins w:id="208" w:author="Lisa Pro" w:date="2020-12-17T22:24:00Z">
-        <w:r>
-          <w:t>reduced sulfur compounds flux</w:t>
-        </w:r>
-        <w:r>
-          <w:t xml:space="preserve"> (Table R2), while in May the situation is the opposite. </w:t>
+      <w:ins w:id="167" w:author="Lisa Pro" w:date="2020-12-17T22:24:00Z">
+        <w:r>
+          <w:t xml:space="preserve">reduced sulfur compounds flux (Table R2), while in May the situation is the opposite. </w:t>
         </w:r>
       </w:ins>
     </w:p>
@@ -12962,7 +12740,7 @@
       <w:pPr>
         <w:pStyle w:val="FirstParagraph"/>
       </w:pPr>
-      <w:del w:id="209" w:author="Lisa Pro" w:date="2020-12-17T22:24:00Z">
+      <w:del w:id="168" w:author="Lisa Pro" w:date="2020-12-17T22:24:00Z">
         <w:r>
           <w:delText xml:space="preserve"> Table R2 shows that the reduced sulfur compounds flux </w:delText>
         </w:r>
@@ -12985,72 +12763,69 @@
       <w:r>
         <w:t xml:space="preserve">Thus, </w:t>
       </w:r>
-      <w:del w:id="210" w:author="Lisa Pro" w:date="2020-12-17T22:24:00Z">
+      <w:del w:id="169" w:author="Lisa Pro" w:date="2020-12-17T22:24:00Z">
         <w:r>
           <w:delText xml:space="preserve">in </w:delText>
         </w:r>
       </w:del>
-      <w:ins w:id="211" w:author="Lisa Pro" w:date="2020-12-17T22:24:00Z">
-        <w:r>
-          <w:t>according to</w:t>
-        </w:r>
+      <w:ins w:id="170" w:author="Lisa Pro" w:date="2020-12-17T22:24:00Z">
+        <w:r>
+          <w:t xml:space="preserve">according to </w:t>
+        </w:r>
+      </w:ins>
+      <w:r>
+        <w:t xml:space="preserve">our calculations, the positive alkalinity fluxes can accompany </w:t>
+      </w:r>
+      <w:ins w:id="171" w:author="Lisa Pro" w:date="2020-12-17T23:01:00Z">
+        <w:r>
+          <w:t xml:space="preserve">not only </w:t>
+        </w:r>
+      </w:ins>
+      <w:del w:id="172" w:author="Lisa Pro" w:date="2020-12-17T23:01:00Z">
+        <w:r>
+          <w:delText xml:space="preserve">both </w:delText>
+        </w:r>
+      </w:del>
+      <w:r>
+        <w:t>an increase</w:t>
+      </w:r>
+      <w:ins w:id="173" w:author="Lisa Pro" w:date="2020-12-17T23:01:00Z">
+        <w:r>
+          <w:t xml:space="preserve"> but also </w:t>
+        </w:r>
+      </w:ins>
+      <w:del w:id="174" w:author="Lisa Pro" w:date="2020-12-17T23:01:00Z">
+        <w:r>
+          <w:delText xml:space="preserve"> </w:delText>
+        </w:r>
+      </w:del>
+      <w:r>
+        <w:t>a</w:t>
+      </w:r>
+      <w:del w:id="175" w:author="Lisa Pro" w:date="2020-12-17T23:01:00Z">
+        <w:r>
+          <w:delText xml:space="preserve">nd </w:delText>
+        </w:r>
+      </w:del>
+      <w:ins w:id="176" w:author="Lisa Pro" w:date="2020-12-17T23:01:00Z">
         <w:r>
           <w:t xml:space="preserve"> </w:t>
         </w:r>
       </w:ins>
       <w:r>
-        <w:t xml:space="preserve">our calculations, the positive alkalinity fluxes can accompany </w:t>
-      </w:r>
-      <w:ins w:id="212" w:author="Lisa Pro" w:date="2020-12-17T23:01:00Z">
-        <w:r>
-          <w:t xml:space="preserve">not only </w:t>
+        <w:t xml:space="preserve">decrease of alkalinity concentration in the water column. It happens </w:t>
+      </w:r>
+      <w:del w:id="177" w:author="Lisa Pro" w:date="2020-12-17T23:01:00Z">
+        <w:r>
+          <w:delText xml:space="preserve">due </w:delText>
+        </w:r>
+      </w:del>
+      <w:ins w:id="178" w:author="Lisa Pro" w:date="2020-12-17T23:01:00Z">
+        <w:r>
+          <w:t xml:space="preserve">if </w:t>
         </w:r>
       </w:ins>
-      <w:del w:id="213" w:author="Lisa Pro" w:date="2020-12-17T23:01:00Z">
-        <w:r>
-          <w:delText xml:space="preserve">both </w:delText>
-        </w:r>
-      </w:del>
-      <w:r>
-        <w:t>an increase</w:t>
-      </w:r>
-      <w:ins w:id="214" w:author="Lisa Pro" w:date="2020-12-17T23:01:00Z">
-        <w:r>
-          <w:t xml:space="preserve"> but also </w:t>
-        </w:r>
-      </w:ins>
-      <w:del w:id="215" w:author="Lisa Pro" w:date="2020-12-17T23:01:00Z">
-        <w:r>
-          <w:delText xml:space="preserve"> </w:delText>
-        </w:r>
-      </w:del>
-      <w:r>
-        <w:t>a</w:t>
-      </w:r>
-      <w:del w:id="216" w:author="Lisa Pro" w:date="2020-12-17T23:01:00Z">
-        <w:r>
-          <w:delText xml:space="preserve">nd </w:delText>
-        </w:r>
-      </w:del>
-      <w:ins w:id="217" w:author="Lisa Pro" w:date="2020-12-17T23:01:00Z">
-        <w:r>
-          <w:t xml:space="preserve"> </w:t>
-        </w:r>
-      </w:ins>
-      <w:r>
-        <w:t xml:space="preserve">decrease of alkalinity concentration in the water column. It happens </w:t>
-      </w:r>
-      <w:del w:id="218" w:author="Lisa Pro" w:date="2020-12-17T23:01:00Z">
-        <w:r>
-          <w:delText xml:space="preserve">due </w:delText>
-        </w:r>
-      </w:del>
-      <w:ins w:id="219" w:author="Lisa Pro" w:date="2020-12-17T23:01:00Z">
-        <w:r>
-          <w:t xml:space="preserve">if </w:t>
-        </w:r>
-      </w:ins>
-      <w:del w:id="220" w:author="Lisa Pro" w:date="2020-12-17T23:01:00Z">
+      <w:del w:id="179" w:author="Lisa Pro" w:date="2020-12-17T23:01:00Z">
         <w:r>
           <w:delText xml:space="preserve">to </w:delText>
         </w:r>
@@ -13069,7 +12844,7 @@
       <w:r>
         <w:t xml:space="preserve"> release during sulfate reduction is accompanied by the </w:t>
       </w:r>
-      <w:ins w:id="221" w:author="Lisa Pro" w:date="2020-12-17T23:01:00Z">
+      <w:ins w:id="180" w:author="Lisa Pro" w:date="2020-12-17T23:01:00Z">
         <w:r>
           <w:t xml:space="preserve">strong </w:t>
         </w:r>
@@ -13080,7 +12855,7 @@
     </w:p>
     <w:p>
       <w:pPr>
-        <w:pStyle w:val="BodyText"/>
+        <w:pStyle w:val="a0"/>
       </w:pPr>
       <w:r>
         <w:rPr>
@@ -14461,7 +14236,7 @@
     </w:tbl>
     <w:p>
       <w:pPr>
-        <w:pStyle w:val="Heading3"/>
+        <w:pStyle w:val="3"/>
       </w:pPr>
       <w:r>
         <w:t xml:space="preserve">The composition of the </w:t>
@@ -14480,19 +14255,11 @@
     </w:p>
     <w:p>
       <w:pPr>
-        <w:pStyle w:val="BodyText"/>
+        <w:pStyle w:val="a0"/>
       </w:pPr>
-      <w:ins w:id="222" w:author="Lisa Pro" w:date="2020-12-17T23:59:00Z">
-        <w:r>
-          <w:t xml:space="preserve">Here we show the values for </w:t>
-        </w:r>
-        <w:proofErr w:type="spellStart"/>
-        <w:r>
-          <w:t>kz</w:t>
-        </w:r>
-        <w:proofErr w:type="spellEnd"/>
-        <w:r>
-          <w:t>=</w:t>
+      <w:ins w:id="181" w:author="Lisa Pro" w:date="2020-12-17T23:59:00Z">
+        <w:r>
+          <w:t>Here we show the values for kz=</w:t>
         </w:r>
         <w:r>
           <w:rPr>
@@ -14511,20 +14278,20 @@
         </w:r>
         <w:r>
           <w:rPr>
-            <w:rStyle w:val="CommentReference"/>
+            <w:rStyle w:val="af0"/>
           </w:rPr>
-          <w:commentReference w:id="223"/>
+          <w:commentReference w:id="182"/>
         </w:r>
         <w:r>
           <w:t xml:space="preserve">. </w:t>
         </w:r>
       </w:ins>
-      <w:del w:id="224" w:author="Lisa Pro" w:date="2020-12-17T23:40:00Z">
+      <w:del w:id="183" w:author="Lisa Pro" w:date="2020-12-17T23:40:00Z">
         <w:r>
           <w:delText>In our calculations, t</w:delText>
         </w:r>
       </w:del>
-      <w:ins w:id="225" w:author="Lisa Pro" w:date="2020-12-17T23:40:00Z">
+      <w:ins w:id="184" w:author="Lisa Pro" w:date="2020-12-17T23:40:00Z">
         <w:r>
           <w:t>T</w:t>
         </w:r>
@@ -14538,17 +14305,17 @@
       <w:r>
         <w:t xml:space="preserve"> at the SWI </w:t>
       </w:r>
-      <w:del w:id="226" w:author="Lisa Pro" w:date="2020-12-17T23:39:00Z">
+      <w:del w:id="185" w:author="Lisa Pro" w:date="2020-12-17T23:39:00Z">
         <w:r>
           <w:delText>does not change significantly with different dispersion coefficients</w:delText>
         </w:r>
       </w:del>
-      <w:del w:id="227" w:author="Lisa Pro" w:date="2020-12-17T23:38:00Z">
+      <w:del w:id="186" w:author="Lisa Pro" w:date="2020-12-17T23:38:00Z">
         <w:r>
           <w:delText xml:space="preserve">, </w:delText>
         </w:r>
       </w:del>
-      <w:del w:id="228" w:author="Lisa Pro" w:date="2020-12-17T23:39:00Z">
+      <w:del w:id="187" w:author="Lisa Pro" w:date="2020-12-17T23:39:00Z">
         <w:r>
           <w:delText xml:space="preserve">but it </w:delText>
         </w:r>
@@ -14556,22 +14323,22 @@
       <w:r>
         <w:t>changes during the year (see Table R3). The sulfate part prevails during the entire year</w:t>
       </w:r>
-      <w:ins w:id="229" w:author="Lisa Pro" w:date="2020-12-17T23:41:00Z">
+      <w:ins w:id="188" w:author="Lisa Pro" w:date="2020-12-17T23:41:00Z">
         <w:r>
           <w:t xml:space="preserve"> with </w:t>
         </w:r>
       </w:ins>
-      <w:del w:id="230" w:author="Lisa Pro" w:date="2020-12-17T23:41:00Z">
+      <w:del w:id="189" w:author="Lisa Pro" w:date="2020-12-17T23:41:00Z">
         <w:r>
           <w:delText>. I</w:delText>
         </w:r>
       </w:del>
-      <w:ins w:id="231" w:author="Lisa Pro" w:date="2020-12-17T23:41:00Z">
+      <w:ins w:id="190" w:author="Lisa Pro" w:date="2020-12-17T23:41:00Z">
         <w:r>
           <w:t>the</w:t>
         </w:r>
       </w:ins>
-      <w:del w:id="232" w:author="Lisa Pro" w:date="2020-12-17T23:41:00Z">
+      <w:del w:id="191" w:author="Lisa Pro" w:date="2020-12-17T23:41:00Z">
         <w:r>
           <w:delText>ts</w:delText>
         </w:r>
@@ -14579,7 +14346,7 @@
       <w:r>
         <w:t xml:space="preserve"> </w:t>
       </w:r>
-      <w:del w:id="233" w:author="Lisa Pro" w:date="2020-12-17T23:41:00Z">
+      <w:del w:id="192" w:author="Lisa Pro" w:date="2020-12-17T23:41:00Z">
         <w:r>
           <w:delText xml:space="preserve">influence is the </w:delText>
         </w:r>
@@ -14587,7 +14354,7 @@
       <w:r>
         <w:t xml:space="preserve">smallest </w:t>
       </w:r>
-      <w:ins w:id="234" w:author="Lisa Pro" w:date="2020-12-17T23:41:00Z">
+      <w:ins w:id="193" w:author="Lisa Pro" w:date="2020-12-17T23:41:00Z">
         <w:r>
           <w:t xml:space="preserve">influence </w:t>
         </w:r>
@@ -14775,7 +14542,7 @@
       <w:r>
         <w:t xml:space="preserve"> terms.</w:t>
       </w:r>
-      <w:ins w:id="235" w:author="Lisa Pro" w:date="2020-12-17T23:39:00Z">
+      <w:ins w:id="194" w:author="Lisa Pro" w:date="2020-12-17T23:39:00Z">
         <w:r>
           <w:t xml:space="preserve"> </w:t>
         </w:r>
@@ -14783,7 +14550,7 @@
     </w:p>
     <w:p>
       <w:pPr>
-        <w:pStyle w:val="BodyText"/>
+        <w:pStyle w:val="a0"/>
       </w:pPr>
       <w:r>
         <w:rPr>
@@ -14816,7 +14583,7 @@
       <w:r>
         <w:t xml:space="preserve"> in different months, normalized to one for each month. The values shown are the contributions of each term. The contributions can be positive (alkalinity flux from the sediments to the water column) or negative; the contributions sum up to one for each month. </w:t>
       </w:r>
-      <w:commentRangeStart w:id="236"/>
+      <w:commentRangeStart w:id="195"/>
       <w:r>
         <w:t xml:space="preserve">Note that the corresponding fluxes can be in the opposite direction, e.g., a positive contribution of </w:t>
       </w:r>
@@ -14934,12 +14701,12 @@
       <w:r>
         <w:t xml:space="preserve"> contribution in January is positive and equal 0.56, so it causes the increase of alkalinity in the water column, but it corresponds to the sulfate flux from the water column to the sediments.</w:t>
       </w:r>
-      <w:commentRangeEnd w:id="236"/>
-      <w:r>
-        <w:rPr>
-          <w:rStyle w:val="CommentReference"/>
-        </w:rPr>
-        <w:commentReference w:id="236"/>
+      <w:commentRangeEnd w:id="195"/>
+      <w:r>
+        <w:rPr>
+          <w:rStyle w:val="af0"/>
+        </w:rPr>
+        <w:commentReference w:id="195"/>
       </w:r>
     </w:p>
     <w:tbl>
@@ -14975,6 +14742,7 @@
               <w:jc w:val="center"/>
             </w:pPr>
             <w:r>
+              <w:lastRenderedPageBreak/>
               <w:t>Parameter</w:t>
             </w:r>
           </w:p>
@@ -16733,11 +16501,11 @@
     </w:tbl>
     <w:p>
       <w:pPr>
-        <w:pStyle w:val="BodyText"/>
+        <w:pStyle w:val="a0"/>
       </w:pPr>
-      <w:bookmarkStart w:id="237" w:name="conclusions"/>
-      <w:bookmarkEnd w:id="71"/>
-      <w:commentRangeStart w:id="238"/>
+      <w:bookmarkStart w:id="196" w:name="conclusions"/>
+      <w:bookmarkEnd w:id="52"/>
+      <w:commentRangeStart w:id="197"/>
       <w:r>
         <w:rPr>
           <w:rFonts w:eastAsiaTheme="minorEastAsia"/>
@@ -16783,17 +16551,17 @@
       <w:r>
         <w:t>μM.</w:t>
       </w:r>
-      <w:commentRangeEnd w:id="238"/>
-      <w:r>
-        <w:rPr>
-          <w:rStyle w:val="CommentReference"/>
-        </w:rPr>
-        <w:commentReference w:id="238"/>
+      <w:commentRangeEnd w:id="197"/>
+      <w:r>
+        <w:rPr>
+          <w:rStyle w:val="af0"/>
+        </w:rPr>
+        <w:commentReference w:id="197"/>
       </w:r>
     </w:p>
     <w:p>
       <w:pPr>
-        <w:pStyle w:val="Heading2"/>
+        <w:pStyle w:val="2"/>
       </w:pPr>
       <w:r>
         <w:t>Conclusions</w:t>
@@ -16827,7 +16595,7 @@
     </w:p>
     <w:p>
       <w:pPr>
-        <w:pStyle w:val="BodyText"/>
+        <w:pStyle w:val="a0"/>
       </w:pPr>
       <w:r>
         <w:t xml:space="preserve">According to our calculation, </w:t>
@@ -17003,7 +16771,7 @@
     </w:p>
     <w:p>
       <w:pPr>
-        <w:pStyle w:val="BodyText"/>
+        <w:pStyle w:val="a0"/>
       </w:pPr>
       <w:r>
         <w:t>According to our calculations, the maximum year TA increase</w:t>
@@ -17107,7 +16875,7 @@
     </w:p>
     <w:p>
       <w:pPr>
-        <w:pStyle w:val="BodyText"/>
+        <w:pStyle w:val="a0"/>
       </w:pPr>
       <w:r>
         <w:t xml:space="preserve">From the answers to </w:t>
@@ -17139,7 +16907,7 @@
     </w:p>
     <w:p>
       <w:pPr>
-        <w:pStyle w:val="BodyText"/>
+        <w:pStyle w:val="a0"/>
       </w:pPr>
       <w:r>
         <w:t xml:space="preserve">Apart from the goals of the study, we revealed </w:t>
@@ -17190,20 +16958,21 @@
         <w:t xml:space="preserve"> in the water column.</w:t>
       </w:r>
       <w:bookmarkEnd w:id="0"/>
-      <w:bookmarkEnd w:id="50"/>
-      <w:bookmarkEnd w:id="237"/>
+      <w:bookmarkEnd w:id="31"/>
+      <w:bookmarkEnd w:id="196"/>
     </w:p>
     <w:p>
       <w:pPr>
-        <w:pStyle w:val="Heading2"/>
+        <w:pStyle w:val="2"/>
       </w:pPr>
       <w:r>
+        <w:lastRenderedPageBreak/>
         <w:t>References</w:t>
       </w:r>
     </w:p>
     <w:p>
       <w:pPr>
-        <w:pStyle w:val="Bibliography"/>
+        <w:pStyle w:val="a7"/>
         <w:rPr>
           <w:rFonts w:ascii="Cambria" w:hAnsi="Cambria"/>
           <w:lang w:val="de-DE"/>
@@ -17243,7 +17012,7 @@
     </w:p>
     <w:p>
       <w:pPr>
-        <w:pStyle w:val="Bibliography"/>
+        <w:pStyle w:val="a7"/>
         <w:rPr>
           <w:rFonts w:ascii="Cambria" w:hAnsi="Cambria"/>
         </w:rPr>
@@ -17259,14 +17028,7 @@
         <w:rPr>
           <w:rFonts w:ascii="Cambria" w:hAnsi="Cambria"/>
         </w:rPr>
-        <w:t xml:space="preserve">(2008). Sulphate, dissolved organic carbon, nutrients and terminal metabolic products in </w:t>
-      </w:r>
-      <w:r>
-        <w:rPr>
-          <w:rFonts w:ascii="Cambria" w:hAnsi="Cambria"/>
-        </w:rPr>
-        <w:lastRenderedPageBreak/>
-        <w:t xml:space="preserve">deep pore waters of an intertidal flat. </w:t>
+        <w:t xml:space="preserve">(2008). Sulphate, dissolved organic carbon, nutrients and terminal metabolic products in deep pore waters of an intertidal flat. </w:t>
       </w:r>
       <w:r>
         <w:rPr>
@@ -17285,7 +17047,7 @@
     </w:p>
     <w:p>
       <w:pPr>
-        <w:pStyle w:val="Bibliography"/>
+        <w:pStyle w:val="a7"/>
         <w:rPr>
           <w:rFonts w:ascii="Cambria" w:hAnsi="Cambria"/>
         </w:rPr>
@@ -17313,7 +17075,7 @@
     </w:p>
     <w:p>
       <w:pPr>
-        <w:pStyle w:val="Bibliography"/>
+        <w:pStyle w:val="a7"/>
         <w:rPr>
           <w:rFonts w:ascii="Cambria" w:hAnsi="Cambria"/>
         </w:rPr>
@@ -17341,7 +17103,7 @@
     </w:p>
     <w:p>
       <w:pPr>
-        <w:pStyle w:val="Bibliography"/>
+        <w:pStyle w:val="a7"/>
         <w:rPr>
           <w:rFonts w:ascii="Cambria" w:hAnsi="Cambria"/>
         </w:rPr>
@@ -17369,7 +17131,7 @@
     </w:p>
     <w:p>
       <w:pPr>
-        <w:pStyle w:val="Bibliography"/>
+        <w:pStyle w:val="a7"/>
         <w:rPr>
           <w:rFonts w:ascii="Cambria" w:hAnsi="Cambria"/>
         </w:rPr>
@@ -17397,7 +17159,7 @@
     </w:p>
     <w:p>
       <w:pPr>
-        <w:pStyle w:val="Bibliography"/>
+        <w:pStyle w:val="a7"/>
         <w:rPr>
           <w:rFonts w:ascii="Cambria" w:hAnsi="Cambria"/>
         </w:rPr>
@@ -17425,7 +17187,7 @@
     </w:p>
     <w:p>
       <w:pPr>
-        <w:pStyle w:val="Bibliography"/>
+        <w:pStyle w:val="a7"/>
         <w:rPr>
           <w:rFonts w:ascii="Cambria" w:hAnsi="Cambria"/>
         </w:rPr>
@@ -17453,7 +17215,7 @@
     </w:p>
     <w:p>
       <w:pPr>
-        <w:pStyle w:val="Bibliography"/>
+        <w:pStyle w:val="a7"/>
         <w:rPr>
           <w:rFonts w:ascii="Cambria" w:hAnsi="Cambria"/>
         </w:rPr>
@@ -17481,7 +17243,7 @@
     </w:p>
     <w:p>
       <w:pPr>
-        <w:pStyle w:val="Bibliography"/>
+        <w:pStyle w:val="a7"/>
         <w:rPr>
           <w:rFonts w:ascii="Cambria" w:hAnsi="Cambria"/>
         </w:rPr>
@@ -17509,7 +17271,7 @@
     </w:p>
     <w:p>
       <w:pPr>
-        <w:pStyle w:val="Bibliography"/>
+        <w:pStyle w:val="a7"/>
         <w:rPr>
           <w:rFonts w:ascii="Cambria" w:hAnsi="Cambria"/>
         </w:rPr>
@@ -17523,7 +17285,7 @@
     </w:p>
     <w:p>
       <w:pPr>
-        <w:pStyle w:val="Bibliography"/>
+        <w:pStyle w:val="a7"/>
         <w:rPr>
           <w:rFonts w:ascii="Cambria" w:hAnsi="Cambria"/>
         </w:rPr>
@@ -17558,7 +17320,7 @@
     </w:p>
     <w:p>
       <w:pPr>
-        <w:pStyle w:val="Bibliography"/>
+        <w:pStyle w:val="a7"/>
         <w:rPr>
           <w:rFonts w:ascii="Cambria" w:hAnsi="Cambria"/>
           <w:lang w:val="de-DE"/>
@@ -17568,6 +17330,7 @@
         <w:rPr>
           <w:rFonts w:ascii="Cambria" w:hAnsi="Cambria"/>
         </w:rPr>
+        <w:lastRenderedPageBreak/>
         <w:t xml:space="preserve">van Beusekom, J. E. E., Brockmann, U. H., Hesse, K.-J., Hickel, W., Poremba, K., and Tillmann, U. (1999). The importance of sediments in the transformation and turnover of nutrients and organic matter in the Wadden Sea and German Bight. </w:t>
       </w:r>
       <w:r>
@@ -17589,7 +17352,7 @@
     </w:p>
     <w:p>
       <w:pPr>
-        <w:pStyle w:val="Bibliography"/>
+        <w:pStyle w:val="a7"/>
         <w:rPr>
           <w:rFonts w:ascii="Cambria" w:hAnsi="Cambria"/>
         </w:rPr>
@@ -17599,7 +17362,6 @@
           <w:rFonts w:ascii="Cambria" w:hAnsi="Cambria"/>
           <w:lang w:val="de-DE"/>
         </w:rPr>
-        <w:lastRenderedPageBreak/>
         <w:t xml:space="preserve">van Beusekom, J. E. E., Loebl, M., and Martens, P. (2009). </w:t>
       </w:r>
       <w:r>
@@ -17625,7 +17387,7 @@
     </w:p>
     <w:p>
       <w:pPr>
-        <w:pStyle w:val="Bibliography"/>
+        <w:pStyle w:val="a7"/>
         <w:rPr>
           <w:rFonts w:ascii="Cambria" w:hAnsi="Cambria"/>
         </w:rPr>
@@ -17653,7 +17415,7 @@
     </w:p>
     <w:p>
       <w:pPr>
-        <w:pStyle w:val="Bibliography"/>
+        <w:pStyle w:val="a7"/>
         <w:rPr>
           <w:rFonts w:ascii="Cambria" w:hAnsi="Cambria"/>
         </w:rPr>
@@ -17681,7 +17443,7 @@
     </w:p>
     <w:p>
       <w:pPr>
-        <w:pStyle w:val="Bibliography"/>
+        <w:pStyle w:val="a7"/>
         <w:rPr>
           <w:rFonts w:ascii="Cambria" w:hAnsi="Cambria"/>
         </w:rPr>
@@ -17709,7 +17471,7 @@
     </w:p>
     <w:p>
       <w:pPr>
-        <w:pStyle w:val="Bibliography"/>
+        <w:pStyle w:val="a7"/>
         <w:rPr>
           <w:rFonts w:ascii="Cambria" w:hAnsi="Cambria"/>
         </w:rPr>
@@ -17737,7 +17499,7 @@
     </w:p>
     <w:p>
       <w:pPr>
-        <w:pStyle w:val="BodyText"/>
+        <w:pStyle w:val="a0"/>
       </w:pPr>
       <w:r>
         <w:fldChar w:fldCharType="end"/>
@@ -17753,31 +17515,31 @@
 </file>
 
 <file path=word/comments.xml><?xml version="1.0" encoding="utf-8"?>
-<w:comments xmlns:wpc="http://schemas.microsoft.com/office/word/2010/wordprocessingCanvas" xmlns:cx="http://schemas.microsoft.com/office/drawing/2014/chartex" xmlns:cx1="http://schemas.microsoft.com/office/drawing/2015/9/8/chartex" xmlns:cx2="http://schemas.microsoft.com/office/drawing/2015/10/21/chartex" xmlns:cx3="http://schemas.microsoft.com/office/drawing/2016/5/9/chartex" xmlns:cx4="http://schemas.microsoft.com/office/drawing/2016/5/10/chartex" xmlns:cx5="http://schemas.microsoft.com/office/drawing/2016/5/11/chartex" xmlns:cx6="http://schemas.microsoft.com/office/drawing/2016/5/12/chartex" xmlns:cx7="http://schemas.microsoft.com/office/drawing/2016/5/13/chartex" xmlns:cx8="http://schemas.microsoft.com/office/drawing/2016/5/14/chartex" xmlns:mc="http://schemas.openxmlformats.org/markup-compatibility/2006" xmlns:aink="http://schemas.microsoft.com/office/drawing/2016/ink" xmlns:am3d="http://schemas.microsoft.com/office/drawing/2017/model3d" xmlns:o="urn:schemas-microsoft-com:office:office" xmlns:r="http://schemas.openxmlformats.org/officeDocument/2006/relationships" xmlns:m="http://schemas.openxmlformats.org/officeDocument/2006/math" xmlns:v="urn:schemas-microsoft-com:vml" xmlns:wp14="http://schemas.microsoft.com/office/word/2010/wordprocessingDrawing" xmlns:wp="http://schemas.openxmlformats.org/drawingml/2006/wordprocessingDrawing" xmlns:w10="urn:schemas-microsoft-com:office:word" xmlns:w="http://schemas.openxmlformats.org/wordprocessingml/2006/main" xmlns:w14="http://schemas.microsoft.com/office/word/2010/wordml" xmlns:w15="http://schemas.microsoft.com/office/word/2012/wordml" xmlns:w16cex="http://schemas.microsoft.com/office/word/2018/wordml/cex" xmlns:w16cid="http://schemas.microsoft.com/office/word/2016/wordml/cid" xmlns:w16="http://schemas.microsoft.com/office/word/2018/wordml" xmlns:w16se="http://schemas.microsoft.com/office/word/2015/wordml/symex" xmlns:wpg="http://schemas.microsoft.com/office/word/2010/wordprocessingGroup" xmlns:wpi="http://schemas.microsoft.com/office/word/2010/wordprocessingInk" xmlns:wne="http://schemas.microsoft.com/office/word/2006/wordml" xmlns:wps="http://schemas.microsoft.com/office/word/2010/wordprocessingShape" mc:Ignorable="w14 w15 w16se w16cid w16 w16cex wp14">
-  <w:comment w:id="13" w:author="Lisa Pro" w:date="2020-12-01T12:22:00Z" w:initials="EP">
+<w:comments xmlns:wpc="http://schemas.microsoft.com/office/word/2010/wordprocessingCanvas" xmlns:mc="http://schemas.openxmlformats.org/markup-compatibility/2006" xmlns:o="urn:schemas-microsoft-com:office:office" xmlns:r="http://schemas.openxmlformats.org/officeDocument/2006/relationships" xmlns:m="http://schemas.openxmlformats.org/officeDocument/2006/math" xmlns:v="urn:schemas-microsoft-com:vml" xmlns:wp14="http://schemas.microsoft.com/office/word/2010/wordprocessingDrawing" xmlns:wp="http://schemas.openxmlformats.org/drawingml/2006/wordprocessingDrawing" xmlns:w10="urn:schemas-microsoft-com:office:word" xmlns:w="http://schemas.openxmlformats.org/wordprocessingml/2006/main" xmlns:w14="http://schemas.microsoft.com/office/word/2010/wordml" xmlns:w15="http://schemas.microsoft.com/office/word/2012/wordml" xmlns:wpg="http://schemas.microsoft.com/office/word/2010/wordprocessingGroup" xmlns:wpi="http://schemas.microsoft.com/office/word/2010/wordprocessingInk" xmlns:wne="http://schemas.microsoft.com/office/word/2006/wordml" xmlns:wps="http://schemas.microsoft.com/office/word/2010/wordprocessingShape" mc:Ignorable="w14 w15 wp14">
+  <w:comment w:id="17" w:author="Lisa Pro" w:date="2020-12-01T13:03:00Z" w:initials="EP">
     <w:p>
       <w:pPr>
-        <w:pStyle w:val="CommentText"/>
+        <w:pStyle w:val="af1"/>
       </w:pPr>
       <w:r>
         <w:rPr>
-          <w:rStyle w:val="CommentReference"/>
+          <w:rStyle w:val="af0"/>
         </w:rPr>
         <w:annotationRef/>
       </w:r>
       <w:r>
-        <w:t xml:space="preserve">Summer high values </w:t>
+        <w:t>Why? How can we prove that it is an ok range?</w:t>
       </w:r>
     </w:p>
   </w:comment>
-  <w:comment w:id="36" w:author="Lisa Pro" w:date="2020-12-01T13:03:00Z" w:initials="EP">
+  <w:comment w:id="27" w:author="Lisa Pro" w:date="2020-12-01T13:03:00Z" w:initials="EP">
     <w:p>
       <w:pPr>
-        <w:pStyle w:val="CommentText"/>
+        <w:pStyle w:val="af1"/>
       </w:pPr>
       <w:r>
         <w:rPr>
-          <w:rStyle w:val="CommentReference"/>
+          <w:rStyle w:val="af0"/>
         </w:rPr>
         <w:annotationRef/>
       </w:r>
@@ -17786,142 +17548,97 @@
       </w:r>
     </w:p>
   </w:comment>
-  <w:comment w:id="46" w:author="Lisa Pro" w:date="2020-12-01T13:03:00Z" w:initials="EP">
+  <w:comment w:id="51" w:author="Lisa Pro" w:date="2020-12-08T20:09:00Z" w:initials="EP">
     <w:p>
       <w:pPr>
-        <w:pStyle w:val="CommentText"/>
+        <w:pStyle w:val="af1"/>
+        <w:rPr>
+          <w:lang w:val="ru-RU"/>
+        </w:rPr>
       </w:pPr>
       <w:r>
         <w:rPr>
-          <w:rStyle w:val="CommentReference"/>
+          <w:rStyle w:val="af0"/>
         </w:rPr>
         <w:annotationRef/>
       </w:r>
       <w:r>
-        <w:t>Why? How can we prove that it is an ok range?</w:t>
+        <w:t>Vse taki nado kakto poluchshe svazat eti dva predlojen</w:t>
+      </w:r>
+      <w:r>
+        <w:t>ia. Odno</w:t>
+      </w:r>
+      <w:r>
+        <w:rPr>
+          <w:lang w:val="ru-RU"/>
+        </w:rPr>
+        <w:t xml:space="preserve"> </w:t>
+      </w:r>
+      <w:r>
+        <w:t>ne</w:t>
+      </w:r>
+      <w:r>
+        <w:rPr>
+          <w:lang w:val="ru-RU"/>
+        </w:rPr>
+        <w:t xml:space="preserve"> </w:t>
+      </w:r>
+      <w:r>
+        <w:t>sleduet</w:t>
+      </w:r>
+      <w:r>
+        <w:rPr>
+          <w:lang w:val="ru-RU"/>
+        </w:rPr>
+        <w:t xml:space="preserve"> </w:t>
+      </w:r>
+      <w:r>
+        <w:t>is</w:t>
+      </w:r>
+      <w:r>
+        <w:rPr>
+          <w:lang w:val="ru-RU"/>
+        </w:rPr>
+        <w:t xml:space="preserve"> </w:t>
+      </w:r>
+      <w:r>
+        <w:t>drugogo</w:t>
       </w:r>
     </w:p>
   </w:comment>
-  <w:comment w:id="70" w:author="Lisa Pro" w:date="2020-12-08T20:09:00Z" w:initials="EP">
+  <w:comment w:id="182" w:author="Lisa Pro" w:date="2020-12-17T23:36:00Z" w:initials="EP">
     <w:p>
       <w:pPr>
-        <w:pStyle w:val="CommentText"/>
+        <w:pStyle w:val="af1"/>
+        <w:rPr>
+          <w:lang w:val="ru-RU"/>
+        </w:rPr>
       </w:pPr>
       <w:r>
         <w:rPr>
-          <w:rStyle w:val="CommentReference"/>
+          <w:rStyle w:val="af0"/>
         </w:rPr>
         <w:annotationRef/>
       </w:r>
-      <w:proofErr w:type="spellStart"/>
-      <w:r>
-        <w:t>Vse</w:t>
-      </w:r>
-      <w:proofErr w:type="spellEnd"/>
-      <w:r>
-        <w:t xml:space="preserve"> </w:t>
-      </w:r>
-      <w:proofErr w:type="spellStart"/>
-      <w:r>
-        <w:t>taki</w:t>
-      </w:r>
-      <w:proofErr w:type="spellEnd"/>
-      <w:r>
-        <w:t xml:space="preserve"> </w:t>
-      </w:r>
-      <w:proofErr w:type="spellStart"/>
-      <w:r>
-        <w:t>nado</w:t>
-      </w:r>
-      <w:proofErr w:type="spellEnd"/>
-      <w:r>
-        <w:t xml:space="preserve"> </w:t>
-      </w:r>
-      <w:proofErr w:type="spellStart"/>
-      <w:r>
-        <w:t>kakto</w:t>
-      </w:r>
-      <w:proofErr w:type="spellEnd"/>
-      <w:r>
-        <w:t xml:space="preserve"> </w:t>
-      </w:r>
-      <w:proofErr w:type="spellStart"/>
-      <w:r>
-        <w:t>poluchshe</w:t>
-      </w:r>
-      <w:proofErr w:type="spellEnd"/>
-      <w:r>
-        <w:t xml:space="preserve"> </w:t>
-      </w:r>
-      <w:proofErr w:type="spellStart"/>
-      <w:r>
-        <w:t>svazat</w:t>
-      </w:r>
-      <w:proofErr w:type="spellEnd"/>
-      <w:r>
-        <w:t xml:space="preserve"> </w:t>
-      </w:r>
-      <w:proofErr w:type="spellStart"/>
-      <w:r>
-        <w:t>eti</w:t>
-      </w:r>
-      <w:proofErr w:type="spellEnd"/>
-      <w:r>
-        <w:t xml:space="preserve"> </w:t>
-      </w:r>
-      <w:proofErr w:type="spellStart"/>
-      <w:r>
-        <w:t>dva</w:t>
-      </w:r>
-      <w:proofErr w:type="spellEnd"/>
-      <w:r>
-        <w:t xml:space="preserve"> </w:t>
-      </w:r>
-      <w:proofErr w:type="spellStart"/>
-      <w:r>
-        <w:t>predlojen</w:t>
-      </w:r>
-      <w:r>
-        <w:t>ia</w:t>
-      </w:r>
-      <w:proofErr w:type="spellEnd"/>
-      <w:r>
-        <w:t xml:space="preserve">. </w:t>
-      </w:r>
-      <w:proofErr w:type="spellStart"/>
-      <w:r>
-        <w:t>Odno</w:t>
-      </w:r>
-      <w:proofErr w:type="spellEnd"/>
-      <w:r>
-        <w:t xml:space="preserve"> ne </w:t>
-      </w:r>
-      <w:proofErr w:type="spellStart"/>
-      <w:r>
-        <w:t>sleduet</w:t>
-      </w:r>
-      <w:proofErr w:type="spellEnd"/>
-      <w:r>
-        <w:t xml:space="preserve"> is </w:t>
-      </w:r>
-      <w:proofErr w:type="spellStart"/>
-      <w:r>
-        <w:t>drugogo</w:t>
-      </w:r>
-      <w:proofErr w:type="spellEnd"/>
+      <w:r>
+        <w:rPr>
+          <w:lang w:val="ru-RU"/>
+        </w:rPr>
+        <w:t>Наверное стоит указать при каком коэффициенте дисперсии получились эти значения.</w:t>
+      </w:r>
     </w:p>
   </w:comment>
-  <w:comment w:id="223" w:author="Lisa Pro" w:date="2020-12-17T23:36:00Z" w:initials="EP">
+  <w:comment w:id="195" w:author="Lisa Pro" w:date="2020-12-18T00:24:00Z" w:initials="EP">
     <w:p>
       <w:pPr>
-        <w:pStyle w:val="CommentText"/>
+        <w:pStyle w:val="af1"/>
         <w:rPr>
           <w:lang w:val="ru-RU"/>
         </w:rPr>
       </w:pPr>
       <w:r>
         <w:rPr>
-          <w:rStyle w:val="CommentReference"/>
+          <w:rStyle w:val="af0"/>
         </w:rPr>
         <w:annotationRef/>
       </w:r>
@@ -17929,21 +17646,21 @@
         <w:rPr>
           <w:lang w:val="ru-RU"/>
         </w:rPr>
-        <w:t>Наверное стоит указать при каком коэффициенте дисперсии получились эти значения.</w:t>
+        <w:t>Я думаю тут тоже надо сделать табличку рисунком и просто раскрасить разным цветом В и ИЗ осадка. Очень сложно писать такое длинное описание</w:t>
       </w:r>
     </w:p>
   </w:comment>
-  <w:comment w:id="236" w:author="Lisa Pro" w:date="2020-12-18T00:24:00Z" w:initials="EP">
+  <w:comment w:id="197" w:author="Lisa Pro" w:date="2020-12-18T00:26:00Z" w:initials="EP">
     <w:p>
       <w:pPr>
-        <w:pStyle w:val="CommentText"/>
+        <w:pStyle w:val="af1"/>
         <w:rPr>
           <w:lang w:val="ru-RU"/>
         </w:rPr>
       </w:pPr>
       <w:r>
         <w:rPr>
-          <w:rStyle w:val="CommentReference"/>
+          <w:rStyle w:val="af0"/>
         </w:rPr>
         <w:annotationRef/>
       </w:r>
@@ -17951,46 +17668,15 @@
         <w:rPr>
           <w:lang w:val="ru-RU"/>
         </w:rPr>
-        <w:t>Я думаю тут тоже надо сделать табличку рисунком и просто раскрасить разным цветом В и ИЗ осадка. Очень сложно писать такое длинное описание</w:t>
-      </w:r>
-    </w:p>
-  </w:comment>
-  <w:comment w:id="238" w:author="Lisa Pro" w:date="2020-12-18T00:26:00Z" w:initials="EP">
-    <w:p>
-      <w:pPr>
-        <w:pStyle w:val="CommentText"/>
-        <w:rPr>
-          <w:lang w:val="ru-RU"/>
-        </w:rPr>
-      </w:pPr>
-      <w:r>
-        <w:rPr>
-          <w:rStyle w:val="CommentReference"/>
-        </w:rPr>
-        <w:annotationRef/>
-      </w:r>
-      <w:r>
-        <w:rPr>
-          <w:lang w:val="ru-RU"/>
-        </w:rPr>
-        <w:t>Я немного запуталась. Это вывод ко всей части резльутатом? Это уже ведь</w:t>
-      </w:r>
-      <w:r>
-        <w:rPr>
-          <w:lang w:val="ru-RU"/>
-        </w:rPr>
-        <w:t xml:space="preserve"> не отноится к этой подглаве?</w:t>
-      </w:r>
-      <w:bookmarkStart w:id="239" w:name="_GoBack"/>
-      <w:bookmarkEnd w:id="239"/>
+        <w:t>Я немного запуталась. Это вывод ко всей части резльутатом? Это уже ведь не отноится к этой подглаве?</w:t>
+      </w:r>
     </w:p>
   </w:comment>
 </w:comments>
 </file>
 
 <file path=word/commentsExtended.xml><?xml version="1.0" encoding="utf-8"?>
-<w15:commentsEx xmlns:wpc="http://schemas.microsoft.com/office/word/2010/wordprocessingCanvas" xmlns:cx="http://schemas.microsoft.com/office/drawing/2014/chartex" xmlns:cx1="http://schemas.microsoft.com/office/drawing/2015/9/8/chartex" xmlns:cx2="http://schemas.microsoft.com/office/drawing/2015/10/21/chartex" xmlns:cx3="http://schemas.microsoft.com/office/drawing/2016/5/9/chartex" xmlns:cx4="http://schemas.microsoft.com/office/drawing/2016/5/10/chartex" xmlns:cx5="http://schemas.microsoft.com/office/drawing/2016/5/11/chartex" xmlns:cx6="http://schemas.microsoft.com/office/drawing/2016/5/12/chartex" xmlns:cx7="http://schemas.microsoft.com/office/drawing/2016/5/13/chartex" xmlns:cx8="http://schemas.microsoft.com/office/drawing/2016/5/14/chartex" xmlns:mc="http://schemas.openxmlformats.org/markup-compatibility/2006" xmlns:aink="http://schemas.microsoft.com/office/drawing/2016/ink" xmlns:am3d="http://schemas.microsoft.com/office/drawing/2017/model3d" xmlns:o="urn:schemas-microsoft-com:office:office" xmlns:r="http://schemas.openxmlformats.org/officeDocument/2006/relationships" xmlns:m="http://schemas.openxmlformats.org/officeDocument/2006/math" xmlns:v="urn:schemas-microsoft-com:vml" xmlns:wp14="http://schemas.microsoft.com/office/word/2010/wordprocessingDrawing" xmlns:wp="http://schemas.openxmlformats.org/drawingml/2006/wordprocessingDrawing" xmlns:w10="urn:schemas-microsoft-com:office:word" xmlns:w="http://schemas.openxmlformats.org/wordprocessingml/2006/main" xmlns:w14="http://schemas.microsoft.com/office/word/2010/wordml" xmlns:w15="http://schemas.microsoft.com/office/word/2012/wordml" xmlns:w16cex="http://schemas.microsoft.com/office/word/2018/wordml/cex" xmlns:w16cid="http://schemas.microsoft.com/office/word/2016/wordml/cid" xmlns:w16="http://schemas.microsoft.com/office/word/2018/wordml" xmlns:w16se="http://schemas.microsoft.com/office/word/2015/wordml/symex" xmlns:wpg="http://schemas.microsoft.com/office/word/2010/wordprocessingGroup" xmlns:wpi="http://schemas.microsoft.com/office/word/2010/wordprocessingInk" xmlns:wne="http://schemas.microsoft.com/office/word/2006/wordml" xmlns:wps="http://schemas.microsoft.com/office/word/2010/wordprocessingShape" mc:Ignorable="w14 w15 w16se w16cid w16 w16cex wp14">
-  <w15:commentEx w15:paraId="5255AB2A" w15:done="0"/>
+<w15:commentsEx xmlns:wpc="http://schemas.microsoft.com/office/word/2010/wordprocessingCanvas" xmlns:mc="http://schemas.openxmlformats.org/markup-compatibility/2006" xmlns:o="urn:schemas-microsoft-com:office:office" xmlns:r="http://schemas.openxmlformats.org/officeDocument/2006/relationships" xmlns:m="http://schemas.openxmlformats.org/officeDocument/2006/math" xmlns:v="urn:schemas-microsoft-com:vml" xmlns:wp14="http://schemas.microsoft.com/office/word/2010/wordprocessingDrawing" xmlns:wp="http://schemas.openxmlformats.org/drawingml/2006/wordprocessingDrawing" xmlns:w10="urn:schemas-microsoft-com:office:word" xmlns:w="http://schemas.openxmlformats.org/wordprocessingml/2006/main" xmlns:w14="http://schemas.microsoft.com/office/word/2010/wordml" xmlns:w15="http://schemas.microsoft.com/office/word/2012/wordml" xmlns:wpg="http://schemas.microsoft.com/office/word/2010/wordprocessingGroup" xmlns:wpi="http://schemas.microsoft.com/office/word/2010/wordprocessingInk" xmlns:wne="http://schemas.microsoft.com/office/word/2006/wordml" xmlns:wps="http://schemas.microsoft.com/office/word/2010/wordprocessingShape" mc:Ignorable="w14 w15 wp14">
   <w15:commentEx w15:paraId="51102FCA" w15:done="0"/>
   <w15:commentEx w15:paraId="533DF05F" w15:done="0"/>
   <w15:commentEx w15:paraId="2742EFFC" w15:done="0"/>
@@ -18023,7 +17709,7 @@
 </file>
 
 <file path=word/endnotes.xml><?xml version="1.0" encoding="utf-8"?>
-<w:endnotes xmlns:wpc="http://schemas.microsoft.com/office/word/2010/wordprocessingCanvas" xmlns:cx="http://schemas.microsoft.com/office/drawing/2014/chartex" xmlns:cx1="http://schemas.microsoft.com/office/drawing/2015/9/8/chartex" xmlns:cx2="http://schemas.microsoft.com/office/drawing/2015/10/21/chartex" xmlns:cx3="http://schemas.microsoft.com/office/drawing/2016/5/9/chartex" xmlns:cx4="http://schemas.microsoft.com/office/drawing/2016/5/10/chartex" xmlns:cx5="http://schemas.microsoft.com/office/drawing/2016/5/11/chartex" xmlns:cx6="http://schemas.microsoft.com/office/drawing/2016/5/12/chartex" xmlns:cx7="http://schemas.microsoft.com/office/drawing/2016/5/13/chartex" xmlns:cx8="http://schemas.microsoft.com/office/drawing/2016/5/14/chartex" xmlns:mc="http://schemas.openxmlformats.org/markup-compatibility/2006" xmlns:aink="http://schemas.microsoft.com/office/drawing/2016/ink" xmlns:am3d="http://schemas.microsoft.com/office/drawing/2017/model3d" xmlns:o="urn:schemas-microsoft-com:office:office" xmlns:r="http://schemas.openxmlformats.org/officeDocument/2006/relationships" xmlns:m="http://schemas.openxmlformats.org/officeDocument/2006/math" xmlns:v="urn:schemas-microsoft-com:vml" xmlns:wp14="http://schemas.microsoft.com/office/word/2010/wordprocessingDrawing" xmlns:wp="http://schemas.openxmlformats.org/drawingml/2006/wordprocessingDrawing" xmlns:w10="urn:schemas-microsoft-com:office:word" xmlns:w="http://schemas.openxmlformats.org/wordprocessingml/2006/main" xmlns:w14="http://schemas.microsoft.com/office/word/2010/wordml" xmlns:w15="http://schemas.microsoft.com/office/word/2012/wordml" xmlns:w16cex="http://schemas.microsoft.com/office/word/2018/wordml/cex" xmlns:w16cid="http://schemas.microsoft.com/office/word/2016/wordml/cid" xmlns:w16="http://schemas.microsoft.com/office/word/2018/wordml" xmlns:w16se="http://schemas.microsoft.com/office/word/2015/wordml/symex" xmlns:wpg="http://schemas.microsoft.com/office/word/2010/wordprocessingGroup" xmlns:wpi="http://schemas.microsoft.com/office/word/2010/wordprocessingInk" xmlns:wne="http://schemas.microsoft.com/office/word/2006/wordml" xmlns:wps="http://schemas.microsoft.com/office/word/2010/wordprocessingShape" mc:Ignorable="w14 w15 w16se w16cid w16 w16cex wp14">
+<w:endnotes xmlns:wpc="http://schemas.microsoft.com/office/word/2010/wordprocessingCanvas" xmlns:mc="http://schemas.openxmlformats.org/markup-compatibility/2006" xmlns:o="urn:schemas-microsoft-com:office:office" xmlns:r="http://schemas.openxmlformats.org/officeDocument/2006/relationships" xmlns:m="http://schemas.openxmlformats.org/officeDocument/2006/math" xmlns:v="urn:schemas-microsoft-com:vml" xmlns:wp14="http://schemas.microsoft.com/office/word/2010/wordprocessingDrawing" xmlns:wp="http://schemas.openxmlformats.org/drawingml/2006/wordprocessingDrawing" xmlns:w10="urn:schemas-microsoft-com:office:word" xmlns:w="http://schemas.openxmlformats.org/wordprocessingml/2006/main" xmlns:w14="http://schemas.microsoft.com/office/word/2010/wordml" xmlns:w15="http://schemas.microsoft.com/office/word/2012/wordml" xmlns:wpg="http://schemas.microsoft.com/office/word/2010/wordprocessingGroup" xmlns:wpi="http://schemas.microsoft.com/office/word/2010/wordprocessingInk" xmlns:wne="http://schemas.microsoft.com/office/word/2006/wordml" xmlns:wps="http://schemas.microsoft.com/office/word/2010/wordprocessingShape" mc:Ignorable="w14 w15 wp14">
   <w:endnote w:type="separator" w:id="-1">
     <w:p>
       <w:pPr>
@@ -18048,7 +17734,7 @@
 </file>
 
 <file path=word/footnotes.xml><?xml version="1.0" encoding="utf-8"?>
-<w:footnotes xmlns:wpc="http://schemas.microsoft.com/office/word/2010/wordprocessingCanvas" xmlns:cx="http://schemas.microsoft.com/office/drawing/2014/chartex" xmlns:cx1="http://schemas.microsoft.com/office/drawing/2015/9/8/chartex" xmlns:cx2="http://schemas.microsoft.com/office/drawing/2015/10/21/chartex" xmlns:cx3="http://schemas.microsoft.com/office/drawing/2016/5/9/chartex" xmlns:cx4="http://schemas.microsoft.com/office/drawing/2016/5/10/chartex" xmlns:cx5="http://schemas.microsoft.com/office/drawing/2016/5/11/chartex" xmlns:cx6="http://schemas.microsoft.com/office/drawing/2016/5/12/chartex" xmlns:cx7="http://schemas.microsoft.com/office/drawing/2016/5/13/chartex" xmlns:cx8="http://schemas.microsoft.com/office/drawing/2016/5/14/chartex" xmlns:mc="http://schemas.openxmlformats.org/markup-compatibility/2006" xmlns:aink="http://schemas.microsoft.com/office/drawing/2016/ink" xmlns:am3d="http://schemas.microsoft.com/office/drawing/2017/model3d" xmlns:o="urn:schemas-microsoft-com:office:office" xmlns:r="http://schemas.openxmlformats.org/officeDocument/2006/relationships" xmlns:m="http://schemas.openxmlformats.org/officeDocument/2006/math" xmlns:v="urn:schemas-microsoft-com:vml" xmlns:wp14="http://schemas.microsoft.com/office/word/2010/wordprocessingDrawing" xmlns:wp="http://schemas.openxmlformats.org/drawingml/2006/wordprocessingDrawing" xmlns:w10="urn:schemas-microsoft-com:office:word" xmlns:w="http://schemas.openxmlformats.org/wordprocessingml/2006/main" xmlns:w14="http://schemas.microsoft.com/office/word/2010/wordml" xmlns:w15="http://schemas.microsoft.com/office/word/2012/wordml" xmlns:w16cex="http://schemas.microsoft.com/office/word/2018/wordml/cex" xmlns:w16cid="http://schemas.microsoft.com/office/word/2016/wordml/cid" xmlns:w16="http://schemas.microsoft.com/office/word/2018/wordml" xmlns:w16se="http://schemas.microsoft.com/office/word/2015/wordml/symex" xmlns:wpg="http://schemas.microsoft.com/office/word/2010/wordprocessingGroup" xmlns:wpi="http://schemas.microsoft.com/office/word/2010/wordprocessingInk" xmlns:wne="http://schemas.microsoft.com/office/word/2006/wordml" xmlns:wps="http://schemas.microsoft.com/office/word/2010/wordprocessingShape" mc:Ignorable="w14 w15 w16se w16cid w16 w16cex wp14">
+<w:footnotes xmlns:wpc="http://schemas.microsoft.com/office/word/2010/wordprocessingCanvas" xmlns:mc="http://schemas.openxmlformats.org/markup-compatibility/2006" xmlns:o="urn:schemas-microsoft-com:office:office" xmlns:r="http://schemas.openxmlformats.org/officeDocument/2006/relationships" xmlns:m="http://schemas.openxmlformats.org/officeDocument/2006/math" xmlns:v="urn:schemas-microsoft-com:vml" xmlns:wp14="http://schemas.microsoft.com/office/word/2010/wordprocessingDrawing" xmlns:wp="http://schemas.openxmlformats.org/drawingml/2006/wordprocessingDrawing" xmlns:w10="urn:schemas-microsoft-com:office:word" xmlns:w="http://schemas.openxmlformats.org/wordprocessingml/2006/main" xmlns:w14="http://schemas.microsoft.com/office/word/2010/wordml" xmlns:w15="http://schemas.microsoft.com/office/word/2012/wordml" xmlns:wpg="http://schemas.microsoft.com/office/word/2010/wordprocessingGroup" xmlns:wpi="http://schemas.microsoft.com/office/word/2010/wordprocessingInk" xmlns:wne="http://schemas.microsoft.com/office/word/2006/wordml" xmlns:wps="http://schemas.microsoft.com/office/word/2010/wordprocessingShape" mc:Ignorable="w14 w15 wp14">
   <w:footnote w:type="separator" w:id="-1">
     <w:p>
       <w:r>
@@ -18067,7 +17753,7 @@
 </file>
 
 <file path=word/numbering.xml><?xml version="1.0" encoding="utf-8"?>
-<w:numbering xmlns:wpc="http://schemas.microsoft.com/office/word/2010/wordprocessingCanvas" xmlns:cx="http://schemas.microsoft.com/office/drawing/2014/chartex" xmlns:cx1="http://schemas.microsoft.com/office/drawing/2015/9/8/chartex" xmlns:cx2="http://schemas.microsoft.com/office/drawing/2015/10/21/chartex" xmlns:cx3="http://schemas.microsoft.com/office/drawing/2016/5/9/chartex" xmlns:cx4="http://schemas.microsoft.com/office/drawing/2016/5/10/chartex" xmlns:cx5="http://schemas.microsoft.com/office/drawing/2016/5/11/chartex" xmlns:cx6="http://schemas.microsoft.com/office/drawing/2016/5/12/chartex" xmlns:cx7="http://schemas.microsoft.com/office/drawing/2016/5/13/chartex" xmlns:cx8="http://schemas.microsoft.com/office/drawing/2016/5/14/chartex" xmlns:mc="http://schemas.openxmlformats.org/markup-compatibility/2006" xmlns:aink="http://schemas.microsoft.com/office/drawing/2016/ink" xmlns:am3d="http://schemas.microsoft.com/office/drawing/2017/model3d" xmlns:o="urn:schemas-microsoft-com:office:office" xmlns:r="http://schemas.openxmlformats.org/officeDocument/2006/relationships" xmlns:m="http://schemas.openxmlformats.org/officeDocument/2006/math" xmlns:v="urn:schemas-microsoft-com:vml" xmlns:wp14="http://schemas.microsoft.com/office/word/2010/wordprocessingDrawing" xmlns:wp="http://schemas.openxmlformats.org/drawingml/2006/wordprocessingDrawing" xmlns:w10="urn:schemas-microsoft-com:office:word" xmlns:w="http://schemas.openxmlformats.org/wordprocessingml/2006/main" xmlns:w14="http://schemas.microsoft.com/office/word/2010/wordml" xmlns:w15="http://schemas.microsoft.com/office/word/2012/wordml" xmlns:w16cex="http://schemas.microsoft.com/office/word/2018/wordml/cex" xmlns:w16cid="http://schemas.microsoft.com/office/word/2016/wordml/cid" xmlns:w16="http://schemas.microsoft.com/office/word/2018/wordml" xmlns:w16se="http://schemas.microsoft.com/office/word/2015/wordml/symex" xmlns:wpg="http://schemas.microsoft.com/office/word/2010/wordprocessingGroup" xmlns:wpi="http://schemas.microsoft.com/office/word/2010/wordprocessingInk" xmlns:wne="http://schemas.microsoft.com/office/word/2006/wordml" xmlns:wps="http://schemas.microsoft.com/office/word/2010/wordprocessingShape" mc:Ignorable="w14 w15 w16se w16cid w16 w16cex wp14">
+<w:numbering xmlns:wpc="http://schemas.microsoft.com/office/word/2010/wordprocessingCanvas" xmlns:mc="http://schemas.openxmlformats.org/markup-compatibility/2006" xmlns:o="urn:schemas-microsoft-com:office:office" xmlns:r="http://schemas.openxmlformats.org/officeDocument/2006/relationships" xmlns:m="http://schemas.openxmlformats.org/officeDocument/2006/math" xmlns:v="urn:schemas-microsoft-com:vml" xmlns:wp14="http://schemas.microsoft.com/office/word/2010/wordprocessingDrawing" xmlns:wp="http://schemas.openxmlformats.org/drawingml/2006/wordprocessingDrawing" xmlns:w10="urn:schemas-microsoft-com:office:word" xmlns:w="http://schemas.openxmlformats.org/wordprocessingml/2006/main" xmlns:w14="http://schemas.microsoft.com/office/word/2010/wordml" xmlns:w15="http://schemas.microsoft.com/office/word/2012/wordml" xmlns:wpg="http://schemas.microsoft.com/office/word/2010/wordprocessingGroup" xmlns:wpi="http://schemas.microsoft.com/office/word/2010/wordprocessingInk" xmlns:wne="http://schemas.microsoft.com/office/word/2006/wordml" xmlns:wps="http://schemas.microsoft.com/office/word/2010/wordprocessingShape" mc:Ignorable="w14 w15 wp14">
   <w:abstractNum w:abstractNumId="0" w15:restartNumberingAfterBreak="0">
     <w:nsid w:val="B3CBBDEE"/>
     <w:multiLevelType w:val="multilevel"/>
@@ -19409,7 +19095,7 @@
 </file>
 
 <file path=word/people.xml><?xml version="1.0" encoding="utf-8"?>
-<w15:people xmlns:wpc="http://schemas.microsoft.com/office/word/2010/wordprocessingCanvas" xmlns:cx="http://schemas.microsoft.com/office/drawing/2014/chartex" xmlns:cx1="http://schemas.microsoft.com/office/drawing/2015/9/8/chartex" xmlns:cx2="http://schemas.microsoft.com/office/drawing/2015/10/21/chartex" xmlns:cx3="http://schemas.microsoft.com/office/drawing/2016/5/9/chartex" xmlns:cx4="http://schemas.microsoft.com/office/drawing/2016/5/10/chartex" xmlns:cx5="http://schemas.microsoft.com/office/drawing/2016/5/11/chartex" xmlns:cx6="http://schemas.microsoft.com/office/drawing/2016/5/12/chartex" xmlns:cx7="http://schemas.microsoft.com/office/drawing/2016/5/13/chartex" xmlns:cx8="http://schemas.microsoft.com/office/drawing/2016/5/14/chartex" xmlns:mc="http://schemas.openxmlformats.org/markup-compatibility/2006" xmlns:aink="http://schemas.microsoft.com/office/drawing/2016/ink" xmlns:am3d="http://schemas.microsoft.com/office/drawing/2017/model3d" xmlns:o="urn:schemas-microsoft-com:office:office" xmlns:r="http://schemas.openxmlformats.org/officeDocument/2006/relationships" xmlns:m="http://schemas.openxmlformats.org/officeDocument/2006/math" xmlns:v="urn:schemas-microsoft-com:vml" xmlns:wp14="http://schemas.microsoft.com/office/word/2010/wordprocessingDrawing" xmlns:wp="http://schemas.openxmlformats.org/drawingml/2006/wordprocessingDrawing" xmlns:w10="urn:schemas-microsoft-com:office:word" xmlns:w="http://schemas.openxmlformats.org/wordprocessingml/2006/main" xmlns:w14="http://schemas.microsoft.com/office/word/2010/wordml" xmlns:w15="http://schemas.microsoft.com/office/word/2012/wordml" xmlns:w16cex="http://schemas.microsoft.com/office/word/2018/wordml/cex" xmlns:w16cid="http://schemas.microsoft.com/office/word/2016/wordml/cid" xmlns:w16="http://schemas.microsoft.com/office/word/2018/wordml" xmlns:w16se="http://schemas.microsoft.com/office/word/2015/wordml/symex" xmlns:wpg="http://schemas.microsoft.com/office/word/2010/wordprocessingGroup" xmlns:wpi="http://schemas.microsoft.com/office/word/2010/wordprocessingInk" xmlns:wne="http://schemas.microsoft.com/office/word/2006/wordml" xmlns:wps="http://schemas.microsoft.com/office/word/2010/wordprocessingShape" mc:Ignorable="w14 w15 w16se w16cid w16 w16cex wp14">
+<w15:people xmlns:wpc="http://schemas.microsoft.com/office/word/2010/wordprocessingCanvas" xmlns:mc="http://schemas.openxmlformats.org/markup-compatibility/2006" xmlns:o="urn:schemas-microsoft-com:office:office" xmlns:r="http://schemas.openxmlformats.org/officeDocument/2006/relationships" xmlns:m="http://schemas.openxmlformats.org/officeDocument/2006/math" xmlns:v="urn:schemas-microsoft-com:vml" xmlns:wp14="http://schemas.microsoft.com/office/word/2010/wordprocessingDrawing" xmlns:wp="http://schemas.openxmlformats.org/drawingml/2006/wordprocessingDrawing" xmlns:w10="urn:schemas-microsoft-com:office:word" xmlns:w="http://schemas.openxmlformats.org/wordprocessingml/2006/main" xmlns:w14="http://schemas.microsoft.com/office/word/2010/wordml" xmlns:w15="http://schemas.microsoft.com/office/word/2012/wordml" xmlns:wpg="http://schemas.microsoft.com/office/word/2010/wordprocessingGroup" xmlns:wpi="http://schemas.microsoft.com/office/word/2010/wordprocessingInk" xmlns:wne="http://schemas.microsoft.com/office/word/2006/wordml" xmlns:wps="http://schemas.microsoft.com/office/word/2010/wordprocessingShape" mc:Ignorable="w14 w15 wp14">
   <w15:person w15:author="Lisa Pro">
     <w15:presenceInfo w15:providerId="Windows Live" w15:userId="b29fb6ba6fa4c0f3"/>
   </w15:person>
@@ -19417,7 +19103,7 @@
 </file>
 
 <file path=word/styles.xml><?xml version="1.0" encoding="utf-8"?>
-<w:styles xmlns:mc="http://schemas.openxmlformats.org/markup-compatibility/2006" xmlns:r="http://schemas.openxmlformats.org/officeDocument/2006/relationships" xmlns:w="http://schemas.openxmlformats.org/wordprocessingml/2006/main" xmlns:w14="http://schemas.microsoft.com/office/word/2010/wordml" xmlns:w15="http://schemas.microsoft.com/office/word/2012/wordml" xmlns:w16cex="http://schemas.microsoft.com/office/word/2018/wordml/cex" xmlns:w16cid="http://schemas.microsoft.com/office/word/2016/wordml/cid" xmlns:w16="http://schemas.microsoft.com/office/word/2018/wordml" xmlns:w16se="http://schemas.microsoft.com/office/word/2015/wordml/symex" mc:Ignorable="w14 w15 w16se w16cid w16 w16cex">
+<w:styles xmlns:mc="http://schemas.openxmlformats.org/markup-compatibility/2006" xmlns:r="http://schemas.openxmlformats.org/officeDocument/2006/relationships" xmlns:w="http://schemas.openxmlformats.org/wordprocessingml/2006/main" xmlns:w14="http://schemas.microsoft.com/office/word/2010/wordml" xmlns:w15="http://schemas.microsoft.com/office/word/2012/wordml" mc:Ignorable="w14 w15">
   <w:docDefaults>
     <w:rPrDefault>
       <w:rPr>
@@ -19433,7 +19119,7 @@
       </w:pPr>
     </w:pPrDefault>
   </w:docDefaults>
-  <w:latentStyles w:defLockedState="0" w:defUIPriority="0" w:defSemiHidden="0" w:defUnhideWhenUsed="0" w:defQFormat="0" w:count="376">
+  <w:latentStyles w:defLockedState="0" w:defUIPriority="0" w:defSemiHidden="0" w:defUnhideWhenUsed="0" w:defQFormat="0" w:count="371">
     <w:lsdException w:name="index 1" w:semiHidden="1" w:unhideWhenUsed="1"/>
     <w:lsdException w:name="index 7" w:semiHidden="1" w:unhideWhenUsed="1"/>
     <w:lsdException w:name="index 8" w:semiHidden="1" w:unhideWhenUsed="1"/>
@@ -19761,20 +19447,15 @@
     <w:lsdException w:name="List Table 5 Dark Accent 6" w:uiPriority="50"/>
     <w:lsdException w:name="List Table 6 Colorful Accent 6" w:uiPriority="51"/>
     <w:lsdException w:name="List Table 7 Colorful Accent 6" w:uiPriority="52"/>
-    <w:lsdException w:name="Mention" w:semiHidden="1" w:uiPriority="99" w:unhideWhenUsed="1"/>
-    <w:lsdException w:name="Smart Hyperlink" w:semiHidden="1" w:uiPriority="99" w:unhideWhenUsed="1"/>
-    <w:lsdException w:name="Hashtag" w:semiHidden="1" w:uiPriority="99" w:unhideWhenUsed="1"/>
-    <w:lsdException w:name="Unresolved Mention" w:semiHidden="1" w:uiPriority="99" w:unhideWhenUsed="1"/>
-    <w:lsdException w:name="Smart Link" w:semiHidden="1" w:uiPriority="99" w:unhideWhenUsed="1"/>
   </w:latentStyles>
-  <w:style w:type="paragraph" w:default="1" w:styleId="Normal">
+  <w:style w:type="paragraph" w:default="1" w:styleId="a">
     <w:name w:val="Normal"/>
     <w:qFormat/>
   </w:style>
-  <w:style w:type="paragraph" w:styleId="Heading1">
+  <w:style w:type="paragraph" w:styleId="1">
     <w:name w:val="heading 1"/>
-    <w:basedOn w:val="Normal"/>
-    <w:next w:val="BodyText"/>
+    <w:basedOn w:val="a"/>
+    <w:next w:val="a0"/>
     <w:uiPriority w:val="9"/>
     <w:qFormat/>
     <w:pPr>
@@ -19792,10 +19473,10 @@
       <w:szCs w:val="32"/>
     </w:rPr>
   </w:style>
-  <w:style w:type="paragraph" w:styleId="Heading2">
+  <w:style w:type="paragraph" w:styleId="2">
     <w:name w:val="heading 2"/>
-    <w:basedOn w:val="Normal"/>
-    <w:next w:val="BodyText"/>
+    <w:basedOn w:val="a"/>
+    <w:next w:val="a0"/>
     <w:uiPriority w:val="9"/>
     <w:unhideWhenUsed/>
     <w:qFormat/>
@@ -19814,10 +19495,10 @@
       <w:szCs w:val="28"/>
     </w:rPr>
   </w:style>
-  <w:style w:type="paragraph" w:styleId="Heading3">
+  <w:style w:type="paragraph" w:styleId="3">
     <w:name w:val="heading 3"/>
-    <w:basedOn w:val="Normal"/>
-    <w:next w:val="BodyText"/>
+    <w:basedOn w:val="a"/>
+    <w:next w:val="a0"/>
     <w:uiPriority w:val="9"/>
     <w:unhideWhenUsed/>
     <w:qFormat/>
@@ -19834,10 +19515,10 @@
       <w:color w:val="4F81BD" w:themeColor="accent1"/>
     </w:rPr>
   </w:style>
-  <w:style w:type="paragraph" w:styleId="Heading4">
+  <w:style w:type="paragraph" w:styleId="4">
     <w:name w:val="heading 4"/>
-    <w:basedOn w:val="Normal"/>
-    <w:next w:val="BodyText"/>
+    <w:basedOn w:val="a"/>
+    <w:next w:val="a0"/>
     <w:uiPriority w:val="9"/>
     <w:unhideWhenUsed/>
     <w:qFormat/>
@@ -19854,10 +19535,10 @@
       <w:color w:val="4F81BD" w:themeColor="accent1"/>
     </w:rPr>
   </w:style>
-  <w:style w:type="paragraph" w:styleId="Heading5">
+  <w:style w:type="paragraph" w:styleId="5">
     <w:name w:val="heading 5"/>
-    <w:basedOn w:val="Normal"/>
-    <w:next w:val="BodyText"/>
+    <w:basedOn w:val="a"/>
+    <w:next w:val="a0"/>
     <w:uiPriority w:val="9"/>
     <w:unhideWhenUsed/>
     <w:qFormat/>
@@ -19873,10 +19554,10 @@
       <w:color w:val="4F81BD" w:themeColor="accent1"/>
     </w:rPr>
   </w:style>
-  <w:style w:type="paragraph" w:styleId="Heading6">
+  <w:style w:type="paragraph" w:styleId="6">
     <w:name w:val="heading 6"/>
-    <w:basedOn w:val="Normal"/>
-    <w:next w:val="BodyText"/>
+    <w:basedOn w:val="a"/>
+    <w:next w:val="a0"/>
     <w:uiPriority w:val="9"/>
     <w:unhideWhenUsed/>
     <w:qFormat/>
@@ -19891,10 +19572,10 @@
       <w:color w:val="4F81BD" w:themeColor="accent1"/>
     </w:rPr>
   </w:style>
-  <w:style w:type="paragraph" w:styleId="Heading7">
+  <w:style w:type="paragraph" w:styleId="7">
     <w:name w:val="heading 7"/>
-    <w:basedOn w:val="Normal"/>
-    <w:next w:val="BodyText"/>
+    <w:basedOn w:val="a"/>
+    <w:next w:val="a0"/>
     <w:uiPriority w:val="9"/>
     <w:unhideWhenUsed/>
     <w:qFormat/>
@@ -19909,10 +19590,10 @@
       <w:color w:val="4F81BD" w:themeColor="accent1"/>
     </w:rPr>
   </w:style>
-  <w:style w:type="paragraph" w:styleId="Heading8">
+  <w:style w:type="paragraph" w:styleId="8">
     <w:name w:val="heading 8"/>
-    <w:basedOn w:val="Normal"/>
-    <w:next w:val="BodyText"/>
+    <w:basedOn w:val="a"/>
+    <w:next w:val="a0"/>
     <w:uiPriority w:val="9"/>
     <w:unhideWhenUsed/>
     <w:qFormat/>
@@ -19927,10 +19608,10 @@
       <w:color w:val="4F81BD" w:themeColor="accent1"/>
     </w:rPr>
   </w:style>
-  <w:style w:type="paragraph" w:styleId="Heading9">
+  <w:style w:type="paragraph" w:styleId="9">
     <w:name w:val="heading 9"/>
-    <w:basedOn w:val="Normal"/>
-    <w:next w:val="BodyText"/>
+    <w:basedOn w:val="a"/>
+    <w:next w:val="a0"/>
     <w:uiPriority w:val="9"/>
     <w:unhideWhenUsed/>
     <w:qFormat/>
@@ -19945,13 +19626,13 @@
       <w:color w:val="4F81BD" w:themeColor="accent1"/>
     </w:rPr>
   </w:style>
-  <w:style w:type="character" w:default="1" w:styleId="DefaultParagraphFont">
+  <w:style w:type="character" w:default="1" w:styleId="a1">
     <w:name w:val="Default Paragraph Font"/>
     <w:uiPriority w:val="1"/>
     <w:semiHidden/>
     <w:unhideWhenUsed/>
   </w:style>
-  <w:style w:type="table" w:default="1" w:styleId="TableNormal">
+  <w:style w:type="table" w:default="1" w:styleId="a2">
     <w:name w:val="Normal Table"/>
     <w:uiPriority w:val="99"/>
     <w:semiHidden/>
@@ -19966,15 +19647,15 @@
       </w:tblCellMar>
     </w:tblPr>
   </w:style>
-  <w:style w:type="numbering" w:default="1" w:styleId="NoList">
+  <w:style w:type="numbering" w:default="1" w:styleId="a3">
     <w:name w:val="No List"/>
     <w:uiPriority w:val="99"/>
     <w:semiHidden/>
     <w:unhideWhenUsed/>
   </w:style>
-  <w:style w:type="paragraph" w:styleId="BodyText">
+  <w:style w:type="paragraph" w:styleId="a0">
     <w:name w:val="Body Text"/>
-    <w:basedOn w:val="Normal"/>
+    <w:basedOn w:val="a"/>
     <w:qFormat/>
     <w:pPr>
       <w:spacing w:before="180" w:after="180"/>
@@ -19982,22 +19663,22 @@
   </w:style>
   <w:style w:type="paragraph" w:customStyle="1" w:styleId="FirstParagraph">
     <w:name w:val="First Paragraph"/>
-    <w:basedOn w:val="BodyText"/>
-    <w:next w:val="BodyText"/>
+    <w:basedOn w:val="a0"/>
+    <w:next w:val="a0"/>
     <w:qFormat/>
   </w:style>
   <w:style w:type="paragraph" w:customStyle="1" w:styleId="Compact">
     <w:name w:val="Compact"/>
-    <w:basedOn w:val="BodyText"/>
+    <w:basedOn w:val="a0"/>
     <w:qFormat/>
     <w:pPr>
       <w:spacing w:before="36" w:after="36"/>
     </w:pPr>
   </w:style>
-  <w:style w:type="paragraph" w:styleId="Title">
+  <w:style w:type="paragraph" w:styleId="a4">
     <w:name w:val="Title"/>
-    <w:basedOn w:val="Normal"/>
-    <w:next w:val="BodyText"/>
+    <w:basedOn w:val="a"/>
+    <w:next w:val="a0"/>
     <w:qFormat/>
     <w:pPr>
       <w:keepNext/>
@@ -20014,10 +19695,10 @@
       <w:szCs w:val="36"/>
     </w:rPr>
   </w:style>
-  <w:style w:type="paragraph" w:styleId="Subtitle">
+  <w:style w:type="paragraph" w:styleId="a5">
     <w:name w:val="Subtitle"/>
-    <w:basedOn w:val="Title"/>
-    <w:next w:val="BodyText"/>
+    <w:basedOn w:val="a4"/>
+    <w:next w:val="a0"/>
     <w:qFormat/>
     <w:pPr>
       <w:spacing w:before="240"/>
@@ -20029,7 +19710,7 @@
   </w:style>
   <w:style w:type="paragraph" w:customStyle="1" w:styleId="Author">
     <w:name w:val="Author"/>
-    <w:next w:val="BodyText"/>
+    <w:next w:val="a0"/>
     <w:qFormat/>
     <w:pPr>
       <w:keepNext/>
@@ -20037,9 +19718,9 @@
       <w:jc w:val="center"/>
     </w:pPr>
   </w:style>
-  <w:style w:type="paragraph" w:styleId="Date">
+  <w:style w:type="paragraph" w:styleId="a6">
     <w:name w:val="Date"/>
-    <w:next w:val="BodyText"/>
+    <w:next w:val="a0"/>
     <w:qFormat/>
     <w:pPr>
       <w:keepNext/>
@@ -20049,8 +19730,8 @@
   </w:style>
   <w:style w:type="paragraph" w:customStyle="1" w:styleId="Abstract">
     <w:name w:val="Abstract"/>
-    <w:basedOn w:val="Normal"/>
-    <w:next w:val="BodyText"/>
+    <w:basedOn w:val="a"/>
+    <w:next w:val="a0"/>
     <w:qFormat/>
     <w:pPr>
       <w:keepNext/>
@@ -20062,19 +19743,19 @@
       <w:szCs w:val="20"/>
     </w:rPr>
   </w:style>
-  <w:style w:type="paragraph" w:styleId="Bibliography">
+  <w:style w:type="paragraph" w:styleId="a7">
     <w:name w:val="Bibliography"/>
-    <w:basedOn w:val="Normal"/>
+    <w:basedOn w:val="a"/>
     <w:qFormat/>
     <w:pPr>
       <w:spacing w:after="240"/>
       <w:ind w:left="720" w:hanging="720"/>
     </w:pPr>
   </w:style>
-  <w:style w:type="paragraph" w:styleId="BlockText">
+  <w:style w:type="paragraph" w:styleId="a8">
     <w:name w:val="Block Text"/>
-    <w:basedOn w:val="BodyText"/>
-    <w:next w:val="BodyText"/>
+    <w:basedOn w:val="a0"/>
+    <w:next w:val="a0"/>
     <w:uiPriority w:val="9"/>
     <w:unhideWhenUsed/>
     <w:qFormat/>
@@ -20083,9 +19764,9 @@
       <w:ind w:left="480" w:right="480"/>
     </w:pPr>
   </w:style>
-  <w:style w:type="paragraph" w:styleId="FootnoteText">
+  <w:style w:type="paragraph" w:styleId="a9">
     <w:name w:val="footnote text"/>
-    <w:basedOn w:val="Normal"/>
+    <w:basedOn w:val="a"/>
     <w:uiPriority w:val="9"/>
     <w:unhideWhenUsed/>
     <w:qFormat/>
@@ -20107,7 +19788,7 @@
   </w:style>
   <w:style w:type="paragraph" w:customStyle="1" w:styleId="DefinitionTerm">
     <w:name w:val="Definition Term"/>
-    <w:basedOn w:val="Normal"/>
+    <w:basedOn w:val="a"/>
     <w:next w:val="Definition"/>
     <w:pPr>
       <w:keepNext/>
@@ -20120,12 +19801,12 @@
   </w:style>
   <w:style w:type="paragraph" w:customStyle="1" w:styleId="Definition">
     <w:name w:val="Definition"/>
-    <w:basedOn w:val="Normal"/>
+    <w:basedOn w:val="a"/>
   </w:style>
-  <w:style w:type="paragraph" w:styleId="Caption">
+  <w:style w:type="paragraph" w:styleId="aa">
     <w:name w:val="caption"/>
-    <w:basedOn w:val="Normal"/>
-    <w:link w:val="CaptionChar"/>
+    <w:basedOn w:val="a"/>
+    <w:link w:val="ab"/>
     <w:pPr>
       <w:spacing w:after="120"/>
     </w:pPr>
@@ -20135,18 +19816,18 @@
   </w:style>
   <w:style w:type="paragraph" w:customStyle="1" w:styleId="TableCaption">
     <w:name w:val="Table Caption"/>
-    <w:basedOn w:val="Caption"/>
+    <w:basedOn w:val="aa"/>
     <w:pPr>
       <w:keepNext/>
     </w:pPr>
   </w:style>
   <w:style w:type="paragraph" w:customStyle="1" w:styleId="ImageCaption">
     <w:name w:val="Image Caption"/>
-    <w:basedOn w:val="Caption"/>
+    <w:basedOn w:val="aa"/>
   </w:style>
   <w:style w:type="paragraph" w:customStyle="1" w:styleId="Figure">
     <w:name w:val="Figure"/>
-    <w:basedOn w:val="Normal"/>
+    <w:basedOn w:val="a"/>
   </w:style>
   <w:style w:type="paragraph" w:customStyle="1" w:styleId="CaptionedFigure">
     <w:name w:val="Captioned Figure"/>
@@ -20155,14 +19836,14 @@
       <w:keepNext/>
     </w:pPr>
   </w:style>
-  <w:style w:type="character" w:customStyle="1" w:styleId="CaptionChar">
-    <w:name w:val="Caption Char"/>
-    <w:basedOn w:val="DefaultParagraphFont"/>
-    <w:link w:val="Caption"/>
+  <w:style w:type="character" w:customStyle="1" w:styleId="ab">
+    <w:name w:val="Название объекта Знак"/>
+    <w:basedOn w:val="a1"/>
+    <w:link w:val="aa"/>
   </w:style>
   <w:style w:type="character" w:customStyle="1" w:styleId="VerbatimChar">
     <w:name w:val="Verbatim Char"/>
-    <w:basedOn w:val="CaptionChar"/>
+    <w:basedOn w:val="ab"/>
     <w:link w:val="SourceCode"/>
     <w:rPr>
       <w:rFonts w:ascii="Consolas" w:hAnsi="Consolas"/>
@@ -20171,26 +19852,26 @@
   </w:style>
   <w:style w:type="character" w:customStyle="1" w:styleId="SectionNumber">
     <w:name w:val="Section Number"/>
-    <w:basedOn w:val="CaptionChar"/>
+    <w:basedOn w:val="ab"/>
   </w:style>
-  <w:style w:type="character" w:styleId="FootnoteReference">
+  <w:style w:type="character" w:styleId="ac">
     <w:name w:val="footnote reference"/>
-    <w:basedOn w:val="CaptionChar"/>
+    <w:basedOn w:val="ab"/>
     <w:rPr>
       <w:vertAlign w:val="superscript"/>
     </w:rPr>
   </w:style>
-  <w:style w:type="character" w:styleId="Hyperlink">
+  <w:style w:type="character" w:styleId="ad">
     <w:name w:val="Hyperlink"/>
-    <w:basedOn w:val="CaptionChar"/>
+    <w:basedOn w:val="ab"/>
     <w:rPr>
       <w:color w:val="4F81BD" w:themeColor="accent1"/>
     </w:rPr>
   </w:style>
-  <w:style w:type="paragraph" w:styleId="TOCHeading">
+  <w:style w:type="paragraph" w:styleId="ae">
     <w:name w:val="TOC Heading"/>
-    <w:basedOn w:val="Heading1"/>
-    <w:next w:val="BodyText"/>
+    <w:basedOn w:val="1"/>
+    <w:next w:val="a0"/>
     <w:uiPriority w:val="39"/>
     <w:unhideWhenUsed/>
     <w:qFormat/>
@@ -20206,7 +19887,7 @@
   </w:style>
   <w:style w:type="paragraph" w:customStyle="1" w:styleId="SourceCode">
     <w:name w:val="Source Code"/>
-    <w:basedOn w:val="Normal"/>
+    <w:basedOn w:val="a"/>
     <w:link w:val="VerbatimChar"/>
     <w:pPr>
       <w:wordWrap w:val="0"/>
@@ -20500,18 +20181,18 @@
       <w:sz w:val="22"/>
     </w:rPr>
   </w:style>
-  <w:style w:type="character" w:styleId="FollowedHyperlink">
+  <w:style w:type="character" w:styleId="af">
     <w:name w:val="FollowedHyperlink"/>
-    <w:basedOn w:val="DefaultParagraphFont"/>
+    <w:basedOn w:val="a1"/>
     <w:rsid w:val="002B0EEE"/>
     <w:rPr>
       <w:color w:val="800080" w:themeColor="followedHyperlink"/>
       <w:u w:val="single"/>
     </w:rPr>
   </w:style>
-  <w:style w:type="character" w:styleId="CommentReference">
+  <w:style w:type="character" w:styleId="af0">
     <w:name w:val="annotation reference"/>
-    <w:basedOn w:val="DefaultParagraphFont"/>
+    <w:basedOn w:val="a1"/>
     <w:semiHidden/>
     <w:unhideWhenUsed/>
     <w:rsid w:val="00192BB5"/>
@@ -20520,10 +20201,10 @@
       <w:szCs w:val="16"/>
     </w:rPr>
   </w:style>
-  <w:style w:type="paragraph" w:styleId="CommentText">
+  <w:style w:type="paragraph" w:styleId="af1">
     <w:name w:val="annotation text"/>
-    <w:basedOn w:val="Normal"/>
-    <w:link w:val="CommentTextChar"/>
+    <w:basedOn w:val="a"/>
+    <w:link w:val="af2"/>
     <w:semiHidden/>
     <w:unhideWhenUsed/>
     <w:rsid w:val="00192BB5"/>
@@ -20532,10 +20213,10 @@
       <w:szCs w:val="20"/>
     </w:rPr>
   </w:style>
-  <w:style w:type="character" w:customStyle="1" w:styleId="CommentTextChar">
-    <w:name w:val="Comment Text Char"/>
-    <w:basedOn w:val="DefaultParagraphFont"/>
-    <w:link w:val="CommentText"/>
+  <w:style w:type="character" w:customStyle="1" w:styleId="af2">
+    <w:name w:val="Текст примечания Знак"/>
+    <w:basedOn w:val="a1"/>
+    <w:link w:val="af1"/>
     <w:semiHidden/>
     <w:rsid w:val="00192BB5"/>
     <w:rPr>
@@ -20543,11 +20224,11 @@
       <w:szCs w:val="20"/>
     </w:rPr>
   </w:style>
-  <w:style w:type="paragraph" w:styleId="CommentSubject">
+  <w:style w:type="paragraph" w:styleId="af3">
     <w:name w:val="annotation subject"/>
-    <w:basedOn w:val="CommentText"/>
-    <w:next w:val="CommentText"/>
-    <w:link w:val="CommentSubjectChar"/>
+    <w:basedOn w:val="af1"/>
+    <w:next w:val="af1"/>
+    <w:link w:val="af4"/>
     <w:semiHidden/>
     <w:unhideWhenUsed/>
     <w:rsid w:val="00192BB5"/>
@@ -20556,10 +20237,10 @@
       <w:bCs/>
     </w:rPr>
   </w:style>
-  <w:style w:type="character" w:customStyle="1" w:styleId="CommentSubjectChar">
-    <w:name w:val="Comment Subject Char"/>
-    <w:basedOn w:val="CommentTextChar"/>
-    <w:link w:val="CommentSubject"/>
+  <w:style w:type="character" w:customStyle="1" w:styleId="af4">
+    <w:name w:val="Тема примечания Знак"/>
+    <w:basedOn w:val="af2"/>
+    <w:link w:val="af3"/>
     <w:semiHidden/>
     <w:rsid w:val="00192BB5"/>
     <w:rPr>
@@ -20569,10 +20250,10 @@
       <w:szCs w:val="20"/>
     </w:rPr>
   </w:style>
-  <w:style w:type="paragraph" w:styleId="BalloonText">
+  <w:style w:type="paragraph" w:styleId="af5">
     <w:name w:val="Balloon Text"/>
-    <w:basedOn w:val="Normal"/>
-    <w:link w:val="BalloonTextChar"/>
+    <w:basedOn w:val="a"/>
+    <w:link w:val="af6"/>
     <w:semiHidden/>
     <w:unhideWhenUsed/>
     <w:rsid w:val="00192BB5"/>
@@ -20585,10 +20266,10 @@
       <w:szCs w:val="18"/>
     </w:rPr>
   </w:style>
-  <w:style w:type="character" w:customStyle="1" w:styleId="BalloonTextChar">
-    <w:name w:val="Balloon Text Char"/>
-    <w:basedOn w:val="DefaultParagraphFont"/>
-    <w:link w:val="BalloonText"/>
+  <w:style w:type="character" w:customStyle="1" w:styleId="af6">
+    <w:name w:val="Текст выноски Знак"/>
+    <w:basedOn w:val="a1"/>
+    <w:link w:val="af5"/>
     <w:semiHidden/>
     <w:rsid w:val="00192BB5"/>
     <w:rPr>
@@ -20597,7 +20278,7 @@
       <w:szCs w:val="18"/>
     </w:rPr>
   </w:style>
-  <w:style w:type="paragraph" w:styleId="Revision">
+  <w:style w:type="paragraph" w:styleId="af7">
     <w:name w:val="Revision"/>
     <w:hidden/>
     <w:semiHidden/>
@@ -20606,9 +20287,9 @@
       <w:spacing w:after="0"/>
     </w:pPr>
   </w:style>
-  <w:style w:type="character" w:styleId="PlaceholderText">
+  <w:style w:type="character" w:styleId="af8">
     <w:name w:val="Placeholder Text"/>
-    <w:basedOn w:val="DefaultParagraphFont"/>
+    <w:basedOn w:val="a1"/>
     <w:semiHidden/>
     <w:rsid w:val="00957686"/>
     <w:rPr>
@@ -20941,7 +20622,7 @@
 </file>
 
 <file path=customXml/itemProps1.xml><?xml version="1.0" encoding="utf-8"?>
-<ds:datastoreItem xmlns:ds="http://schemas.openxmlformats.org/officeDocument/2006/customXml" ds:itemID="{74681745-1E10-4593-ABF7-DD42E05A0696}">
+<ds:datastoreItem xmlns:ds="http://schemas.openxmlformats.org/officeDocument/2006/customXml" ds:itemID="{0C0652A2-892C-4041-8CAD-84FC99E97D43}">
   <ds:schemaRefs>
     <ds:schemaRef ds:uri="http://schemas.openxmlformats.org/officeDocument/2006/bibliography"/>
   </ds:schemaRefs>

</xml_diff>

<commit_message>
Add affilations and keywords
</commit_message>
<xml_diff>
--- a/main.docx
+++ b/main.docx
@@ -25,41 +25,108 @@
     </w:p>
     <w:p>
       <w:pPr>
-        <w:pStyle w:val="FirstParagraph"/>
-      </w:pPr>
-      <w:r>
-        <w:rPr>
-          <w:b/>
-        </w:rPr>
-        <w:t>Correspondence:</w:t>
-      </w:r>
-      <w:r>
-        <w:t xml:space="preserve"> Shamil Yakubo</w:t>
-      </w:r>
-      <w:r>
-        <w:t xml:space="preserve">v, </w:t>
-      </w:r>
-      <w:r>
-        <w:t>yakubov.sha@gmail.com</w:t>
-      </w:r>
-      <w:r>
-        <w:t xml:space="preserve">; Elizaveta Protsenko, </w:t>
-      </w:r>
-      <w:r>
-        <w:t>elisaveta.pro@gmail.com</w:t>
+        <w:pStyle w:val="Abstract"/>
+        <w:rPr>
+          <w:sz w:val="24"/>
+          <w:szCs w:val="24"/>
+          <w:vertAlign w:val="superscript"/>
+        </w:rPr>
+      </w:pPr>
+      <w:r>
+        <w:rPr>
+          <w:sz w:val="24"/>
+          <w:szCs w:val="24"/>
+        </w:rPr>
+        <w:t>by Shamil Yakubov</w:t>
+      </w:r>
+      <w:r>
+        <w:rPr>
+          <w:sz w:val="24"/>
+          <w:szCs w:val="24"/>
+          <w:vertAlign w:val="superscript"/>
+        </w:rPr>
+        <w:t>*</w:t>
+      </w:r>
+      <w:r>
+        <w:rPr>
+          <w:sz w:val="24"/>
+          <w:szCs w:val="24"/>
+        </w:rPr>
+        <w:t>,</w:t>
+      </w:r>
+      <w:r>
+        <w:rPr>
+          <w:sz w:val="24"/>
+          <w:szCs w:val="24"/>
+        </w:rPr>
+        <w:t xml:space="preserve"> Elizaveta Protsenko</w:t>
+      </w:r>
+      <w:r>
+        <w:rPr>
+          <w:sz w:val="24"/>
+          <w:szCs w:val="24"/>
+          <w:vertAlign w:val="superscript"/>
+        </w:rPr>
+        <w:t>1,*</w:t>
       </w:r>
     </w:p>
     <w:p>
       <w:pPr>
-        <w:pStyle w:val="2"/>
-      </w:pPr>
-      <w:bookmarkStart w:id="1" w:name="abstract"/>
-      <w:r>
-        <w:t>Abstract</w:t>
+        <w:spacing w:after="0"/>
+        <w:rPr>
+          <w:rFonts w:cs="Times New Roman"/>
+          <w:b/>
+        </w:rPr>
+      </w:pPr>
+      <w:r>
+        <w:rPr>
+          <w:rFonts w:cs="Times New Roman"/>
+          <w:vertAlign w:val="superscript"/>
+        </w:rPr>
+        <w:t>1</w:t>
+      </w:r>
+      <w:r>
+        <w:rPr>
+          <w:rFonts w:cs="Times New Roman"/>
+        </w:rPr>
+        <w:t>Section of oceanography and biogeochemistry, Norwegian Institute for Water Research, Oslo, Norway</w:t>
       </w:r>
     </w:p>
     <w:p>
       <w:pPr>
+        <w:pStyle w:val="FirstParagraph"/>
+      </w:pPr>
+      <w:r>
+        <w:rPr>
+          <w:rFonts w:cs="Times New Roman"/>
+          <w:b/>
+        </w:rPr>
+        <w:t xml:space="preserve">* </w:t>
+      </w:r>
+      <w:r>
+        <w:rPr>
+          <w:b/>
+        </w:rPr>
+        <w:t>Correspondence:</w:t>
+      </w:r>
+      <w:r>
+        <w:t xml:space="preserve"> Shamil Yakubo</w:t>
+      </w:r>
+      <w:r>
+        <w:t>v, yakubov.sha@gmail.com; Elizaveta Protsenko, elisaveta.pro@gmail.com</w:t>
+      </w:r>
+    </w:p>
+    <w:p>
+      <w:pPr>
+        <w:pStyle w:val="2"/>
+      </w:pPr>
+      <w:bookmarkStart w:id="1" w:name="abstract"/>
+      <w:r>
+        <w:t>Abstract</w:t>
+      </w:r>
+    </w:p>
+    <w:p>
+      <w:pPr>
         <w:pStyle w:val="a0"/>
       </w:pPr>
       <w:r>
@@ -81,7 +148,12 @@
         <w:t>influence</w:t>
       </w:r>
       <w:r>
-        <w:t xml:space="preserve"> the exchange of carbon dioxide between seawater and the atmosphere. Still, there are many uncertainties about biogeochemical processes responsible for alkalinity generation in the coastal area.</w:t>
+        <w:t xml:space="preserve"> the exchange of carbon dioxide between seawater and the </w:t>
+      </w:r>
+      <w:bookmarkStart w:id="2" w:name="_GoBack"/>
+      <w:bookmarkEnd w:id="2"/>
+      <w:r>
+        <w:t>atmosphere. Still, there are many uncertainties about biogeochemical processes responsible for alkalinity generation in the coastal area.</w:t>
       </w:r>
     </w:p>
     <w:p>
@@ -383,98 +455,20 @@
     </w:p>
     <w:p>
       <w:pPr>
-        <w:pStyle w:val="2"/>
-      </w:pPr>
-      <w:bookmarkStart w:id="2" w:name="introduction"/>
-      <w:bookmarkEnd w:id="1"/>
-      <w:r>
-        <w:t>Introduction</w:t>
+        <w:pStyle w:val="a0"/>
+      </w:pPr>
+      <w:r>
+        <w:t>Keywords: alkalinity, carbon, coast, Wadden Sea, German Bight</w:t>
       </w:r>
     </w:p>
     <w:p>
       <w:pPr>
-        <w:pStyle w:val="FirstParagraph"/>
-      </w:pPr>
-      <w:r>
-        <w:t xml:space="preserve">Alkalinity defines </w:t>
-      </w:r>
-      <w:r>
-        <w:t>seawater</w:t>
-      </w:r>
-      <w:r>
-        <w:t xml:space="preserve"> buffer capacity</w:t>
-      </w:r>
-      <w:r>
-        <w:t xml:space="preserve">, and the carbonate system is the natural buffer for the seawater pH </w:t>
-      </w:r>
-      <w:r>
-        <w:fldChar w:fldCharType="begin"/>
-      </w:r>
-      <w:r>
-        <w:instrText xml:space="preserve"> ADDIN ZOTERO_ITEM CSL_CITATION {"citationID":"2kitP7k1","properties":{"formattedCitation":"(Zeebe and Wolf-Gladrow, 2001)","plainCitation":"(Zeebe and Wolf-Gladrow, 2001)","noteIndex":0},"citationItems":[{"id":244,"uris":["http://zotero.org/users/6096902/items/FFCH2U99"],"uri":["http://zotero.org/users/6096902/items/FFCH2U99"],"itemData":{"id":244,"type":"book","ISBN":"0-444-50946-1","publisher":"Gulf Professional Publishing","title":"CO2 in seawater: equilibrium, kinetics, isotopes","author":[{"family":"Zeebe","given":"Richard E."},{"family":"Wolf-Gladrow","given":"Dieter"}],"issued":{"date-parts":[["2001"]]}}}],"schema":"https://github.com/citation-style-language/schema/raw/master/csl-citation.json"} </w:instrText>
-      </w:r>
-      <w:r>
-        <w:fldChar w:fldCharType="separate"/>
-      </w:r>
-      <w:r>
-        <w:rPr>
-          <w:rFonts w:ascii="Cambria" w:hAnsi="Cambria"/>
-        </w:rPr>
-        <w:t>(Zeebe and Wolf-Gladrow, 2001)</w:t>
-      </w:r>
-      <w:r>
-        <w:fldChar w:fldCharType="end"/>
-      </w:r>
-      <w:r>
-        <w:t xml:space="preserve">. </w:t>
-      </w:r>
-      <w:r>
-        <w:t>Carbon dioxide is a component</w:t>
-      </w:r>
-      <w:r>
-        <w:t xml:space="preserve"> of the carbonate buffer system, so alkalinity defines seawater ability to absorb (or emit) carbon dioxide. </w:t>
-      </w:r>
-      <w:r>
-        <w:t xml:space="preserve">Understanding the processes </w:t>
-      </w:r>
-      <w:r>
-        <w:t>of</w:t>
-      </w:r>
-      <w:r>
-        <w:t xml:space="preserve"> carbon dioxide</w:t>
-      </w:r>
-      <w:r>
-        <w:t xml:space="preserve"> atmosphere-seawater transfer</w:t>
-      </w:r>
-      <w:r>
-        <w:t xml:space="preserve"> is essential in light of climate change. Some coastal zones </w:t>
-      </w:r>
-      <w:r>
-        <w:t xml:space="preserve">have </w:t>
-      </w:r>
-      <w:r>
-        <w:t xml:space="preserve">much higher alkalinity variability </w:t>
-      </w:r>
-      <w:r>
-        <w:t>than</w:t>
-      </w:r>
-      <w:r>
-        <w:t xml:space="preserve"> the open ocean </w:t>
-      </w:r>
-      <w:r>
-        <w:t>and therefore increase</w:t>
-      </w:r>
-      <w:r>
-        <w:t xml:space="preserve"> </w:t>
-      </w:r>
-      <w:r>
-        <w:t xml:space="preserve">the </w:t>
-      </w:r>
-      <w:r>
-        <w:t>variability of carbon dioxide transfer between seawater and</w:t>
-      </w:r>
-      <w:r>
-        <w:t xml:space="preserve"> the atmosphere near the coast.</w:t>
+        <w:pStyle w:val="2"/>
+      </w:pPr>
+      <w:bookmarkStart w:id="3" w:name="introduction"/>
+      <w:bookmarkEnd w:id="1"/>
+      <w:r>
+        <w:t>Introduction</w:t>
       </w:r>
     </w:p>
     <w:p>
@@ -482,22 +476,22 @@
         <w:pStyle w:val="FirstParagraph"/>
       </w:pPr>
       <w:r>
-        <w:t>T</w:t>
-      </w:r>
-      <w:r>
-        <w:t>he Southern North Sea area</w:t>
-      </w:r>
-      <w:r>
-        <w:t xml:space="preserve"> is an example of a coastal system with high alkalinity variability</w:t>
-      </w:r>
-      <w:r>
-        <w:t xml:space="preserve">. Seasonal total alkalinity (TA) variations in the German Bight (South-east of the North Sea) are much larger than in the center of the North Sea </w:t>
+        <w:t xml:space="preserve">Alkalinity defines </w:t>
+      </w:r>
+      <w:r>
+        <w:t>seawater</w:t>
+      </w:r>
+      <w:r>
+        <w:t xml:space="preserve"> buffer capacity</w:t>
+      </w:r>
+      <w:r>
+        <w:t xml:space="preserve">, and the carbonate system is the natural buffer for the seawater pH </w:t>
       </w:r>
       <w:r>
         <w:fldChar w:fldCharType="begin"/>
       </w:r>
       <w:r>
-        <w:instrText xml:space="preserve"> ADDIN ZOTERO_ITEM CSL_CITATION {"citationID":"agfmfW5g","properties":{"formattedCitation":"(Thomas et al., 2009; Voynova et al., 2019)","plainCitation":"(Thomas et al., 2009; Voynova et al., 2019)","noteIndex":0},"citationItems":[{"id":147,"uris":["http://zotero.org/users/6096902/items/CP96UENE"],"uri":["http://zotero.org/users/6096902/items/CP96UENE"],"itemData":{"id":147,"type":"article-journal","container-title":"Biogeosciences","DOI":"10.5194/bg-6-267-2009","issue":"2","page":"267–274","title":"Enhanced ocean carbon storage from anaerobic alkalinity generation in coastal sediments","volume":"6","author":[{"family":"Thomas","given":"H."},{"family":"Schiettecatte","given":"L.-S."},{"family":"Suykens","given":"K."},{"family":"Koné","given":"Y. J. M."},{"family":"Shadwick","given":"E. H."},{"family":"Prowe","given":"A. E. F."},{"family":"Bozec","given":"Y."},{"family":"Baar","given":"H. J. W.","non-dropping-particle":"de"},{"family":"Borges","given":"A. V."}],"issued":{"date-parts":[["2009"]]}}},{"id":150,"uris":["http://zotero.org/users/6096902/items/JSRG858I"],"uri":["http://zotero.org/users/6096902/items/JSRG858I"],"itemData":{"id":150,"type":"article-journal","abstract":"Abstract In this study, we successfully implemented a total alkalinity (TA) analyzer in a flow-through setup, in combination with a FerryBox. The high-frequency (10 min) measurements along our ship's route revealed that in coastal systems, where carbon fluxes are dynamic, TA can differ significantly (by up to 100 μmol kg−1) between the nearshore and adjacent coastal regions. Even though this study could not account for the net yearly TA production in the coastal region, it demonstrated that there was a seasonal increase in TA of 100–150 μmol kg−1 in coastal waters of the North Sea, equivalent to TA production of 11.7–26.8 mmol m−2 d−1 during the spring and summer months. This seasonal change could not be accounted for by riverine contributions, but instead was probably related to seasonal organic matter production and processing in coastal and nearshore regions. Bottom sediments and the tidally coupled biogeochemical reactor between coastal (North Sea) and nearshore (Wadden Sea) regions are mediating this TA change, and the 4 months lag between the seasonal increase in alkalinity and the peak organic matter production could be explained by the supply of (labile) organic matter and its temperature-dependent remineralization via both aerobic and anaerobic pathways.","container-title":"Limnology and Oceanography","DOI":"10.1002/lno.11103","issue":"0","title":"Intertidal regions changing coastal alkalinity: The Wadden Sea-North Sea tidally coupled bioreactor","URL":"https://aslopubs.onlinelibrary.wiley.com/doi/abs/10.1002/lno.11103","volume":"0","author":[{"family":"Voynova","given":"Yoana G."},{"family":"Petersen","given":"Wilhelm"},{"family":"Gehrung","given":"Martina"},{"family":"Aßmann","given":"Steffen"},{"family":"King","given":"Andrew L."}],"issued":{"date-parts":[["2019"]]}}}],"schema":"https://github.com/citation-style-language/schema/raw/master/csl-citation.json"} </w:instrText>
+        <w:instrText xml:space="preserve"> ADDIN ZOTERO_ITEM CSL_CITATION {"citationID":"2kitP7k1","properties":{"formattedCitation":"(Zeebe and Wolf-Gladrow, 2001)","plainCitation":"(Zeebe and Wolf-Gladrow, 2001)","noteIndex":0},"citationItems":[{"id":244,"uris":["http://zotero.org/users/6096902/items/FFCH2U99"],"uri":["http://zotero.org/users/6096902/items/FFCH2U99"],"itemData":{"id":244,"type":"book","ISBN":"0-444-50946-1","publisher":"Gulf Professional Publishing","title":"CO2 in seawater: equilibrium, kinetics, isotopes","author":[{"family":"Zeebe","given":"Richard E."},{"family":"Wolf-Gladrow","given":"Dieter"}],"issued":{"date-parts":[["2001"]]}}}],"schema":"https://github.com/citation-style-language/schema/raw/master/csl-citation.json"} </w:instrText>
       </w:r>
       <w:r>
         <w:fldChar w:fldCharType="separate"/>
@@ -506,92 +500,182 @@
         <w:rPr>
           <w:rFonts w:ascii="Cambria" w:hAnsi="Cambria"/>
         </w:rPr>
-        <w:t>(Thomas et al., 2009; Voynova et al., 2019)</w:t>
+        <w:t>(Zeebe and Wolf-Gladrow, 2001)</w:t>
       </w:r>
       <w:r>
         <w:fldChar w:fldCharType="end"/>
       </w:r>
       <w:r>
-        <w:t>. T</w:t>
-      </w:r>
-      <w:r>
-        <w:t xml:space="preserve">he </w:t>
-      </w:r>
-      <w:r>
-        <w:t>measured surface alkalinity values in the German Bight</w:t>
-      </w:r>
-      <w:r>
-        <w:t xml:space="preserve"> show significant deviations (up to 200 μM) during a year (Fig. I1</w:t>
-      </w:r>
-      <w:r>
-        <w:t>,</w:t>
-      </w:r>
-      <w:r>
-        <w:t xml:space="preserve"> blue line).</w:t>
+        <w:t xml:space="preserve">. </w:t>
+      </w:r>
+      <w:r>
+        <w:t>Carbon dioxide is a component</w:t>
+      </w:r>
+      <w:r>
+        <w:t xml:space="preserve"> of the carbonate buffer system, so alkalinity defines seawater ability to absorb (or emit) carbon dioxide. </w:t>
+      </w:r>
+      <w:r>
+        <w:t xml:space="preserve">Understanding the processes </w:t>
+      </w:r>
+      <w:r>
+        <w:t>of</w:t>
+      </w:r>
+      <w:r>
+        <w:t xml:space="preserve"> carbon dioxide</w:t>
+      </w:r>
+      <w:r>
+        <w:t xml:space="preserve"> atmosphere-seawater transfer</w:t>
+      </w:r>
+      <w:r>
+        <w:t xml:space="preserve"> is essential in light of climate change. Some coastal zones </w:t>
+      </w:r>
+      <w:r>
+        <w:t xml:space="preserve">have </w:t>
+      </w:r>
+      <w:r>
+        <w:t xml:space="preserve">much higher alkalinity variability </w:t>
+      </w:r>
+      <w:r>
+        <w:t>than</w:t>
+      </w:r>
+      <w:r>
+        <w:t xml:space="preserve"> the open ocean </w:t>
+      </w:r>
+      <w:r>
+        <w:t>and therefore increase</w:t>
       </w:r>
       <w:r>
         <w:t xml:space="preserve"> </w:t>
       </w:r>
       <w:r>
-        <w:t>T</w:t>
-      </w:r>
-      <w:r>
-        <w:t>he</w:t>
-      </w:r>
-      <w:r>
-        <w:t xml:space="preserve"> </w:t>
-      </w:r>
-      <w:r>
-        <w:t xml:space="preserve">values </w:t>
-      </w:r>
-      <w:r>
-        <w:t>calculated from</w:t>
-      </w:r>
-      <w:r>
-        <w:t xml:space="preserve"> salinity according to</w:t>
-      </w:r>
-      <w:r>
-        <w:t xml:space="preserve"> the salinity-alkalinity relationship </w:t>
-      </w:r>
-      <w:r>
-        <w:fldChar w:fldCharType="begin"/>
-      </w:r>
-      <w:r>
-        <w:instrText xml:space="preserve"> ADDIN ZOTERO_ITEM CSL_CITATION {"citationID":"Vt196z5f","properties":{"formattedCitation":"(Millero et al., 1998)","plainCitation":"(Millero et al., 1998)","noteIndex":0},"citationItems":[{"id":255,"uris":["http://zotero.org/users/6096902/items/27FGTHF9"],"uri":["http://zotero.org/users/6096902/items/27FGTHF9"],"itemData":{"id":255,"type":"article-journal","abstract":"In recent years the total alkalinity (TA) of seawater has been measured with high precision (∼±2 μmol kg−1) in the Atlantic, Pacific, and Indian oceans. In this paper we have analyzed the surface alkalinity of the major ocean basins using these measurements as well as those obtained during the GEOSECS and TTO studies. The salinity normalized alkalinity (NTA=TA×35/S) in subtropical gyres between 30°S and 30°N is remarkably invariable except in upwelling areas (e.g., the Eastern Equatorial Pacific). The NTA increases toward high latitudes (&gt;30°) and is inversely proportional to sea surface temperature (SST). This increase in NTA with latitude (or decreasing temperature) is attributed to the upward transport of deep waters with higher NTA due to the dissolution of CaCO3(s). The distribution of surface NTA in the major ocean basins shows that the major basins can be divided into regions where different trends of NTA are observed and boundaries between the regions are similar to those of the major ocean currents. The linear behavior of NTA (∼±5 μmol kg−1) with respect to SST makes it possible to provide regional maps of NTA. These maps can be used to estimate TA in surface waters in large areas of the ocean from values of SST and salinity (S). By combining the estimates of TA using SST and S (from the Climatological Atlas of the World Ocean) with underway fCO2 measurements (by ships, moorings, and satellites), it is possible to map the detailed distribution of TCO2 for surface waters over a large area of the ocean. Calculations of TCO2 from measurements of fCO2, SST, and S in the subtropical Pacific Ocean agree with the coulometrically measured values to ±5 μmol kg−1.","container-title":"Marine Chemistry","DOI":"10.1016/S0304-4203(97)00084-4","ISSN":"0304-4203","issue":"1","journalAbbreviation":"Marine Chemistry","page":"111-130","title":"Distribution of alkalinity in the surface waters of the major oceans","volume":"60","author":[{"family":"Millero","given":"Frank J"},{"family":"Lee","given":"Kitack"},{"family":"Roche","given":"Mary"}],"issued":{"date-parts":[["1998",2,1]]}}}],"schema":"https://github.com/citation-style-language/schema/raw/master/csl-citation.json"} </w:instrText>
-      </w:r>
-      <w:r>
-        <w:fldChar w:fldCharType="separate"/>
-      </w:r>
-      <w:r>
-        <w:rPr>
-          <w:rFonts w:ascii="Cambria" w:hAnsi="Cambria"/>
-        </w:rPr>
-        <w:t>(Millero et al., 1998)</w:t>
-      </w:r>
-      <w:r>
-        <w:fldChar w:fldCharType="end"/>
-      </w:r>
-      <w:r>
-        <w:t xml:space="preserve"> do not show such seasonality (Fig. I1, orange line)</w:t>
-      </w:r>
-      <w:r>
-        <w:t xml:space="preserve">. It means that the </w:t>
-      </w:r>
-      <w:r>
-        <w:t xml:space="preserve">TA is affected by </w:t>
-      </w:r>
-      <w:r>
-        <w:t xml:space="preserve">local specific processes </w:t>
-      </w:r>
-      <w:r>
-        <w:t xml:space="preserve">and cannot </w:t>
-      </w:r>
-      <w:r>
-        <w:t>be approximated by the salinity-alkalinity relationship, which is valid for the open ocean.</w:t>
+        <w:t xml:space="preserve">the </w:t>
+      </w:r>
+      <w:r>
+        <w:t>variability of carbon dioxide transfer between seawater and</w:t>
+      </w:r>
+      <w:r>
+        <w:t xml:space="preserve"> the atmosphere near the coast.</w:t>
       </w:r>
     </w:p>
     <w:p>
       <w:pPr>
+        <w:pStyle w:val="FirstParagraph"/>
+      </w:pPr>
+      <w:r>
+        <w:t>T</w:t>
+      </w:r>
+      <w:r>
+        <w:t>he Southern North Sea area</w:t>
+      </w:r>
+      <w:r>
+        <w:t xml:space="preserve"> is an example of a coastal system with high alkalinity variability</w:t>
+      </w:r>
+      <w:r>
+        <w:t xml:space="preserve">. Seasonal total alkalinity (TA) variations in the German Bight (South-east of the North Sea) are much larger than in the center of the North Sea </w:t>
+      </w:r>
+      <w:r>
+        <w:fldChar w:fldCharType="begin"/>
+      </w:r>
+      <w:r>
+        <w:instrText xml:space="preserve"> ADDIN ZOTERO_ITEM CSL_CITATION {"citationID":"agfmfW5g","properties":{"formattedCitation":"(Thomas et al., 2009; Voynova et al., 2019)","plainCitation":"(Thomas et al., 2009; Voynova et al., 2019)","noteIndex":0},"citationItems":[{"id":147,"uris":["http://zotero.org/users/6096902/items/CP96UENE"],"uri":["http://zotero.org/users/6096902/items/CP96UENE"],"itemData":{"id":147,"type":"article-journal","container-title":"Biogeosciences","DOI":"10.5194/bg-6-267-2009","issue":"2","page":"267–274","title":"Enhanced ocean carbon storage from anaerobic alkalinity generation in coastal sediments","volume":"6","author":[{"family":"Thomas","given":"H."},{"family":"Schiettecatte","given":"L.-S."},{"family":"Suykens","given":"K."},{"family":"Koné","given":"Y. J. M."},{"family":"Shadwick","given":"E. H."},{"family":"Prowe","given":"A. E. F."},{"family":"Bozec","given":"Y."},{"family":"Baar","given":"H. J. W.","non-dropping-particle":"de"},{"family":"Borges","given":"A. V."}],"issued":{"date-parts":[["2009"]]}}},{"id":150,"uris":["http://zotero.org/users/6096902/items/JSRG858I"],"uri":["http://zotero.org/users/6096902/items/JSRG858I"],"itemData":{"id":150,"type":"article-journal","abstract":"Abstract In this study, we successfully implemented a total alkalinity (TA) analyzer in a flow-through setup, in combination with a FerryBox. The high-frequency (10 min) measurements along our ship's route revealed that in coastal systems, where carbon fluxes are dynamic, TA can differ significantly (by up to 100 μmol kg−1) between the nearshore and adjacent coastal regions. Even though this study could not account for the net yearly TA production in the coastal region, it demonstrated that there was a seasonal increase in TA of 100–150 μmol kg−1 in coastal waters of the North Sea, equivalent to TA production of 11.7–26.8 mmol m−2 d−1 during the spring and summer months. This seasonal change could not be accounted for by riverine contributions, but instead was probably related to seasonal organic matter production and processing in coastal and nearshore regions. Bottom sediments and the tidally coupled biogeochemical reactor between coastal (North Sea) and nearshore (Wadden Sea) regions are mediating this TA change, and the 4 months lag between the seasonal increase in alkalinity and the peak organic matter production could be explained by the supply of (labile) organic matter and its temperature-dependent remineralization via both aerobic and anaerobic pathways.","container-title":"Limnology and Oceanography","DOI":"10.1002/lno.11103","issue":"0","title":"Intertidal regions changing coastal alkalinity: The Wadden Sea-North Sea tidally coupled bioreactor","URL":"https://aslopubs.onlinelibrary.wiley.com/doi/abs/10.1002/lno.11103","volume":"0","author":[{"family":"Voynova","given":"Yoana G."},{"family":"Petersen","given":"Wilhelm"},{"family":"Gehrung","given":"Martina"},{"family":"Aßmann","given":"Steffen"},{"family":"King","given":"Andrew L."}],"issued":{"date-parts":[["2019"]]}}}],"schema":"https://github.com/citation-style-language/schema/raw/master/csl-citation.json"} </w:instrText>
+      </w:r>
+      <w:r>
+        <w:fldChar w:fldCharType="separate"/>
+      </w:r>
+      <w:r>
+        <w:rPr>
+          <w:rFonts w:ascii="Cambria" w:hAnsi="Cambria"/>
+        </w:rPr>
+        <w:t>(Thomas et al., 2009; Voynova et al., 2019)</w:t>
+      </w:r>
+      <w:r>
+        <w:fldChar w:fldCharType="end"/>
+      </w:r>
+      <w:r>
+        <w:t>. T</w:t>
+      </w:r>
+      <w:r>
+        <w:t xml:space="preserve">he </w:t>
+      </w:r>
+      <w:r>
+        <w:t>measured surface alkalinity values in the German Bight</w:t>
+      </w:r>
+      <w:r>
+        <w:t xml:space="preserve"> show significant deviations (up to 200 μM) during a year (Fig. I1</w:t>
+      </w:r>
+      <w:r>
+        <w:t>,</w:t>
+      </w:r>
+      <w:r>
+        <w:t xml:space="preserve"> blue line).</w:t>
+      </w:r>
+      <w:r>
+        <w:t xml:space="preserve"> </w:t>
+      </w:r>
+      <w:r>
+        <w:t>T</w:t>
+      </w:r>
+      <w:r>
+        <w:t>he</w:t>
+      </w:r>
+      <w:r>
+        <w:t xml:space="preserve"> </w:t>
+      </w:r>
+      <w:r>
+        <w:t xml:space="preserve">values </w:t>
+      </w:r>
+      <w:r>
+        <w:t>calculated from</w:t>
+      </w:r>
+      <w:r>
+        <w:t xml:space="preserve"> salinity according to</w:t>
+      </w:r>
+      <w:r>
+        <w:t xml:space="preserve"> the salinity-alkalinity relationship </w:t>
+      </w:r>
+      <w:r>
+        <w:fldChar w:fldCharType="begin"/>
+      </w:r>
+      <w:r>
+        <w:instrText xml:space="preserve"> ADDIN ZOTERO_ITEM CSL_CITATION {"citationID":"Vt196z5f","properties":{"formattedCitation":"(Millero et al., 1998)","plainCitation":"(Millero et al., 1998)","noteIndex":0},"citationItems":[{"id":255,"uris":["http://zotero.org/users/6096902/items/27FGTHF9"],"uri":["http://zotero.org/users/6096902/items/27FGTHF9"],"itemData":{"id":255,"type":"article-journal","abstract":"In recent years the total alkalinity (TA) of seawater has been measured with high precision (∼±2 μmol kg−1) in the Atlantic, Pacific, and Indian oceans. In this paper we have analyzed the surface alkalinity of the major ocean basins using these measurements as well as those obtained during the GEOSECS and TTO studies. The salinity normalized alkalinity (NTA=TA×35/S) in subtropical gyres between 30°S and 30°N is remarkably invariable except in upwelling areas (e.g., the Eastern Equatorial Pacific). The NTA increases toward high latitudes (&gt;30°) and is inversely proportional to sea surface temperature (SST). This increase in NTA with latitude (or decreasing temperature) is attributed to the upward transport of deep waters with higher NTA due to the dissolution of CaCO3(s). The distribution of surface NTA in the major ocean basins shows that the major basins can be divided into regions where different trends of NTA are observed and boundaries between the regions are similar to those of the major ocean currents. The linear behavior of NTA (∼±5 μmol kg−1) with respect to SST makes it possible to provide regional maps of NTA. These maps can be used to estimate TA in surface waters in large areas of the ocean from values of SST and salinity (S). By combining the estimates of TA using SST and S (from the Climatological Atlas of the World Ocean) with underway fCO2 measurements (by ships, moorings, and satellites), it is possible to map the detailed distribution of TCO2 for surface waters over a large area of the ocean. Calculations of TCO2 from measurements of fCO2, SST, and S in the subtropical Pacific Ocean agree with the coulometrically measured values to ±5 μmol kg−1.","container-title":"Marine Chemistry","DOI":"10.1016/S0304-4203(97)00084-4","ISSN":"0304-4203","issue":"1","journalAbbreviation":"Marine Chemistry","page":"111-130","title":"Distribution of alkalinity in the surface waters of the major oceans","volume":"60","author":[{"family":"Millero","given":"Frank J"},{"family":"Lee","given":"Kitack"},{"family":"Roche","given":"Mary"}],"issued":{"date-parts":[["1998",2,1]]}}}],"schema":"https://github.com/citation-style-language/schema/raw/master/csl-citation.json"} </w:instrText>
+      </w:r>
+      <w:r>
+        <w:fldChar w:fldCharType="separate"/>
+      </w:r>
+      <w:r>
+        <w:rPr>
+          <w:rFonts w:ascii="Cambria" w:hAnsi="Cambria"/>
+        </w:rPr>
+        <w:t>(Millero et al., 1998)</w:t>
+      </w:r>
+      <w:r>
+        <w:fldChar w:fldCharType="end"/>
+      </w:r>
+      <w:r>
+        <w:t xml:space="preserve"> do not show such seasonality (Fig. I1, orange line)</w:t>
+      </w:r>
+      <w:r>
+        <w:t xml:space="preserve">. It means that the </w:t>
+      </w:r>
+      <w:r>
+        <w:t xml:space="preserve">TA is affected by </w:t>
+      </w:r>
+      <w:r>
+        <w:t xml:space="preserve">local specific </w:t>
+      </w:r>
+      <w:r>
+        <w:lastRenderedPageBreak/>
+        <w:t xml:space="preserve">processes </w:t>
+      </w:r>
+      <w:r>
+        <w:t xml:space="preserve">and cannot </w:t>
+      </w:r>
+      <w:r>
+        <w:t>be approximated by the salinity-alkalinity relationship, which is valid for the open ocean.</w:t>
+      </w:r>
+    </w:p>
+    <w:p>
+      <w:pPr>
         <w:pStyle w:val="CaptionedFigure"/>
       </w:pPr>
       <w:r>
@@ -599,7 +683,6 @@
           <w:noProof/>
           <w:lang w:val="ru-RU" w:eastAsia="ru-RU"/>
         </w:rPr>
-        <w:lastRenderedPageBreak/>
         <w:drawing>
           <wp:inline distT="0" distB="0" distL="0" distR="0" wp14:anchorId="038AFE49" wp14:editId="6F10043F">
             <wp:extent cx="5823957" cy="2457450"/>
@@ -1219,17 +1302,14 @@
         <w:pStyle w:val="FirstParagraph"/>
       </w:pPr>
       <w:r>
+        <w:lastRenderedPageBreak/>
         <w:t xml:space="preserve">In this study, we focus on the alkalinity release from the Wadden Sea. The Wadden Sea is a heterotrophic reservoir where organic matter (OM) </w:t>
       </w:r>
       <w:r>
         <w:t>degradation</w:t>
       </w:r>
       <w:r>
-        <w:t xml:space="preserve"> prevails over OM </w:t>
-      </w:r>
-      <w:r>
-        <w:lastRenderedPageBreak/>
-        <w:t xml:space="preserve">production </w:t>
+        <w:t xml:space="preserve"> prevails over OM production </w:t>
       </w:r>
       <w:r>
         <w:fldChar w:fldCharType="begin"/>
@@ -1927,8 +2007,8 @@
       <w:pPr>
         <w:pStyle w:val="2"/>
       </w:pPr>
-      <w:bookmarkStart w:id="3" w:name="methods-1---a-model-setup"/>
-      <w:bookmarkEnd w:id="2"/>
+      <w:bookmarkStart w:id="4" w:name="methods-1---a-model-setup"/>
+      <w:bookmarkEnd w:id="3"/>
       <w:r>
         <w:t>Methods</w:t>
       </w:r>
@@ -4311,9 +4391,9 @@
       <w:r>
         <w:t>.</w:t>
       </w:r>
-      <w:bookmarkStart w:id="4" w:name="Xf0140fdc16935ab66ba4687b0ff24b8bbb83de7"/>
-      <w:bookmarkStart w:id="5" w:name="validation"/>
-      <w:bookmarkEnd w:id="3"/>
+      <w:bookmarkStart w:id="5" w:name="Xf0140fdc16935ab66ba4687b0ff24b8bbb83de7"/>
+      <w:bookmarkStart w:id="6" w:name="validation"/>
+      <w:bookmarkEnd w:id="4"/>
     </w:p>
     <w:p>
       <w:pPr>
@@ -4520,9 +4600,9 @@
       <w:pPr>
         <w:pStyle w:val="2"/>
       </w:pPr>
-      <w:bookmarkStart w:id="6" w:name="results-and-discussion"/>
-      <w:bookmarkEnd w:id="4"/>
+      <w:bookmarkStart w:id="7" w:name="results-and-discussion"/>
       <w:bookmarkEnd w:id="5"/>
+      <w:bookmarkEnd w:id="6"/>
       <w:r>
         <w:t>Results and discussion</w:t>
       </w:r>
@@ -4531,7 +4611,7 @@
       <w:pPr>
         <w:pStyle w:val="3"/>
       </w:pPr>
-      <w:bookmarkStart w:id="7" w:name="X6abcce3a3c41e50b2585d2644a9fa30e65caad1"/>
+      <w:bookmarkStart w:id="8" w:name="X6abcce3a3c41e50b2585d2644a9fa30e65caad1"/>
       <w:r>
         <w:t>Alkalinity transfer from the Wadden Sea to the North Sea</w:t>
       </w:r>
@@ -6373,8 +6453,8 @@
       <w:pPr>
         <w:pStyle w:val="3"/>
       </w:pPr>
-      <w:bookmarkStart w:id="8" w:name="X425a6ad9e5714883e786c76f68d415371365a9f"/>
-      <w:bookmarkEnd w:id="7"/>
+      <w:bookmarkStart w:id="9" w:name="X425a6ad9e5714883e786c76f68d415371365a9f"/>
+      <w:bookmarkEnd w:id="8"/>
       <w:r>
         <w:t xml:space="preserve">High summer </w:t>
       </w:r>
@@ -11628,8 +11708,8 @@
       <w:pPr>
         <w:pStyle w:val="2"/>
       </w:pPr>
-      <w:bookmarkStart w:id="9" w:name="conclusions"/>
-      <w:bookmarkEnd w:id="8"/>
+      <w:bookmarkStart w:id="10" w:name="conclusions"/>
+      <w:bookmarkEnd w:id="9"/>
       <w:r>
         <w:t>Conclusions</w:t>
       </w:r>
@@ -12001,12 +12081,7 @@
         </m:r>
       </m:oMath>
       <w:r>
-        <w:t xml:space="preserve"> concen</w:t>
-      </w:r>
-      <w:bookmarkStart w:id="10" w:name="_GoBack"/>
-      <w:bookmarkEnd w:id="10"/>
-      <w:r>
-        <w:t xml:space="preserve">tration in the water column depends on the ratio of </w:t>
+        <w:t xml:space="preserve"> concentration in the water column depends on the ratio of </w:t>
       </w:r>
       <m:oMath>
         <m:r>
@@ -12037,8 +12112,8 @@
         <w:t xml:space="preserve"> in the water column.</w:t>
       </w:r>
       <w:bookmarkEnd w:id="0"/>
-      <w:bookmarkEnd w:id="6"/>
-      <w:bookmarkEnd w:id="9"/>
+      <w:bookmarkEnd w:id="7"/>
+      <w:bookmarkEnd w:id="10"/>
     </w:p>
     <w:p>
       <w:pPr>
@@ -14761,6 +14836,7 @@
   </w:style>
   <w:style w:type="paragraph" w:customStyle="1" w:styleId="Abstract">
     <w:name w:val="Abstract"/>
+    <w:aliases w:val="Author List,Keywords"/>
     <w:basedOn w:val="a"/>
     <w:next w:val="a0"/>
     <w:qFormat/>
@@ -15697,7 +15773,7 @@
 </file>
 
 <file path=customXml/itemProps1.xml><?xml version="1.0" encoding="utf-8"?>
-<ds:datastoreItem xmlns:ds="http://schemas.openxmlformats.org/officeDocument/2006/customXml" ds:itemID="{0210597D-01E6-42F0-8DF7-188809EE004C}">
+<ds:datastoreItem xmlns:ds="http://schemas.openxmlformats.org/officeDocument/2006/customXml" ds:itemID="{3C136F18-7F6B-4587-87D1-509C3F043B10}">
   <ds:schemaRefs>
     <ds:schemaRef ds:uri="http://schemas.openxmlformats.org/officeDocument/2006/bibliography"/>
   </ds:schemaRefs>

</xml_diff>